<commit_message>
Add updated pdf and docx
</commit_message>
<xml_diff>
--- a/documentation/Requirement-Specification.docx
+++ b/documentation/Requirement-Specification.docx
@@ -26,7 +26,7 @@
               <w:noProof/>
             </w:rPr>
             <w:pict w14:anchorId="6174AA63">
-              <v:rect id="Rectangle 33" o:spid="_x0000_s1033" style="position:absolute;margin-left:-350.5pt;margin-top:18.2pt;width:65.25pt;height:77.4pt;z-index:251659264;visibility:visible;mso-height-percent:98;mso-top-percent:23;mso-wrap-distance-left:9pt;mso-wrap-distance-top:0;mso-wrap-distance-right:9pt;mso-wrap-distance-bottom:0;mso-position-horizontal:right;mso-position-horizontal-relative:margin;mso-position-vertical-relative:page;mso-height-percent:98;mso-top-percent:23;mso-width-relative:page;mso-height-relative:page;v-text-anchor:bottom" o:gfxdata="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" fillcolor="#4f81bd [3204]" stroked="f" strokeweight="2pt">
+              <v:rect id="Rectangle 33" o:spid="_x0000_s1033" style="position:absolute;margin-left:-308.35pt;margin-top:18.2pt;width:65.25pt;height:77.4pt;z-index:251659264;visibility:visible;mso-height-percent:98;mso-top-percent:23;mso-wrap-distance-left:9pt;mso-wrap-distance-top:0;mso-wrap-distance-right:9pt;mso-wrap-distance-bottom:0;mso-position-horizontal:right;mso-position-horizontal-relative:margin;mso-position-vertical-relative:page;mso-height-percent:98;mso-top-percent:23;mso-width-relative:page;mso-height-relative:page;v-text-anchor:bottom" o:gfxdata="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" fillcolor="#4f81bd [3204]" stroked="f" strokeweight="2pt">
                 <o:lock v:ext="edit" aspectratio="t"/>
                 <v:textbox style="mso-next-textbox:#Rectangle 33" inset="3.6pt,,3.6pt">
                   <w:txbxContent>
@@ -310,7 +310,7 @@
           <w:r>
             <w:fldChar w:fldCharType="separate"/>
           </w:r>
-          <w:hyperlink w:anchor="_Toc151331089" w:history="1">
+          <w:hyperlink w:anchor="_Toc151389529" w:history="1">
             <w:r>
               <w:rPr>
                 <w:rStyle w:val="Hyperlink"/>
@@ -337,7 +337,7 @@
                 <w:noProof/>
                 <w:webHidden/>
               </w:rPr>
-              <w:instrText xml:space="preserve"> PAGEREF _Toc151331089 \h </w:instrText>
+              <w:instrText xml:space="preserve"> PAGEREF _Toc151389529 \h </w:instrText>
             </w:r>
             <w:r>
               <w:rPr>
@@ -384,7 +384,7 @@
               <w14:ligatures w14:val="standardContextual"/>
             </w:rPr>
           </w:pPr>
-          <w:hyperlink w:anchor="_Toc151331090" w:history="1">
+          <w:hyperlink w:anchor="_Toc151389530" w:history="1">
             <w:r>
               <w:rPr>
                 <w:rStyle w:val="Hyperlink"/>
@@ -411,7 +411,7 @@
                 <w:noProof/>
                 <w:webHidden/>
               </w:rPr>
-              <w:instrText xml:space="preserve"> PAGEREF _Toc151331090 \h </w:instrText>
+              <w:instrText xml:space="preserve"> PAGEREF _Toc151389530 \h </w:instrText>
             </w:r>
             <w:r>
               <w:rPr>
@@ -458,7 +458,7 @@
               <w14:ligatures w14:val="standardContextual"/>
             </w:rPr>
           </w:pPr>
-          <w:hyperlink w:anchor="_Toc151331091" w:history="1">
+          <w:hyperlink w:anchor="_Toc151389531" w:history="1">
             <w:r>
               <w:rPr>
                 <w:rStyle w:val="Hyperlink"/>
@@ -485,7 +485,7 @@
                 <w:noProof/>
                 <w:webHidden/>
               </w:rPr>
-              <w:instrText xml:space="preserve"> PAGEREF _Toc151331091 \h </w:instrText>
+              <w:instrText xml:space="preserve"> PAGEREF _Toc151389531 \h </w:instrText>
             </w:r>
             <w:r>
               <w:rPr>
@@ -532,7 +532,7 @@
               <w14:ligatures w14:val="standardContextual"/>
             </w:rPr>
           </w:pPr>
-          <w:hyperlink w:anchor="_Toc151331092" w:history="1">
+          <w:hyperlink w:anchor="_Toc151389532" w:history="1">
             <w:r>
               <w:rPr>
                 <w:rStyle w:val="Hyperlink"/>
@@ -559,7 +559,7 @@
                 <w:noProof/>
                 <w:webHidden/>
               </w:rPr>
-              <w:instrText xml:space="preserve"> PAGEREF _Toc151331092 \h </w:instrText>
+              <w:instrText xml:space="preserve"> PAGEREF _Toc151389532 \h </w:instrText>
             </w:r>
             <w:r>
               <w:rPr>
@@ -606,7 +606,7 @@
               <w14:ligatures w14:val="standardContextual"/>
             </w:rPr>
           </w:pPr>
-          <w:hyperlink w:anchor="_Toc151331093" w:history="1">
+          <w:hyperlink w:anchor="_Toc151389533" w:history="1">
             <w:r>
               <w:rPr>
                 <w:rStyle w:val="Hyperlink"/>
@@ -633,7 +633,7 @@
                 <w:noProof/>
                 <w:webHidden/>
               </w:rPr>
-              <w:instrText xml:space="preserve"> PAGEREF _Toc151331093 \h </w:instrText>
+              <w:instrText xml:space="preserve"> PAGEREF _Toc151389533 \h </w:instrText>
             </w:r>
             <w:r>
               <w:rPr>
@@ -680,7 +680,7 @@
               <w14:ligatures w14:val="standardContextual"/>
             </w:rPr>
           </w:pPr>
-          <w:hyperlink w:anchor="_Toc151331094" w:history="1">
+          <w:hyperlink w:anchor="_Toc151389534" w:history="1">
             <w:r>
               <w:rPr>
                 <w:rStyle w:val="Hyperlink"/>
@@ -707,7 +707,7 @@
                 <w:noProof/>
                 <w:webHidden/>
               </w:rPr>
-              <w:instrText xml:space="preserve"> PAGEREF _Toc151331094 \h </w:instrText>
+              <w:instrText xml:space="preserve"> PAGEREF _Toc151389534 \h </w:instrText>
             </w:r>
             <w:r>
               <w:rPr>
@@ -754,7 +754,7 @@
               <w14:ligatures w14:val="standardContextual"/>
             </w:rPr>
           </w:pPr>
-          <w:hyperlink w:anchor="_Toc151331095" w:history="1">
+          <w:hyperlink w:anchor="_Toc151389535" w:history="1">
             <w:r>
               <w:rPr>
                 <w:rStyle w:val="Hyperlink"/>
@@ -781,7 +781,7 @@
                 <w:noProof/>
                 <w:webHidden/>
               </w:rPr>
-              <w:instrText xml:space="preserve"> PAGEREF _Toc151331095 \h </w:instrText>
+              <w:instrText xml:space="preserve"> PAGEREF _Toc151389535 \h </w:instrText>
             </w:r>
             <w:r>
               <w:rPr>
@@ -828,7 +828,7 @@
               <w14:ligatures w14:val="standardContextual"/>
             </w:rPr>
           </w:pPr>
-          <w:hyperlink w:anchor="_Toc151331096" w:history="1">
+          <w:hyperlink w:anchor="_Toc151389536" w:history="1">
             <w:r>
               <w:rPr>
                 <w:rStyle w:val="Hyperlink"/>
@@ -855,7 +855,7 @@
                 <w:noProof/>
                 <w:webHidden/>
               </w:rPr>
-              <w:instrText xml:space="preserve"> PAGEREF _Toc151331096 \h </w:instrText>
+              <w:instrText xml:space="preserve"> PAGEREF _Toc151389536 \h </w:instrText>
             </w:r>
             <w:r>
               <w:rPr>
@@ -902,7 +902,7 @@
               <w14:ligatures w14:val="standardContextual"/>
             </w:rPr>
           </w:pPr>
-          <w:hyperlink w:anchor="_Toc151331097" w:history="1">
+          <w:hyperlink w:anchor="_Toc151389537" w:history="1">
             <w:r>
               <w:rPr>
                 <w:rStyle w:val="Hyperlink"/>
@@ -929,7 +929,7 @@
                 <w:noProof/>
                 <w:webHidden/>
               </w:rPr>
-              <w:instrText xml:space="preserve"> PAGEREF _Toc151331097 \h </w:instrText>
+              <w:instrText xml:space="preserve"> PAGEREF _Toc151389537 \h </w:instrText>
             </w:r>
             <w:r>
               <w:rPr>
@@ -976,7 +976,7 @@
               <w14:ligatures w14:val="standardContextual"/>
             </w:rPr>
           </w:pPr>
-          <w:hyperlink w:anchor="_Toc151331098" w:history="1">
+          <w:hyperlink w:anchor="_Toc151389538" w:history="1">
             <w:r>
               <w:rPr>
                 <w:rStyle w:val="Hyperlink"/>
@@ -1003,7 +1003,7 @@
                 <w:noProof/>
                 <w:webHidden/>
               </w:rPr>
-              <w:instrText xml:space="preserve"> PAGEREF _Toc151331098 \h </w:instrText>
+              <w:instrText xml:space="preserve"> PAGEREF _Toc151389538 \h </w:instrText>
             </w:r>
             <w:r>
               <w:rPr>
@@ -1050,7 +1050,7 @@
               <w14:ligatures w14:val="standardContextual"/>
             </w:rPr>
           </w:pPr>
-          <w:hyperlink w:anchor="_Toc151331099" w:history="1">
+          <w:hyperlink w:anchor="_Toc151389539" w:history="1">
             <w:r>
               <w:rPr>
                 <w:rStyle w:val="Hyperlink"/>
@@ -1077,7 +1077,7 @@
                 <w:noProof/>
                 <w:webHidden/>
               </w:rPr>
-              <w:instrText xml:space="preserve"> PAGEREF _Toc151331099 \h </w:instrText>
+              <w:instrText xml:space="preserve"> PAGEREF _Toc151389539 \h </w:instrText>
             </w:r>
             <w:r>
               <w:rPr>
@@ -1124,7 +1124,7 @@
               <w14:ligatures w14:val="standardContextual"/>
             </w:rPr>
           </w:pPr>
-          <w:hyperlink w:anchor="_Toc151331100" w:history="1">
+          <w:hyperlink w:anchor="_Toc151389540" w:history="1">
             <w:r>
               <w:rPr>
                 <w:rStyle w:val="Hyperlink"/>
@@ -1151,7 +1151,7 @@
                 <w:noProof/>
                 <w:webHidden/>
               </w:rPr>
-              <w:instrText xml:space="preserve"> PAGEREF _Toc151331100 \h </w:instrText>
+              <w:instrText xml:space="preserve"> PAGEREF _Toc151389540 \h </w:instrText>
             </w:r>
             <w:r>
               <w:rPr>
@@ -1198,7 +1198,7 @@
               <w14:ligatures w14:val="standardContextual"/>
             </w:rPr>
           </w:pPr>
-          <w:hyperlink w:anchor="_Toc151331101" w:history="1">
+          <w:hyperlink w:anchor="_Toc151389541" w:history="1">
             <w:r>
               <w:rPr>
                 <w:rStyle w:val="Hyperlink"/>
@@ -1225,7 +1225,7 @@
                 <w:noProof/>
                 <w:webHidden/>
               </w:rPr>
-              <w:instrText xml:space="preserve"> PAGEREF _Toc151331101 \h </w:instrText>
+              <w:instrText xml:space="preserve"> PAGEREF _Toc151389541 \h </w:instrText>
             </w:r>
             <w:r>
               <w:rPr>
@@ -1272,7 +1272,7 @@
               <w14:ligatures w14:val="standardContextual"/>
             </w:rPr>
           </w:pPr>
-          <w:hyperlink w:anchor="_Toc151331102" w:history="1">
+          <w:hyperlink w:anchor="_Toc151389542" w:history="1">
             <w:r>
               <w:rPr>
                 <w:rStyle w:val="Hyperlink"/>
@@ -1299,7 +1299,7 @@
                 <w:noProof/>
                 <w:webHidden/>
               </w:rPr>
-              <w:instrText xml:space="preserve"> PAGEREF _Toc151331102 \h </w:instrText>
+              <w:instrText xml:space="preserve"> PAGEREF _Toc151389542 \h </w:instrText>
             </w:r>
             <w:r>
               <w:rPr>
@@ -1346,7 +1346,7 @@
               <w14:ligatures w14:val="standardContextual"/>
             </w:rPr>
           </w:pPr>
-          <w:hyperlink w:anchor="_Toc151331103" w:history="1">
+          <w:hyperlink w:anchor="_Toc151389543" w:history="1">
             <w:r>
               <w:rPr>
                 <w:rStyle w:val="Hyperlink"/>
@@ -1373,7 +1373,7 @@
                 <w:noProof/>
                 <w:webHidden/>
               </w:rPr>
-              <w:instrText xml:space="preserve"> PAGEREF _Toc151331103 \h </w:instrText>
+              <w:instrText xml:space="preserve"> PAGEREF _Toc151389543 \h </w:instrText>
             </w:r>
             <w:r>
               <w:rPr>
@@ -1420,7 +1420,7 @@
               <w14:ligatures w14:val="standardContextual"/>
             </w:rPr>
           </w:pPr>
-          <w:hyperlink w:anchor="_Toc151331104" w:history="1">
+          <w:hyperlink w:anchor="_Toc151389544" w:history="1">
             <w:r>
               <w:rPr>
                 <w:rStyle w:val="Hyperlink"/>
@@ -1447,7 +1447,7 @@
                 <w:noProof/>
                 <w:webHidden/>
               </w:rPr>
-              <w:instrText xml:space="preserve"> PAGEREF _Toc151331104 \h </w:instrText>
+              <w:instrText xml:space="preserve"> PAGEREF _Toc151389544 \h </w:instrText>
             </w:r>
             <w:r>
               <w:rPr>
@@ -1494,7 +1494,7 @@
               <w14:ligatures w14:val="standardContextual"/>
             </w:rPr>
           </w:pPr>
-          <w:hyperlink w:anchor="_Toc151331105" w:history="1">
+          <w:hyperlink w:anchor="_Toc151389545" w:history="1">
             <w:r>
               <w:rPr>
                 <w:rStyle w:val="Hyperlink"/>
@@ -1521,7 +1521,7 @@
                 <w:noProof/>
                 <w:webHidden/>
               </w:rPr>
-              <w:instrText xml:space="preserve"> PAGEREF _Toc151331105 \h </w:instrText>
+              <w:instrText xml:space="preserve"> PAGEREF _Toc151389545 \h </w:instrText>
             </w:r>
             <w:r>
               <w:rPr>
@@ -1568,7 +1568,7 @@
               <w14:ligatures w14:val="standardContextual"/>
             </w:rPr>
           </w:pPr>
-          <w:hyperlink w:anchor="_Toc151331106" w:history="1">
+          <w:hyperlink w:anchor="_Toc151389546" w:history="1">
             <w:r>
               <w:rPr>
                 <w:rStyle w:val="Hyperlink"/>
@@ -1595,7 +1595,7 @@
                 <w:noProof/>
                 <w:webHidden/>
               </w:rPr>
-              <w:instrText xml:space="preserve"> PAGEREF _Toc151331106 \h </w:instrText>
+              <w:instrText xml:space="preserve"> PAGEREF _Toc151389546 \h </w:instrText>
             </w:r>
             <w:r>
               <w:rPr>
@@ -1642,11 +1642,86 @@
               <w14:ligatures w14:val="standardContextual"/>
             </w:rPr>
           </w:pPr>
-          <w:hyperlink w:anchor="_Toc151331107" w:history="1">
+          <w:hyperlink w:anchor="_Toc151389547" w:history="1">
             <w:r>
               <w:rPr>
                 <w:rStyle w:val="Hyperlink"/>
                 <w:noProof/>
+                <w:lang w:val="en-GB"/>
+              </w:rPr>
+              <w:t>Workflow (Scrum)</w:t>
+            </w:r>
+            <w:r>
+              <w:rPr>
+                <w:noProof/>
+                <w:webHidden/>
+              </w:rPr>
+              <w:tab/>
+            </w:r>
+            <w:r>
+              <w:rPr>
+                <w:noProof/>
+                <w:webHidden/>
+              </w:rPr>
+              <w:fldChar w:fldCharType="begin"/>
+            </w:r>
+            <w:r>
+              <w:rPr>
+                <w:noProof/>
+                <w:webHidden/>
+              </w:rPr>
+              <w:instrText xml:space="preserve"> PAGEREF _Toc151389547 \h </w:instrText>
+            </w:r>
+            <w:r>
+              <w:rPr>
+                <w:noProof/>
+                <w:webHidden/>
+              </w:rPr>
+            </w:r>
+            <w:r>
+              <w:rPr>
+                <w:noProof/>
+                <w:webHidden/>
+              </w:rPr>
+              <w:fldChar w:fldCharType="separate"/>
+            </w:r>
+            <w:r>
+              <w:rPr>
+                <w:noProof/>
+                <w:webHidden/>
+              </w:rPr>
+              <w:t>15</w:t>
+            </w:r>
+            <w:r>
+              <w:rPr>
+                <w:noProof/>
+                <w:webHidden/>
+              </w:rPr>
+              <w:fldChar w:fldCharType="end"/>
+            </w:r>
+          </w:hyperlink>
+        </w:p>
+        <w:p>
+          <w:pPr>
+            <w:pStyle w:val="TOC2"/>
+            <w:tabs>
+              <w:tab w:val="right" w:leader="dot" w:pos="9350"/>
+            </w:tabs>
+            <w:rPr>
+              <w:rFonts w:eastAsiaTheme="minorEastAsia"/>
+              <w:noProof/>
+              <w:kern w:val="2"/>
+              <w:sz w:val="22"/>
+              <w:szCs w:val="22"/>
+              <w:lang w:val="en-GB" w:eastAsia="ja-JP"/>
+              <w14:ligatures w14:val="standardContextual"/>
+            </w:rPr>
+          </w:pPr>
+          <w:hyperlink w:anchor="_Toc151389548" w:history="1">
+            <w:r>
+              <w:rPr>
+                <w:rStyle w:val="Hyperlink"/>
+                <w:noProof/>
               </w:rPr>
               <w:t>Agile Versus Plan Driven</w:t>
             </w:r>
@@ -1669,7 +1744,7 @@
                 <w:noProof/>
                 <w:webHidden/>
               </w:rPr>
-              <w:instrText xml:space="preserve"> PAGEREF _Toc151331107 \h </w:instrText>
+              <w:instrText xml:space="preserve"> PAGEREF _Toc151389548 \h </w:instrText>
             </w:r>
             <w:r>
               <w:rPr>
@@ -1689,7 +1764,7 @@
                 <w:noProof/>
                 <w:webHidden/>
               </w:rPr>
-              <w:t>16</w:t>
+              <w:t>15</w:t>
             </w:r>
             <w:r>
               <w:rPr>
@@ -1716,7 +1791,7 @@
               <w14:ligatures w14:val="standardContextual"/>
             </w:rPr>
           </w:pPr>
-          <w:hyperlink w:anchor="_Toc151331108" w:history="1">
+          <w:hyperlink w:anchor="_Toc151389549" w:history="1">
             <w:r>
               <w:rPr>
                 <w:rStyle w:val="Hyperlink"/>
@@ -1743,7 +1818,7 @@
                 <w:noProof/>
                 <w:webHidden/>
               </w:rPr>
-              <w:instrText xml:space="preserve"> PAGEREF _Toc151331108 \h </w:instrText>
+              <w:instrText xml:space="preserve"> PAGEREF _Toc151389549 \h </w:instrText>
             </w:r>
             <w:r>
               <w:rPr>
@@ -1790,7 +1865,7 @@
               <w14:ligatures w14:val="standardContextual"/>
             </w:rPr>
           </w:pPr>
-          <w:hyperlink w:anchor="_Toc151331109" w:history="1">
+          <w:hyperlink w:anchor="_Toc151389550" w:history="1">
             <w:r>
               <w:rPr>
                 <w:rStyle w:val="Hyperlink"/>
@@ -1817,7 +1892,7 @@
                 <w:noProof/>
                 <w:webHidden/>
               </w:rPr>
-              <w:instrText xml:space="preserve"> PAGEREF _Toc151331109 \h </w:instrText>
+              <w:instrText xml:space="preserve"> PAGEREF _Toc151389550 \h </w:instrText>
             </w:r>
             <w:r>
               <w:rPr>
@@ -1908,7 +1983,7 @@
       </w:pPr>
       <w:bookmarkStart w:id="5" w:name="overview-and-justification"/>
       <w:bookmarkStart w:id="6" w:name="_Toc151327541"/>
-      <w:bookmarkStart w:id="7" w:name="_Toc151331089"/>
+      <w:bookmarkStart w:id="7" w:name="_Toc151389529"/>
       <w:r>
         <w:t>1.1 - Overview and Justification</w:t>
       </w:r>
@@ -1970,7 +2045,7 @@
       </w:pPr>
       <w:bookmarkStart w:id="8" w:name="project-scope"/>
       <w:bookmarkStart w:id="9" w:name="_Toc151327542"/>
-      <w:bookmarkStart w:id="10" w:name="_Toc151331090"/>
+      <w:bookmarkStart w:id="10" w:name="_Toc151389530"/>
       <w:r>
         <w:t>1.2 - Project Scope</w:t>
       </w:r>
@@ -1980,28 +2055,10 @@
     </w:p>
     <w:p>
       <w:pPr>
-        <w:pStyle w:val="FirstParagraph"/>
-      </w:pPr>
-      <w:r>
-        <w:t xml:space="preserve">The goal of our project is to create an RPG game to reimagine Skills Build, IBM’s platform to provide people with job skills, </w:t>
-      </w:r>
-      <w:r>
-        <w:t>courses,</w:t>
-      </w:r>
-      <w:r>
-        <w:t xml:space="preserve"> and credentials. The purpose of this project is to make Skills Build easier to navigate and make it more interactive so that it increases receptiveness for students. The base of our game is a hub world with areas corresponding to different courses, each area would have a boss that would be the center of combat gameplay. Upon choosing an area the player will have to complete puzzles and combat that have course questions as the core. This will allow them to progress further. A health system also comes into play with combat themed games, whereby running out of hearts would result in restarting the fight, this would be somewhat </w:t>
-      </w:r>
-      <w:r>
-        <w:t>like</w:t>
-      </w:r>
-      <w:r>
-        <w:t xml:space="preserve"> quiz questions in courses</w:t>
-      </w:r>
-      <w:r>
-        <w:t>,</w:t>
-      </w:r>
-      <w:r>
-        <w:t xml:space="preserve"> where achieving a score less than 80% would require you to take it again.</w:t>
+        <w:pStyle w:val="BodyText"/>
+      </w:pPr>
+      <w:r>
+        <w:t>The IBM Skills Build website is designed to be an educational website with courses on various subjects related to Computer Science. However, the current IBM Skills Build website is sometimes confusing and complex and can be a barrier to entry for students or people who are interested in computer science. This is the problem we are aiming to solve with our project.</w:t>
       </w:r>
     </w:p>
     <w:p>
@@ -2009,13 +2066,7 @@
         <w:pStyle w:val="BodyText"/>
       </w:pPr>
       <w:r>
-        <w:t xml:space="preserve">This game aims to address the problem of accessibility for people with little to no knowledge of Computer Science. It resolves this problem by creating puzzles and combat themed areas to answer challenging questions, earn Skills build badges and complete courses. Rewarding users with power-ups and level progressions incentivizes them, particularly high </w:t>
-      </w:r>
-      <w:r>
-        <w:t>school,</w:t>
-      </w:r>
-      <w:r>
-        <w:t xml:space="preserve"> and university students, it also makes learning more engaging.</w:t>
+        <w:t>The purpose of the software is to provide a fun way to navigate the website and discover IBM Skills Build courses. This will be done by making a top down 2D RPG game where the courses are linked throughout the game, and where you need to learn about the topics covered to progress throughout the game. This would help solve the problem by making the courses more accessible and encourage the player to do the courses.</w:t>
       </w:r>
     </w:p>
     <w:p>
@@ -2023,25 +2074,61 @@
         <w:pStyle w:val="BodyText"/>
       </w:pPr>
       <w:r>
-        <w:lastRenderedPageBreak/>
-        <w:t xml:space="preserve">Future Versions of the game could </w:t>
-      </w:r>
-      <w:proofErr w:type="gramStart"/>
-      <w:r>
-        <w:t>include:</w:t>
-      </w:r>
-      <w:proofErr w:type="gramEnd"/>
-      <w:r>
-        <w:t xml:space="preserve"> Expansion of the amount of courses provided, right now only introductory lessons would be connected to the game, further development could increase the amount of courses the game would provide. Altering game content to include teaching material instead of just knowledge checks. Changing sprites to original characters.</w:t>
+        <w:t>This aligns with the interest of our client and main stakeholder IBM alongside our users as currently, while the resources on IBM Skills Build are very helpful, finding them, and going through the website can be complex and confusing. This can add an unnecessary barrier to entry, which IBM wants to remove. By having a game which links to the resources, this barrier of entry can be lowered.</w:t>
       </w:r>
     </w:p>
     <w:p>
       <w:pPr>
+        <w:pStyle w:val="BodyText"/>
+      </w:pPr>
+    </w:p>
+    <w:p>
+      <w:pPr>
+        <w:pStyle w:val="BodyText"/>
+      </w:pPr>
+      <w:r>
+        <w:t>The stakeholders for our project are our users and IBM (John McNamara). Our users will mainly consist of university students and secondary school students who are interested in Computer Science. This may include people who have never played video games before, hence our game should be as accessible as possible.</w:t>
+      </w:r>
+    </w:p>
+    <w:p>
+      <w:pPr>
+        <w:pStyle w:val="BodyText"/>
+      </w:pPr>
+      <w:r>
+        <w:t>Features that could be added in future versions are:</w:t>
+      </w:r>
+    </w:p>
+    <w:p>
+      <w:pPr>
+        <w:pStyle w:val="BodyText"/>
+      </w:pPr>
+      <w:r>
+        <w:t>- A leaderboard ranked by completion time</w:t>
+      </w:r>
+    </w:p>
+    <w:p>
+      <w:pPr>
+        <w:pStyle w:val="BodyText"/>
+      </w:pPr>
+      <w:r>
+        <w:t>- Cooperative multiplayer</w:t>
+      </w:r>
+    </w:p>
+    <w:p>
+      <w:pPr>
+        <w:pStyle w:val="BodyText"/>
+      </w:pPr>
+      <w:r>
+        <w:t>- VS Mode multiplayer</w:t>
+      </w:r>
+    </w:p>
+    <w:p>
+      <w:pPr>
         <w:pStyle w:val="Heading1"/>
       </w:pPr>
       <w:bookmarkStart w:id="11" w:name="system-description"/>
       <w:bookmarkStart w:id="12" w:name="_Toc151327543"/>
-      <w:bookmarkStart w:id="13" w:name="_Toc151331091"/>
+      <w:bookmarkStart w:id="13" w:name="_Toc151389531"/>
       <w:r>
         <w:t>1.3 - System Description</w:t>
       </w:r>
@@ -2055,7 +2142,7 @@
       </w:pPr>
       <w:bookmarkStart w:id="14" w:name="our-proposed-system"/>
       <w:bookmarkStart w:id="15" w:name="_Toc151327544"/>
-      <w:bookmarkStart w:id="16" w:name="_Toc151331092"/>
+      <w:bookmarkStart w:id="16" w:name="_Toc151389532"/>
       <w:r>
         <w:t>Our proposed System</w:t>
       </w:r>
@@ -2125,7 +2212,7 @@
       </w:pPr>
       <w:bookmarkStart w:id="17" w:name="existing-solutions"/>
       <w:bookmarkStart w:id="18" w:name="_Toc151327545"/>
-      <w:bookmarkStart w:id="19" w:name="_Toc151331093"/>
+      <w:bookmarkStart w:id="19" w:name="_Toc151389533"/>
       <w:r>
         <w:t>Existing Solutions</w:t>
       </w:r>
@@ -2202,6 +2289,7 @@
         <w:rPr>
           <w:b/>
         </w:rPr>
+        <w:lastRenderedPageBreak/>
         <w:t>Disadvantage:</w:t>
       </w:r>
       <w:r>
@@ -2238,7 +2326,6 @@
         <w:rPr>
           <w:b/>
         </w:rPr>
-        <w:lastRenderedPageBreak/>
         <w:t>Minecraft Education (by Microsoft)</w:t>
       </w:r>
       <w:r>
@@ -2473,7 +2560,7 @@
       </w:pPr>
       <w:bookmarkStart w:id="21" w:name="function-requirements"/>
       <w:bookmarkStart w:id="22" w:name="_Toc151327546"/>
-      <w:bookmarkStart w:id="23" w:name="_Toc151331094"/>
+      <w:bookmarkStart w:id="23" w:name="_Toc151389534"/>
       <w:r>
         <w:t>2.1 - Function Requirements</w:t>
       </w:r>
@@ -2570,7 +2657,7 @@
         <w:pStyle w:val="Heading2"/>
       </w:pPr>
       <w:bookmarkStart w:id="25" w:name="_Toc151327547"/>
-      <w:bookmarkStart w:id="26" w:name="_Toc151331095"/>
+      <w:bookmarkStart w:id="26" w:name="_Toc151389535"/>
       <w:r>
         <w:t>Player-Based system</w:t>
       </w:r>
@@ -3222,7 +3309,7 @@
         <w:pStyle w:val="Heading2"/>
       </w:pPr>
       <w:bookmarkStart w:id="28" w:name="_Toc151327548"/>
-      <w:bookmarkStart w:id="29" w:name="_Toc151331096"/>
+      <w:bookmarkStart w:id="29" w:name="_Toc151389536"/>
       <w:r>
         <w:t>Game System</w:t>
       </w:r>
@@ -4289,7 +4376,7 @@
         <w:pStyle w:val="Heading2"/>
       </w:pPr>
       <w:bookmarkStart w:id="31" w:name="_Toc151327549"/>
-      <w:bookmarkStart w:id="32" w:name="_Toc151331097"/>
+      <w:bookmarkStart w:id="32" w:name="_Toc151389537"/>
       <w:r>
         <w:t>Gameplay Systems</w:t>
       </w:r>
@@ -4715,7 +4802,7 @@
         <w:pStyle w:val="Heading2"/>
       </w:pPr>
       <w:bookmarkStart w:id="34" w:name="_Toc151327550"/>
-      <w:bookmarkStart w:id="35" w:name="_Toc151331098"/>
+      <w:bookmarkStart w:id="35" w:name="_Toc151389538"/>
       <w:r>
         <w:lastRenderedPageBreak/>
         <w:t>Gameplay</w:t>
@@ -6000,7 +6087,7 @@
       <w:pPr>
         <w:pStyle w:val="Heading2"/>
       </w:pPr>
-      <w:bookmarkStart w:id="38" w:name="_Toc151331099"/>
+      <w:bookmarkStart w:id="38" w:name="_Toc151389539"/>
       <w:r>
         <w:t>Audio</w:t>
       </w:r>
@@ -6227,7 +6314,7 @@
       <w:pPr>
         <w:pStyle w:val="Heading1"/>
       </w:pPr>
-      <w:bookmarkStart w:id="41" w:name="_Toc151331100"/>
+      <w:bookmarkStart w:id="41" w:name="_Toc151389540"/>
       <w:r>
         <w:lastRenderedPageBreak/>
         <w:t>2.2 - Non-Functional Requirements</w:t>
@@ -6242,7 +6329,7 @@
       </w:pPr>
       <w:bookmarkStart w:id="42" w:name="playability"/>
       <w:bookmarkStart w:id="43" w:name="_Toc151327553"/>
-      <w:bookmarkStart w:id="44" w:name="_Toc151331101"/>
+      <w:bookmarkStart w:id="44" w:name="_Toc151389541"/>
       <w:r>
         <w:t>Playability</w:t>
       </w:r>
@@ -6547,7 +6634,7 @@
       </w:pPr>
       <w:bookmarkStart w:id="45" w:name="customization"/>
       <w:bookmarkStart w:id="46" w:name="_Toc151327554"/>
-      <w:bookmarkStart w:id="47" w:name="_Toc151331102"/>
+      <w:bookmarkStart w:id="47" w:name="_Toc151389542"/>
       <w:r>
         <w:t>Customization</w:t>
       </w:r>
@@ -6694,7 +6781,7 @@
       </w:pPr>
       <w:bookmarkStart w:id="48" w:name="gameplay-1"/>
       <w:bookmarkStart w:id="49" w:name="_Toc151327555"/>
-      <w:bookmarkStart w:id="50" w:name="_Toc151331103"/>
+      <w:bookmarkStart w:id="50" w:name="_Toc151389543"/>
       <w:r>
         <w:t>Gameplay</w:t>
       </w:r>
@@ -7644,7 +7731,7 @@
         <w:pStyle w:val="Heading1"/>
       </w:pPr>
       <w:bookmarkStart w:id="52" w:name="_Toc151327556"/>
-      <w:bookmarkStart w:id="53" w:name="_Toc151331104"/>
+      <w:bookmarkStart w:id="53" w:name="_Toc151389544"/>
       <w:r>
         <w:lastRenderedPageBreak/>
         <w:t>2.3 - Risks and Issues</w:t>
@@ -9412,7 +9499,7 @@
       </w:pPr>
       <w:bookmarkStart w:id="55" w:name="development-approach"/>
       <w:bookmarkStart w:id="56" w:name="_Toc151327557"/>
-      <w:bookmarkStart w:id="57" w:name="_Toc151331105"/>
+      <w:bookmarkStart w:id="57" w:name="_Toc151389545"/>
       <w:r>
         <w:t>3.1 - Development Approach</w:t>
       </w:r>
@@ -9426,7 +9513,7 @@
       </w:pPr>
       <w:bookmarkStart w:id="58" w:name="agile-versus-plan-driven"/>
       <w:bookmarkStart w:id="59" w:name="_Toc151327558"/>
-      <w:bookmarkStart w:id="60" w:name="_Toc151331106"/>
+      <w:bookmarkStart w:id="60" w:name="_Toc151389546"/>
       <w:r>
         <w:t>Team Roles</w:t>
       </w:r>
@@ -9443,7 +9530,19 @@
         <w:rPr>
           <w:vertAlign w:val="superscript"/>
         </w:rPr>
-        <w:t>[1]</w:t>
+        <w:t>[</w:t>
+      </w:r>
+      <w:r>
+        <w:rPr>
+          <w:vertAlign w:val="superscript"/>
+        </w:rPr>
+        <w:t>4</w:t>
+      </w:r>
+      <w:r>
+        <w:rPr>
+          <w:vertAlign w:val="superscript"/>
+        </w:rPr>
+        <w:t>]</w:t>
       </w:r>
       <w:r>
         <w:t xml:space="preserve">, and assign roles for our team based on this. </w:t>
@@ -9565,267 +9664,343 @@
     </w:p>
     <w:p>
       <w:pPr>
+        <w:pStyle w:val="Heading2"/>
+        <w:rPr>
+          <w:lang w:val="en-GB"/>
+        </w:rPr>
+      </w:pPr>
+      <w:bookmarkStart w:id="61" w:name="_Toc151389547"/>
+      <w:r>
+        <w:rPr>
+          <w:lang w:val="en-GB"/>
+        </w:rPr>
+        <w:t>Workflow (Scrum)</w:t>
+      </w:r>
+      <w:bookmarkEnd w:id="61"/>
+    </w:p>
+    <w:p>
+      <w:pPr>
+        <w:pStyle w:val="BodyText"/>
+        <w:rPr>
+          <w:lang w:val="en-GB"/>
+        </w:rPr>
+      </w:pPr>
+      <w:r>
+        <w:rPr>
+          <w:lang w:val="en-GB"/>
+        </w:rPr>
+        <w:t>Before starting sprint cycles, we will need to write up our product backlog, as well as assign points for each task. The way points are decided will be based around a modified version of the point-to-effort estimation, where we also take into consideration the priority of each task (tasks which takes less effort but are more important will weigh more points). The tasks can then be further broken down in the sprint cycles.</w:t>
+      </w:r>
+    </w:p>
+    <w:p>
+      <w:pPr>
+        <w:pStyle w:val="BodyText"/>
+        <w:rPr>
+          <w:lang w:val="en-GB"/>
+        </w:rPr>
+      </w:pPr>
+      <w:r>
+        <w:rPr>
+          <w:lang w:val="en-GB"/>
+        </w:rPr>
+        <w:t xml:space="preserve">As we do not have easy and frequent contact with our product owner (John </w:t>
+      </w:r>
+      <w:proofErr w:type="spellStart"/>
+      <w:r>
+        <w:rPr>
+          <w:lang w:val="en-GB"/>
+        </w:rPr>
+        <w:t>Mcnamara</w:t>
+      </w:r>
+      <w:proofErr w:type="spellEnd"/>
+      <w:r>
+        <w:rPr>
+          <w:lang w:val="en-GB"/>
+        </w:rPr>
+        <w:t xml:space="preserve">), our Communication and Management Specialist will act as a stand-in representative for this role. </w:t>
+      </w:r>
+    </w:p>
+    <w:p>
+      <w:pPr>
+        <w:pStyle w:val="BodyText"/>
+        <w:rPr>
+          <w:lang w:val="en-GB"/>
+        </w:rPr>
+      </w:pPr>
+      <w:r>
+        <w:rPr>
+          <w:lang w:val="en-GB"/>
+        </w:rPr>
+        <w:t>For each sprint cycle, we will have a new Scrum master, so that everyone can have a grasp of how the roles operates. Each cycle lasts two weeks, and we aim to have daily meetings for at least weekdays to discuss progress and problems, ending in an end-of-cycle review. We start our sprints on Mondays, and end on Fridays to allow for a weekend of rest.</w:t>
+      </w:r>
+    </w:p>
+    <w:p>
+      <w:pPr>
+        <w:pStyle w:val="Heading2"/>
+      </w:pPr>
+      <w:bookmarkStart w:id="62" w:name="_Toc151389548"/>
+      <w:r>
+        <w:t>Agile Versus Plan Driven</w:t>
+      </w:r>
+      <w:bookmarkEnd w:id="58"/>
+      <w:bookmarkEnd w:id="59"/>
+      <w:bookmarkEnd w:id="62"/>
+    </w:p>
+    <w:p>
+      <w:pPr>
+        <w:pStyle w:val="FirstParagraph"/>
+      </w:pPr>
+      <w:bookmarkStart w:id="63" w:name="project-schedule"/>
+      <w:bookmarkStart w:id="64" w:name="_Toc151327560"/>
+      <w:r>
+        <w:t>We will be taking an agile scrum approach to development, as it helps us in several ways:</w:t>
+      </w:r>
+    </w:p>
+    <w:p>
+      <w:pPr>
+        <w:pStyle w:val="BlockText"/>
+        <w:numPr>
+          <w:ilvl w:val="0"/>
+          <w:numId w:val="16"/>
+        </w:numPr>
+        <w:rPr>
+          <w:b/>
+          <w:bCs/>
+        </w:rPr>
+      </w:pPr>
+      <w:r>
+        <w:rPr>
+          <w:b/>
+          <w:bCs/>
+        </w:rPr>
+        <w:lastRenderedPageBreak/>
+        <w:t>Adaptability to Change</w:t>
+      </w:r>
+    </w:p>
+    <w:p>
+      <w:pPr>
+        <w:pStyle w:val="BlockText"/>
+      </w:pPr>
+      <w:r>
+        <w:t>Features and priorities will greatly change as development progresses</w:t>
+      </w:r>
+      <w:r>
+        <w:t>, so with scrum</w:t>
+      </w:r>
+      <w:r>
+        <w:t xml:space="preserve"> we can </w:t>
+      </w:r>
+      <w:r>
+        <w:t>rapidly change aspects of the project without losing progress</w:t>
+      </w:r>
+      <w:r>
+        <w:t xml:space="preserve">. A waterfall approach to development would not allow this kind of </w:t>
+      </w:r>
+      <w:r>
+        <w:t>adaptability.</w:t>
+      </w:r>
+    </w:p>
+    <w:p>
+      <w:pPr>
+        <w:pStyle w:val="BlockText"/>
+        <w:numPr>
+          <w:ilvl w:val="0"/>
+          <w:numId w:val="16"/>
+        </w:numPr>
+        <w:rPr>
+          <w:b/>
+          <w:bCs/>
+        </w:rPr>
+      </w:pPr>
+      <w:r>
+        <w:rPr>
+          <w:b/>
+          <w:bCs/>
+        </w:rPr>
+        <w:t>Client Involvement</w:t>
+      </w:r>
+    </w:p>
+    <w:p>
+      <w:pPr>
+        <w:pStyle w:val="BlockText"/>
+      </w:pPr>
+      <w:r>
+        <w:t>Clients</w:t>
+      </w:r>
+      <w:r>
+        <w:t xml:space="preserve"> require regular updates from us,</w:t>
+      </w:r>
+      <w:r>
+        <w:t xml:space="preserve"> so we need a method that involves them in the development process</w:t>
+      </w:r>
+      <w:r>
+        <w:t>.</w:t>
+      </w:r>
+      <w:r>
+        <w:t xml:space="preserve"> The agile methodology allows for this as the client can serve the product owner role</w:t>
+      </w:r>
+      <w:r>
+        <w:t xml:space="preserve">. The lean innovation model </w:t>
+      </w:r>
+      <w:r>
+        <w:t>is not ideal</w:t>
+      </w:r>
+      <w:r>
+        <w:t xml:space="preserve"> as</w:t>
+      </w:r>
+      <w:r>
+        <w:t xml:space="preserve"> it solely focuses on completion of the project, whereas</w:t>
+      </w:r>
+      <w:r>
+        <w:t xml:space="preserve"> we want to have a good relationship with our client and focus on their needs </w:t>
+      </w:r>
+      <w:r>
+        <w:rPr>
+          <w:vertAlign w:val="superscript"/>
+        </w:rPr>
+        <w:t>[5]</w:t>
+      </w:r>
+      <w:r>
+        <w:t>.</w:t>
+      </w:r>
+    </w:p>
+    <w:p>
+      <w:pPr>
+        <w:pStyle w:val="BlockText"/>
+        <w:numPr>
+          <w:ilvl w:val="0"/>
+          <w:numId w:val="16"/>
+        </w:numPr>
+        <w:rPr>
+          <w:b/>
+          <w:bCs/>
+        </w:rPr>
+      </w:pPr>
+      <w:r>
+        <w:rPr>
+          <w:b/>
+          <w:bCs/>
+        </w:rPr>
+        <w:t>Cross-Functional Teams</w:t>
+      </w:r>
+    </w:p>
+    <w:p>
+      <w:pPr>
+        <w:pStyle w:val="BlockText"/>
+      </w:pPr>
+      <w:r>
+        <w:t>Everybody in our team has a different level of knowledge when it comes to game development. By</w:t>
+      </w:r>
+      <w:r>
+        <w:t xml:space="preserve"> using Scrum</w:t>
+      </w:r>
+      <w:r>
+        <w:t>, team members can share</w:t>
+      </w:r>
+      <w:r>
+        <w:t>, receive</w:t>
+      </w:r>
+      <w:r>
+        <w:t xml:space="preserve"> </w:t>
+      </w:r>
+      <w:r>
+        <w:t>knowledge,</w:t>
+      </w:r>
+      <w:r>
+        <w:t xml:space="preserve"> and collaborate easier</w:t>
+      </w:r>
+      <w:r>
+        <w:t xml:space="preserve"> through the Scrum master and daily meetings</w:t>
+      </w:r>
+      <w:r>
+        <w:t xml:space="preserve">. A plan driven approach </w:t>
+      </w:r>
+      <w:r>
+        <w:t>will</w:t>
+      </w:r>
+      <w:r>
+        <w:t xml:space="preserve"> cause major issues if a member ends up falling behind on their tasks</w:t>
+      </w:r>
+      <w:r>
+        <w:t xml:space="preserve"> </w:t>
+      </w:r>
+      <w:r>
+        <w:t>unbeknownst</w:t>
+      </w:r>
+      <w:r>
+        <w:t xml:space="preserve"> to the team</w:t>
+      </w:r>
+      <w:r>
+        <w:t>.</w:t>
+      </w:r>
+    </w:p>
+    <w:p>
+      <w:pPr>
+        <w:pStyle w:val="BlockText"/>
+        <w:numPr>
+          <w:ilvl w:val="0"/>
+          <w:numId w:val="16"/>
+        </w:numPr>
+        <w:rPr>
+          <w:b/>
+          <w:bCs/>
+        </w:rPr>
+      </w:pPr>
+      <w:r>
+        <w:rPr>
+          <w:b/>
+          <w:bCs/>
+        </w:rPr>
+        <w:t>Improved Risk Management</w:t>
+      </w:r>
+    </w:p>
+    <w:p>
+      <w:pPr>
+        <w:pStyle w:val="BlockText"/>
+      </w:pPr>
+      <w:r>
+        <w:t>If something doesn’t go as planned, a scrum style approach will let us</w:t>
+      </w:r>
+      <w:r>
+        <w:t xml:space="preserve"> </w:t>
+      </w:r>
+      <w:r>
+        <w:t xml:space="preserve">identify, and mitigate any risks that arise within our sprint </w:t>
+      </w:r>
+      <w:r>
+        <w:t>reviews</w:t>
+      </w:r>
+      <w:r>
+        <w:t>. In a plan driven approach, if any issues were discovered late, it could cause problems to stack up and thus cause progress stagnation.</w:t>
+      </w:r>
+    </w:p>
+    <w:p>
+      <w:pPr>
         <w:rPr>
           <w:rFonts w:asciiTheme="majorHAnsi" w:eastAsiaTheme="majorEastAsia" w:hAnsiTheme="majorHAnsi" w:cstheme="majorBidi"/>
           <w:b/>
           <w:bCs/>
           <w:color w:val="4F81BD" w:themeColor="accent1"/>
-          <w:sz w:val="28"/>
-          <w:szCs w:val="28"/>
+          <w:sz w:val="32"/>
+          <w:szCs w:val="32"/>
         </w:rPr>
       </w:pPr>
       <w:r>
-        <w:rPr>
-          <w:rFonts w:asciiTheme="majorHAnsi" w:eastAsiaTheme="majorEastAsia" w:hAnsiTheme="majorHAnsi" w:cstheme="majorBidi"/>
-          <w:b/>
-          <w:bCs/>
-          <w:color w:val="4F81BD" w:themeColor="accent1"/>
-          <w:sz w:val="28"/>
-          <w:szCs w:val="28"/>
-        </w:rPr>
         <w:br w:type="page"/>
       </w:r>
     </w:p>
     <w:p>
       <w:pPr>
-        <w:pStyle w:val="Heading2"/>
-      </w:pPr>
-      <w:bookmarkStart w:id="61" w:name="_Toc151331107"/>
-      <w:r>
-        <w:lastRenderedPageBreak/>
-        <w:t>Agile Versus Plan Driven</w:t>
-      </w:r>
-      <w:bookmarkEnd w:id="58"/>
-      <w:bookmarkEnd w:id="59"/>
-      <w:bookmarkEnd w:id="61"/>
-    </w:p>
-    <w:p>
-      <w:pPr>
-        <w:pStyle w:val="FirstParagraph"/>
-      </w:pPr>
-      <w:r>
-        <w:t xml:space="preserve">Due to the nature of video games, it can be very difficult to approach this project from a plan driven perspective, as video games are very subjective, and while there are many tasks that have a clear point where you have or haven’t achieved it, video games are more oriented around how enjoyable the experience is to the player, which is a difficult metric to define. As such it would be very difficult to plan the entire game out in the beginning and build it as designed. As such we will be taking an agile scrum approach to development, as it helps us in </w:t>
-      </w:r>
-      <w:r>
-        <w:t>several</w:t>
-      </w:r>
-      <w:r>
-        <w:t xml:space="preserve"> ways:</w:t>
-      </w:r>
-    </w:p>
-    <w:p>
-      <w:pPr>
-        <w:pStyle w:val="Compact"/>
-        <w:numPr>
-          <w:ilvl w:val="0"/>
-          <w:numId w:val="2"/>
-        </w:numPr>
-        <w:tabs>
-          <w:tab w:val="clear" w:pos="0"/>
-          <w:tab w:val="num" w:pos="720"/>
-        </w:tabs>
-        <w:ind w:left="1200"/>
-      </w:pPr>
-      <w:r>
-        <w:rPr>
-          <w:b/>
-          <w:bCs/>
-        </w:rPr>
-        <w:t>Adaptability to Change</w:t>
-      </w:r>
-    </w:p>
-    <w:p>
-      <w:pPr>
-        <w:pStyle w:val="FirstParagraph"/>
-        <w:ind w:left="720"/>
-      </w:pPr>
-      <w:r>
-        <w:t>As mentioned, features and priorities will greatly change as development progresses, thus by taking a scrum approach, we can take a step back and approach something from a different angle whenever we face an obstacle in our path, while the rigid nature of a plan driven approach will not allow for this natural change to happen.</w:t>
-      </w:r>
-    </w:p>
-    <w:p>
-      <w:pPr>
-        <w:pStyle w:val="Compact"/>
-        <w:numPr>
-          <w:ilvl w:val="0"/>
-          <w:numId w:val="3"/>
-        </w:numPr>
-        <w:tabs>
-          <w:tab w:val="clear" w:pos="0"/>
-          <w:tab w:val="num" w:pos="720"/>
-        </w:tabs>
-        <w:ind w:left="1200"/>
-        <w:rPr>
-          <w:b/>
-          <w:bCs/>
-        </w:rPr>
-      </w:pPr>
-      <w:r>
-        <w:rPr>
-          <w:b/>
-          <w:bCs/>
-        </w:rPr>
-        <w:t>Client Involvement</w:t>
-      </w:r>
-    </w:p>
-    <w:p>
-      <w:pPr>
-        <w:pStyle w:val="FirstParagraph"/>
-        <w:ind w:left="720"/>
-      </w:pPr>
-      <w:r>
-        <w:t xml:space="preserve">As we are making this RPG game for a client, the subjective nature of video games means that as we make regular updates to our client, there may be things to change, or we may have to tackle a problem differently </w:t>
-      </w:r>
-      <w:r>
-        <w:t>to</w:t>
-      </w:r>
-      <w:r>
-        <w:t xml:space="preserve"> suit our client’s needs, having an agile methodology </w:t>
-      </w:r>
-      <w:r>
-        <w:t>suit</w:t>
-      </w:r>
-      <w:r>
-        <w:t xml:space="preserve"> this nicely. A plan driven approach would mean that we run the risk of the client not being </w:t>
-      </w:r>
-      <w:r>
-        <w:t>happy once</w:t>
-      </w:r>
-      <w:r>
-        <w:t xml:space="preserve"> the game is basically finished.</w:t>
-      </w:r>
-    </w:p>
-    <w:p>
-      <w:pPr>
-        <w:pStyle w:val="Compact"/>
-        <w:numPr>
-          <w:ilvl w:val="0"/>
-          <w:numId w:val="4"/>
-        </w:numPr>
-        <w:tabs>
-          <w:tab w:val="clear" w:pos="0"/>
-          <w:tab w:val="num" w:pos="720"/>
-        </w:tabs>
-        <w:ind w:left="1200"/>
-        <w:rPr>
-          <w:b/>
-          <w:bCs/>
-        </w:rPr>
-      </w:pPr>
-      <w:r>
-        <w:rPr>
-          <w:b/>
-          <w:bCs/>
-        </w:rPr>
-        <w:t>Cross-Functional Teams</w:t>
-      </w:r>
-    </w:p>
-    <w:p>
-      <w:pPr>
-        <w:pStyle w:val="FirstParagraph"/>
-        <w:ind w:left="720"/>
-      </w:pPr>
-      <w:r>
-        <w:t xml:space="preserve">Everybody in our team has a different level of knowledge when it comes to game development, where some know a lot and some not at all, by taking an agile approach, team members can share knowledge and collaborate easier, rather than everybody having a set, strict, set of tasks. A plan driven approach would make our team much less </w:t>
-      </w:r>
-      <w:r>
-        <w:t>flexible and</w:t>
-      </w:r>
-      <w:r>
-        <w:t xml:space="preserve"> may cause major issues if a member ends up falling ill or dropping out.</w:t>
-      </w:r>
-    </w:p>
-    <w:p>
-      <w:pPr>
-        <w:pStyle w:val="Compact"/>
-        <w:numPr>
-          <w:ilvl w:val="0"/>
-          <w:numId w:val="5"/>
-        </w:numPr>
-        <w:tabs>
-          <w:tab w:val="clear" w:pos="0"/>
-          <w:tab w:val="num" w:pos="720"/>
-        </w:tabs>
-        <w:ind w:left="1200"/>
-        <w:rPr>
-          <w:b/>
-          <w:bCs/>
-        </w:rPr>
-      </w:pPr>
-      <w:r>
-        <w:rPr>
-          <w:b/>
-          <w:bCs/>
-        </w:rPr>
-        <w:t>Improved Risk Management</w:t>
-      </w:r>
-    </w:p>
-    <w:p>
-      <w:pPr>
-        <w:pStyle w:val="FirstParagraph"/>
-        <w:ind w:left="720"/>
-      </w:pPr>
-      <w:r>
-        <w:t>If</w:t>
-      </w:r>
-      <w:r>
-        <w:t xml:space="preserve"> something doesn’t go to our general plan, a scrum style approach will let us, </w:t>
-      </w:r>
-      <w:r>
-        <w:t>identify,</w:t>
-      </w:r>
-      <w:r>
-        <w:t xml:space="preserve"> and mitigate any risks that arise within our sprints quickly. In a plan driven approach, if any issues were discovered late, it could be costly to address.</w:t>
-      </w:r>
-    </w:p>
-    <w:p>
-      <w:pPr>
-        <w:pStyle w:val="Compact"/>
-        <w:numPr>
-          <w:ilvl w:val="0"/>
-          <w:numId w:val="6"/>
-        </w:numPr>
-        <w:tabs>
-          <w:tab w:val="clear" w:pos="0"/>
-          <w:tab w:val="num" w:pos="720"/>
-        </w:tabs>
-        <w:ind w:left="1200"/>
-        <w:rPr>
-          <w:b/>
-          <w:bCs/>
-        </w:rPr>
-      </w:pPr>
-      <w:r>
-        <w:rPr>
-          <w:b/>
-          <w:bCs/>
-        </w:rPr>
-        <w:t>Incremental Development</w:t>
-      </w:r>
-    </w:p>
-    <w:p>
-      <w:pPr>
-        <w:pStyle w:val="FirstParagraph"/>
-        <w:ind w:left="720"/>
-      </w:pPr>
-      <w:r>
-        <w:t>An agile development means that the game will be built up feature by feature in small manageable increments. This allows us to prioritize features like gameplay mechanics and character art, while leaving other features such as cutscenes and sound effects until the end.</w:t>
-      </w:r>
-      <w:bookmarkStart w:id="62" w:name="project-schedule"/>
-      <w:bookmarkStart w:id="63" w:name="_Toc151327560"/>
-    </w:p>
-    <w:p>
-      <w:pPr>
         <w:pStyle w:val="Heading1"/>
       </w:pPr>
-      <w:bookmarkStart w:id="64" w:name="_Toc151331108"/>
+      <w:bookmarkStart w:id="65" w:name="_Toc151389549"/>
       <w:r>
         <w:lastRenderedPageBreak/>
         <w:t>3.2 - Project Schedule</w:t>
       </w:r>
-      <w:bookmarkEnd w:id="62"/>
       <w:bookmarkEnd w:id="63"/>
       <w:bookmarkEnd w:id="64"/>
+      <w:bookmarkEnd w:id="65"/>
     </w:p>
     <w:p>
       <w:pPr>
@@ -10030,11 +10205,9 @@
       <w:r>
         <w:t xml:space="preserve"> Creation of 5 buttons: new game, continue game, controls, </w:t>
       </w:r>
-      <w:proofErr w:type="gramStart"/>
-      <w:r>
-        <w:t>credits</w:t>
-      </w:r>
-      <w:proofErr w:type="gramEnd"/>
+      <w:r>
+        <w:t>credits,</w:t>
+      </w:r>
       <w:r>
         <w:t xml:space="preserve"> and exit.</w:t>
       </w:r>
@@ -10086,7 +10259,7 @@
           <w:szCs w:val="28"/>
         </w:rPr>
       </w:pPr>
-      <w:bookmarkStart w:id="65" w:name="references"/>
+      <w:bookmarkStart w:id="66" w:name="references"/>
       <w:r>
         <w:br w:type="page"/>
       </w:r>
@@ -10095,30 +10268,41 @@
       <w:pPr>
         <w:pStyle w:val="Heading2"/>
       </w:pPr>
-      <w:bookmarkStart w:id="66" w:name="_Toc151327561"/>
-      <w:bookmarkStart w:id="67" w:name="_Toc151331109"/>
+      <w:bookmarkStart w:id="67" w:name="_Toc151327561"/>
+      <w:bookmarkStart w:id="68" w:name="_Toc151389550"/>
       <w:r>
         <w:lastRenderedPageBreak/>
         <w:t>References</w:t>
       </w:r>
-      <w:bookmarkEnd w:id="65"/>
       <w:bookmarkEnd w:id="66"/>
       <w:bookmarkEnd w:id="67"/>
+      <w:bookmarkEnd w:id="68"/>
+    </w:p>
+    <w:bookmarkEnd w:id="2"/>
+    <w:p>
+      <w:pPr>
+        <w:pStyle w:val="FirstParagraph"/>
+      </w:pPr>
+      <w:r>
+        <w:t xml:space="preserve">[1] Plum. (Retrieved 2023, November 20). What are the 10 Plum Talents? [Review of What are the 10 Plum Talents?]. </w:t>
+      </w:r>
+      <w:hyperlink r:id="rId13" w:history="1">
+        <w:r>
+          <w:rPr>
+            <w:rStyle w:val="Hyperlink"/>
+          </w:rPr>
+          <w:t>https://help.plum.io/hc/en-us/articles/360002388234-What-are-the-10-Plum-Talents-</w:t>
+        </w:r>
+      </w:hyperlink>
     </w:p>
     <w:p>
       <w:pPr>
-        <w:pStyle w:val="BodyText"/>
-      </w:pPr>
-      <w:r>
-        <w:t>[</w:t>
-      </w:r>
-      <w:r>
-        <w:t>1</w:t>
-      </w:r>
-      <w:r>
-        <w:t xml:space="preserve">] Mario is Missing: </w:t>
-      </w:r>
-      <w:hyperlink r:id="rId13" w:history="1">
+        <w:pStyle w:val="FirstParagraph"/>
+      </w:pPr>
+      <w:r>
+        <w:t xml:space="preserve">[2] DeadPark. (2016, April 3). Mario is Missing! (SNES). </w:t>
+      </w:r>
+      <w:hyperlink r:id="rId14" w:history="1">
         <w:r>
           <w:rPr>
             <w:rStyle w:val="Hyperlink"/>
@@ -10129,33 +10313,10 @@
     </w:p>
     <w:p>
       <w:pPr>
-        <w:pStyle w:val="BodyText"/>
-      </w:pPr>
-      <w:r>
-        <w:t>[</w:t>
-      </w:r>
-      <w:r>
-        <w:t>2</w:t>
-      </w:r>
-      <w:r>
-        <w:t xml:space="preserve">] Minecraft Education: </w:t>
-      </w:r>
-      <w:hyperlink r:id="rId14" w:history="1">
-        <w:r>
-          <w:rPr>
-            <w:rStyle w:val="Hyperlink"/>
-          </w:rPr>
-          <w:t>https://education.minecraft.net/en-us</w:t>
-        </w:r>
-      </w:hyperlink>
-      <w:bookmarkEnd w:id="2"/>
-    </w:p>
-    <w:p>
-      <w:pPr>
-        <w:pStyle w:val="BodyText"/>
-      </w:pPr>
-      <w:r>
-        <w:t xml:space="preserve">[3] Sonic Olympic Winter Game: </w:t>
+        <w:pStyle w:val="FirstParagraph"/>
+      </w:pPr>
+      <w:r>
+        <w:t xml:space="preserve">[3] Super Mario Wiki. (2023, October 17). Mario &amp; Sonic at the Olympic Winter Games (Nintendo DS) - Super Mario Wiki, the Mario encyclopedia. </w:t>
       </w:r>
       <w:hyperlink r:id="rId15" w:history="1">
         <w:r>
@@ -10169,16 +10330,35 @@
     <w:p>
       <w:pPr>
         <w:pStyle w:val="FirstParagraph"/>
-      </w:pPr>
-      <w:r>
-        <w:t xml:space="preserve">[4] Plum Talents: </w:t>
+        <w:rPr>
+          <w:rStyle w:val="Hyperlink"/>
+        </w:rPr>
+      </w:pPr>
+      <w:r>
+        <w:t xml:space="preserve">[4] Microsoft. (2023). Minecraft Official Site | Minecraft Education Edition. Education.minecraft.net. </w:t>
       </w:r>
       <w:hyperlink r:id="rId16" w:history="1">
         <w:r>
           <w:rPr>
             <w:rStyle w:val="Hyperlink"/>
           </w:rPr>
-          <w:t>https://help.plum.io/hc/en-us/articles/360002388234-What-are-the-10-Plum-Talents-</w:t>
+          <w:t>https://education.minecraft.net/en-us</w:t>
+        </w:r>
+      </w:hyperlink>
+    </w:p>
+    <w:p>
+      <w:pPr>
+        <w:pStyle w:val="BodyText"/>
+      </w:pPr>
+      <w:r>
+        <w:t xml:space="preserve">[5] Lean Business Model Pros and Cons: Can You Afford Frugality? (n.d.). National Center for the Middle Market. </w:t>
+      </w:r>
+      <w:hyperlink r:id="rId17" w:history="1">
+        <w:r>
+          <w:rPr>
+            <w:rStyle w:val="Hyperlink"/>
+          </w:rPr>
+          <w:t>https://www.middlemarketcenter.org/expert-perspectives/lean-business-model-pros-and-cons-can-you-afford-frugality</w:t>
         </w:r>
       </w:hyperlink>
     </w:p>
@@ -10901,6 +11081,95 @@
     </w:lvl>
   </w:abstractNum>
   <w:abstractNum w:abstractNumId="6" w15:restartNumberingAfterBreak="0">
+    <w:nsid w:val="634B7E39"/>
+    <w:multiLevelType w:val="hybridMultilevel"/>
+    <w:tmpl w:val="D3F4C28C"/>
+    <w:lvl w:ilvl="0" w:tplc="846CCBB8">
+      <w:start w:val="1"/>
+      <w:numFmt w:val="decimal"/>
+      <w:lvlText w:val="%1."/>
+      <w:lvlJc w:val="left"/>
+      <w:pPr>
+        <w:ind w:left="840" w:hanging="360"/>
+      </w:pPr>
+      <w:rPr>
+        <w:rFonts w:hint="default"/>
+      </w:rPr>
+    </w:lvl>
+    <w:lvl w:ilvl="1" w:tplc="08090019" w:tentative="1">
+      <w:start w:val="1"/>
+      <w:numFmt w:val="lowerLetter"/>
+      <w:lvlText w:val="%2."/>
+      <w:lvlJc w:val="left"/>
+      <w:pPr>
+        <w:ind w:left="1560" w:hanging="360"/>
+      </w:pPr>
+    </w:lvl>
+    <w:lvl w:ilvl="2" w:tplc="0809001B" w:tentative="1">
+      <w:start w:val="1"/>
+      <w:numFmt w:val="lowerRoman"/>
+      <w:lvlText w:val="%3."/>
+      <w:lvlJc w:val="right"/>
+      <w:pPr>
+        <w:ind w:left="2280" w:hanging="180"/>
+      </w:pPr>
+    </w:lvl>
+    <w:lvl w:ilvl="3" w:tplc="0809000F" w:tentative="1">
+      <w:start w:val="1"/>
+      <w:numFmt w:val="decimal"/>
+      <w:lvlText w:val="%4."/>
+      <w:lvlJc w:val="left"/>
+      <w:pPr>
+        <w:ind w:left="3000" w:hanging="360"/>
+      </w:pPr>
+    </w:lvl>
+    <w:lvl w:ilvl="4" w:tplc="08090019" w:tentative="1">
+      <w:start w:val="1"/>
+      <w:numFmt w:val="lowerLetter"/>
+      <w:lvlText w:val="%5."/>
+      <w:lvlJc w:val="left"/>
+      <w:pPr>
+        <w:ind w:left="3720" w:hanging="360"/>
+      </w:pPr>
+    </w:lvl>
+    <w:lvl w:ilvl="5" w:tplc="0809001B" w:tentative="1">
+      <w:start w:val="1"/>
+      <w:numFmt w:val="lowerRoman"/>
+      <w:lvlText w:val="%6."/>
+      <w:lvlJc w:val="right"/>
+      <w:pPr>
+        <w:ind w:left="4440" w:hanging="180"/>
+      </w:pPr>
+    </w:lvl>
+    <w:lvl w:ilvl="6" w:tplc="0809000F" w:tentative="1">
+      <w:start w:val="1"/>
+      <w:numFmt w:val="decimal"/>
+      <w:lvlText w:val="%7."/>
+      <w:lvlJc w:val="left"/>
+      <w:pPr>
+        <w:ind w:left="5160" w:hanging="360"/>
+      </w:pPr>
+    </w:lvl>
+    <w:lvl w:ilvl="7" w:tplc="08090019" w:tentative="1">
+      <w:start w:val="1"/>
+      <w:numFmt w:val="lowerLetter"/>
+      <w:lvlText w:val="%8."/>
+      <w:lvlJc w:val="left"/>
+      <w:pPr>
+        <w:ind w:left="5880" w:hanging="360"/>
+      </w:pPr>
+    </w:lvl>
+    <w:lvl w:ilvl="8" w:tplc="0809001B" w:tentative="1">
+      <w:start w:val="1"/>
+      <w:numFmt w:val="lowerRoman"/>
+      <w:lvlText w:val="%9."/>
+      <w:lvlJc w:val="right"/>
+      <w:pPr>
+        <w:ind w:left="6600" w:hanging="180"/>
+      </w:pPr>
+    </w:lvl>
+  </w:abstractNum>
+  <w:abstractNum w:abstractNumId="7" w15:restartNumberingAfterBreak="0">
     <w:nsid w:val="71315DCA"/>
     <w:multiLevelType w:val="multilevel"/>
     <w:tmpl w:val="115AF234"/>
@@ -11013,7 +11282,7 @@
       </w:pPr>
     </w:lvl>
   </w:abstractNum>
-  <w:abstractNum w:abstractNumId="7" w15:restartNumberingAfterBreak="0">
+  <w:abstractNum w:abstractNumId="8" w15:restartNumberingAfterBreak="0">
     <w:nsid w:val="72311564"/>
     <w:multiLevelType w:val="hybridMultilevel"/>
     <w:tmpl w:val="BDFCF4B4"/>
@@ -11160,7 +11429,7 @@
     </w:lvlOverride>
   </w:num>
   <w:num w:numId="3" w16cid:durableId="799498727">
-    <w:abstractNumId w:val="6"/>
+    <w:abstractNumId w:val="7"/>
     <w:lvlOverride w:ilvl="0">
       <w:startOverride w:val="2"/>
     </w:lvlOverride>
@@ -11286,10 +11555,163 @@
     <w:abstractNumId w:val="0"/>
   </w:num>
   <w:num w:numId="9" w16cid:durableId="1027104386">
-    <w:abstractNumId w:val="7"/>
+    <w:abstractNumId w:val="8"/>
   </w:num>
   <w:num w:numId="10" w16cid:durableId="928588412">
     <w:abstractNumId w:val="2"/>
+  </w:num>
+  <w:num w:numId="11" w16cid:durableId="1347904240">
+    <w:abstractNumId w:val="7"/>
+    <w:lvlOverride w:ilvl="0">
+      <w:startOverride w:val="1"/>
+    </w:lvlOverride>
+    <w:lvlOverride w:ilvl="1">
+      <w:startOverride w:val="1"/>
+    </w:lvlOverride>
+    <w:lvlOverride w:ilvl="2">
+      <w:startOverride w:val="1"/>
+    </w:lvlOverride>
+    <w:lvlOverride w:ilvl="3">
+      <w:startOverride w:val="1"/>
+    </w:lvlOverride>
+    <w:lvlOverride w:ilvl="4">
+      <w:startOverride w:val="1"/>
+    </w:lvlOverride>
+    <w:lvlOverride w:ilvl="5">
+      <w:startOverride w:val="1"/>
+    </w:lvlOverride>
+    <w:lvlOverride w:ilvl="6">
+      <w:startOverride w:val="1"/>
+    </w:lvlOverride>
+    <w:lvlOverride w:ilvl="7">
+      <w:startOverride w:val="1"/>
+    </w:lvlOverride>
+    <w:lvlOverride w:ilvl="8">
+      <w:startOverride w:val="1"/>
+    </w:lvlOverride>
+  </w:num>
+  <w:num w:numId="12" w16cid:durableId="1616402321">
+    <w:abstractNumId w:val="4"/>
+    <w:lvlOverride w:ilvl="0">
+      <w:startOverride w:val="2"/>
+    </w:lvlOverride>
+    <w:lvlOverride w:ilvl="1">
+      <w:startOverride w:val="2"/>
+    </w:lvlOverride>
+    <w:lvlOverride w:ilvl="2">
+      <w:startOverride w:val="2"/>
+    </w:lvlOverride>
+    <w:lvlOverride w:ilvl="3">
+      <w:startOverride w:val="2"/>
+    </w:lvlOverride>
+    <w:lvlOverride w:ilvl="4">
+      <w:startOverride w:val="2"/>
+    </w:lvlOverride>
+    <w:lvlOverride w:ilvl="5">
+      <w:startOverride w:val="2"/>
+    </w:lvlOverride>
+    <w:lvlOverride w:ilvl="6">
+      <w:startOverride w:val="2"/>
+    </w:lvlOverride>
+    <w:lvlOverride w:ilvl="7">
+      <w:startOverride w:val="2"/>
+    </w:lvlOverride>
+    <w:lvlOverride w:ilvl="8">
+      <w:startOverride w:val="2"/>
+    </w:lvlOverride>
+  </w:num>
+  <w:num w:numId="13" w16cid:durableId="247615647">
+    <w:abstractNumId w:val="1"/>
+    <w:lvlOverride w:ilvl="0">
+      <w:startOverride w:val="3"/>
+    </w:lvlOverride>
+    <w:lvlOverride w:ilvl="1">
+      <w:startOverride w:val="3"/>
+    </w:lvlOverride>
+    <w:lvlOverride w:ilvl="2">
+      <w:startOverride w:val="3"/>
+    </w:lvlOverride>
+    <w:lvlOverride w:ilvl="3">
+      <w:startOverride w:val="3"/>
+    </w:lvlOverride>
+    <w:lvlOverride w:ilvl="4">
+      <w:startOverride w:val="3"/>
+    </w:lvlOverride>
+    <w:lvlOverride w:ilvl="5">
+      <w:startOverride w:val="3"/>
+    </w:lvlOverride>
+    <w:lvlOverride w:ilvl="6">
+      <w:startOverride w:val="3"/>
+    </w:lvlOverride>
+    <w:lvlOverride w:ilvl="7">
+      <w:startOverride w:val="3"/>
+    </w:lvlOverride>
+    <w:lvlOverride w:ilvl="8">
+      <w:startOverride w:val="3"/>
+    </w:lvlOverride>
+  </w:num>
+  <w:num w:numId="14" w16cid:durableId="582180660">
+    <w:abstractNumId w:val="5"/>
+    <w:lvlOverride w:ilvl="0">
+      <w:startOverride w:val="4"/>
+    </w:lvlOverride>
+    <w:lvlOverride w:ilvl="1">
+      <w:startOverride w:val="4"/>
+    </w:lvlOverride>
+    <w:lvlOverride w:ilvl="2">
+      <w:startOverride w:val="4"/>
+    </w:lvlOverride>
+    <w:lvlOverride w:ilvl="3">
+      <w:startOverride w:val="4"/>
+    </w:lvlOverride>
+    <w:lvlOverride w:ilvl="4">
+      <w:startOverride w:val="4"/>
+    </w:lvlOverride>
+    <w:lvlOverride w:ilvl="5">
+      <w:startOverride w:val="4"/>
+    </w:lvlOverride>
+    <w:lvlOverride w:ilvl="6">
+      <w:startOverride w:val="4"/>
+    </w:lvlOverride>
+    <w:lvlOverride w:ilvl="7">
+      <w:startOverride w:val="4"/>
+    </w:lvlOverride>
+    <w:lvlOverride w:ilvl="8">
+      <w:startOverride w:val="4"/>
+    </w:lvlOverride>
+  </w:num>
+  <w:num w:numId="15" w16cid:durableId="1213077492">
+    <w:abstractNumId w:val="0"/>
+    <w:lvlOverride w:ilvl="0">
+      <w:startOverride w:val="5"/>
+    </w:lvlOverride>
+    <w:lvlOverride w:ilvl="1">
+      <w:startOverride w:val="5"/>
+    </w:lvlOverride>
+    <w:lvlOverride w:ilvl="2">
+      <w:startOverride w:val="5"/>
+    </w:lvlOverride>
+    <w:lvlOverride w:ilvl="3">
+      <w:startOverride w:val="5"/>
+    </w:lvlOverride>
+    <w:lvlOverride w:ilvl="4">
+      <w:startOverride w:val="5"/>
+    </w:lvlOverride>
+    <w:lvlOverride w:ilvl="5">
+      <w:startOverride w:val="5"/>
+    </w:lvlOverride>
+    <w:lvlOverride w:ilvl="6">
+      <w:startOverride w:val="5"/>
+    </w:lvlOverride>
+    <w:lvlOverride w:ilvl="7">
+      <w:startOverride w:val="5"/>
+    </w:lvlOverride>
+    <w:lvlOverride w:ilvl="8">
+      <w:startOverride w:val="5"/>
+    </w:lvlOverride>
+  </w:num>
+  <w:num w:numId="16" w16cid:durableId="1628660670">
+    <w:abstractNumId w:val="6"/>
   </w:num>
 </w:numbering>
 </file>

</xml_diff>

<commit_message>
Add potential final version of docx and pdf
</commit_message>
<xml_diff>
--- a/documentation/Requirement-Specification.docx
+++ b/documentation/Requirement-Specification.docx
@@ -26,7 +26,7 @@
               <w:noProof/>
             </w:rPr>
             <w:pict w14:anchorId="6174AA63">
-              <v:rect id="Rectangle 33" o:spid="_x0000_s1033" style="position:absolute;margin-left:-294.3pt;margin-top:18.2pt;width:65.25pt;height:77.4pt;z-index:251659264;visibility:visible;mso-height-percent:98;mso-top-percent:23;mso-wrap-distance-left:9pt;mso-wrap-distance-top:0;mso-wrap-distance-right:9pt;mso-wrap-distance-bottom:0;mso-position-horizontal:right;mso-position-horizontal-relative:margin;mso-position-vertical-relative:page;mso-height-percent:98;mso-top-percent:23;mso-width-relative:page;mso-height-relative:page;v-text-anchor:bottom" o:gfxdata="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" fillcolor="#4f81bd [3204]" stroked="f" strokeweight="2pt">
+              <v:rect id="Rectangle 33" o:spid="_x0000_s1033" style="position:absolute;margin-left:-238.1pt;margin-top:18.2pt;width:65.25pt;height:77.4pt;z-index:251659264;visibility:visible;mso-height-percent:98;mso-top-percent:23;mso-wrap-distance-left:9pt;mso-wrap-distance-top:0;mso-wrap-distance-right:9pt;mso-wrap-distance-bottom:0;mso-position-horizontal:right;mso-position-horizontal-relative:margin;mso-position-vertical-relative:page;mso-height-percent:98;mso-top-percent:23;mso-width-relative:page;mso-height-relative:page;v-text-anchor:bottom" o:gfxdata="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" fillcolor="#4f81bd [3204]" stroked="f" strokeweight="2pt">
                 <o:lock v:ext="edit" aspectratio="t"/>
                 <v:textbox style="mso-next-textbox:#Rectangle 33" inset="3.6pt,,3.6pt">
                   <w:txbxContent>
@@ -1764,7 +1764,7 @@
                 <w:noProof/>
                 <w:webHidden/>
               </w:rPr>
-              <w:t>15</w:t>
+              <w:t>16</w:t>
             </w:r>
             <w:r>
               <w:rPr>
@@ -1912,7 +1912,7 @@
                 <w:noProof/>
                 <w:webHidden/>
               </w:rPr>
-              <w:t>19</w:t>
+              <w:t>18</w:t>
             </w:r>
             <w:r>
               <w:rPr>
@@ -9821,7 +9821,15 @@
         <w:t>rapidly change aspects of the project without losing progress</w:t>
       </w:r>
       <w:r>
-        <w:t xml:space="preserve">. A waterfall approach to development would not allow this kind of </w:t>
+        <w:t xml:space="preserve">. </w:t>
+      </w:r>
+    </w:p>
+    <w:p>
+      <w:pPr>
+        <w:pStyle w:val="BlockText"/>
+      </w:pPr>
+      <w:r>
+        <w:t xml:space="preserve">A waterfall approach to development would not allow this kind of </w:t>
       </w:r>
       <w:r>
         <w:t>adaptability.</w:t>
@@ -9867,7 +9875,15 @@
         <w:t xml:space="preserve"> The agile methodology allows for this as the client can serve the product owner role</w:t>
       </w:r>
       <w:r>
-        <w:t xml:space="preserve">. The lean innovation model </w:t>
+        <w:t xml:space="preserve">. </w:t>
+      </w:r>
+    </w:p>
+    <w:p>
+      <w:pPr>
+        <w:pStyle w:val="BlockText"/>
+      </w:pPr>
+      <w:r>
+        <w:t xml:space="preserve">The lean innovation model </w:t>
       </w:r>
       <w:r>
         <w:t>is not ideal</w:t>
@@ -9940,7 +9956,15 @@
         <w:t xml:space="preserve"> through the Scrum master and daily meetings</w:t>
       </w:r>
       <w:r>
-        <w:t xml:space="preserve">. A plan driven approach </w:t>
+        <w:t xml:space="preserve">. </w:t>
+      </w:r>
+    </w:p>
+    <w:p>
+      <w:pPr>
+        <w:pStyle w:val="BlockText"/>
+      </w:pPr>
+      <w:r>
+        <w:t xml:space="preserve">A plan driven approach </w:t>
       </w:r>
       <w:r>
         <w:t>will</w:t>
@@ -10004,7 +10028,15 @@
         <w:t>reviews</w:t>
       </w:r>
       <w:r>
-        <w:t>. In a plan driven approach, if any issues were discovered late, it could cause problems to stack up and thus cause progress stagnation.</w:t>
+        <w:t xml:space="preserve">. </w:t>
+      </w:r>
+    </w:p>
+    <w:p>
+      <w:pPr>
+        <w:pStyle w:val="BlockText"/>
+      </w:pPr>
+      <w:r>
+        <w:t>In a plan driven approach, if any issues were discovered late, it could cause problems to stack up and thus cause progress stagnation.</w:t>
       </w:r>
     </w:p>
     <w:p>
@@ -10037,25 +10069,35 @@
     </w:p>
     <w:p>
       <w:pPr>
-        <w:pStyle w:val="FirstParagraph"/>
-      </w:pPr>
-      <w:r>
-        <w:t xml:space="preserve">The Gantt Chart shown below outlines the development time for our project and highlights the academic deadlines too. </w:t>
+        <w:pStyle w:val="BodyText"/>
+        <w:rPr>
+          <w:lang w:val="en-GB"/>
+        </w:rPr>
+      </w:pPr>
+      <w:r>
+        <w:rPr>
+          <w:lang w:val="en-GB"/>
+        </w:rPr>
+        <w:t>The Gantt Chart shown below outlines the development time for our project and highlights the academic deadlines too.</w:t>
       </w:r>
     </w:p>
     <w:p>
       <w:pPr>
         <w:pStyle w:val="BodyText"/>
+        <w:rPr>
+          <w:lang w:val="en-GB"/>
+        </w:rPr>
       </w:pPr>
       <w:r>
         <w:rPr>
           <w:noProof/>
+          <w:lang w:val="en-GB"/>
         </w:rPr>
         <w:drawing>
-          <wp:inline distT="0" distB="0" distL="0" distR="0" wp14:anchorId="5E2BF29D" wp14:editId="7EE7D5E5">
-            <wp:extent cx="5932805" cy="3348990"/>
+          <wp:inline distT="0" distB="0" distL="0" distR="0" wp14:anchorId="36124DEB" wp14:editId="1C4C3E78">
+            <wp:extent cx="5934075" cy="2857500"/>
             <wp:effectExtent l="0" t="0" r="0" b="0"/>
-            <wp:docPr id="1152429830" name="Picture 4"/>
+            <wp:docPr id="1557294080" name="Picture 1"/>
             <wp:cNvGraphicFramePr>
               <a:graphicFrameLocks xmlns:a="http://schemas.openxmlformats.org/drawingml/2006/main" noChangeAspect="1"/>
             </wp:cNvGraphicFramePr>
@@ -10063,13 +10105,13 @@
               <a:graphicData uri="http://schemas.openxmlformats.org/drawingml/2006/picture">
                 <pic:pic xmlns:pic="http://schemas.openxmlformats.org/drawingml/2006/picture">
                   <pic:nvPicPr>
-                    <pic:cNvPr id="0" name="Picture 4"/>
+                    <pic:cNvPr id="0" name="Picture 1"/>
                     <pic:cNvPicPr>
                       <a:picLocks noChangeAspect="1" noChangeArrowheads="1"/>
                     </pic:cNvPicPr>
                   </pic:nvPicPr>
                   <pic:blipFill>
-                    <a:blip r:embed="rId11">
+                    <a:blip r:embed="rId11" cstate="print">
                       <a:extLst>
                         <a:ext uri="{28A0092B-C50C-407E-A947-70E740481C1C}">
                           <a14:useLocalDpi xmlns:a14="http://schemas.microsoft.com/office/drawing/2010/main" val="0"/>
@@ -10084,7 +10126,7 @@
                   <pic:spPr bwMode="auto">
                     <a:xfrm>
                       <a:off x="0" y="0"/>
-                      <a:ext cx="5932805" cy="3348990"/>
+                      <a:ext cx="5934075" cy="2857500"/>
                     </a:xfrm>
                     <a:prstGeom prst="rect">
                       <a:avLst/>
@@ -10104,103 +10146,67 @@
     <w:p>
       <w:pPr>
         <w:pStyle w:val="BodyText"/>
-      </w:pPr>
-      <w:r>
-        <w:t xml:space="preserve">The chart </w:t>
-      </w:r>
-      <w:r>
-        <w:t>considers</w:t>
-      </w:r>
-      <w:r>
-        <w:t xml:space="preserve"> the number of members and the weekly workload we have; we </w:t>
-      </w:r>
-      <w:r>
-        <w:t>have</w:t>
-      </w:r>
-      <w:r>
-        <w:t xml:space="preserve"> 5 members, and on average work on Software Engineering for 4h per week plus any extra time voluntarily invested. </w:t>
+        <w:rPr>
+          <w:lang w:val="en-GB"/>
+        </w:rPr>
+      </w:pPr>
+      <w:r>
+        <w:rPr>
+          <w:lang w:val="en-GB"/>
+        </w:rPr>
+        <w:t xml:space="preserve">The chart considers the number of members and the weekly workload we have; we have 5 members, and on average work on Software Engineering for 4h per week plus any extra time voluntarily invested. Also, we have made sure to keep holidays free of any work on this project. </w:t>
       </w:r>
     </w:p>
     <w:p>
       <w:pPr>
         <w:pStyle w:val="BodyText"/>
-      </w:pPr>
-      <w:r>
-        <w:t xml:space="preserve">The aim by the end of the holiday is to have in place all the base content that will be used as the building blocks of every world, so that each team member can create a world individually, with no dependencies halting progression. </w:t>
+        <w:rPr>
+          <w:lang w:val="en-GB"/>
+        </w:rPr>
+      </w:pPr>
+      <w:r>
+        <w:rPr>
+          <w:lang w:val="en-GB"/>
+        </w:rPr>
+        <w:t>Since our chosen software development cycle methodology is Scrum, we do not have specific planning for when each part of the project should be done. However, we still have outlined some self-imposed deadlines along with the academic deadlines which will guide our Scrum sprints. We have chosen to have each sprint be 2 weeks long.</w:t>
       </w:r>
     </w:p>
     <w:p>
       <w:pPr>
-        <w:pStyle w:val="BodyText"/>
-      </w:pPr>
-      <w:r>
-        <w:t xml:space="preserve">We expect that productivity after the holiday will subside, due to lectures resuming and other coursework deadlines being set throughout the term. To combat this, we have given a large extended time to the creation of each world, which gives members enough time to flesh out their ideas and invest enough time into compelling gameplay. </w:t>
-      </w:r>
-    </w:p>
-    <w:p>
-      <w:pPr>
-        <w:pStyle w:val="BodyText"/>
-      </w:pPr>
-      <w:r>
-        <w:t xml:space="preserve">Art assets are imported when finished, with placeholders being created whilst waiting for the assets. Music and cutscene are non-vital components of our game and will thus be added at the end if time allows. </w:t>
-      </w:r>
-    </w:p>
-    <w:p>
-      <w:pPr>
-        <w:pStyle w:val="BodyText"/>
-      </w:pPr>
-      <w:r>
-        <w:t xml:space="preserve">The team also thought about agile vs waterfall model and after drafting up a waterfall model of the project found </w:t>
-      </w:r>
-      <w:hyperlink r:id="rId12">
-        <w:r>
-          <w:rPr>
-            <w:rStyle w:val="Hyperlink"/>
-          </w:rPr>
-          <w:t>here</w:t>
-        </w:r>
-      </w:hyperlink>
-      <w:r>
-        <w:t xml:space="preserve">, decided against it as, due to our lack of game development knowledge it is safer to go with a model that allows for a lot of deadline flexibility. </w:t>
-      </w:r>
-    </w:p>
-    <w:p>
-      <w:pPr>
-        <w:pStyle w:val="BodyText"/>
-      </w:pPr>
-      <w:r>
-        <w:t>Beyond restating the summative deadlines, the team also added tasks that describe the game creation process and thought about subsection for each task where necessary:</w:t>
-      </w:r>
-    </w:p>
-    <w:p>
-      <w:pPr>
-        <w:pStyle w:val="BodyText"/>
-      </w:pPr>
+        <w:pStyle w:val="Heading2"/>
+        <w:rPr>
+          <w:lang w:val="en-GB"/>
+        </w:rPr>
+      </w:pPr>
+      <w:r>
+        <w:rPr>
+          <w:lang w:val="en-GB"/>
+        </w:rPr>
+        <w:t>Self-imposed deadlines</w:t>
+      </w:r>
     </w:p>
     <w:p>
       <w:pPr>
         <w:pStyle w:val="BodyText"/>
         <w:numPr>
           <w:ilvl w:val="0"/>
-          <w:numId w:val="9"/>
+          <w:numId w:val="17"/>
         </w:numPr>
-      </w:pPr>
-      <w:r>
         <w:rPr>
-          <w:b/>
+          <w:lang w:val="en-GB"/>
         </w:rPr>
-        <w:t>Initial Game Setup:</w:t>
-      </w:r>
-      <w:r>
-        <w:t xml:space="preserve"> Creating a template player character complete with movement and collision, </w:t>
-      </w:r>
-      <w:proofErr w:type="spellStart"/>
-      <w:r>
-        <w:t>tilemap</w:t>
-      </w:r>
-      <w:proofErr w:type="spellEnd"/>
-      <w:r>
-        <w:t>, interactable objects, Hub World</w:t>
+      </w:pPr>
+      <w:r>
+        <w:rPr>
+          <w:lang w:val="en-GB"/>
+        </w:rPr>
+        <w:t>Finish initial game setup - 8th December 2023</w:t>
+      </w:r>
+      <w:r>
+        <w:rPr>
+          <w:lang w:val="en-GB"/>
+        </w:rPr>
+        <w:t xml:space="preserve"> (Post sprint #1)</w:t>
       </w:r>
     </w:p>
     <w:p>
@@ -10208,17 +10214,23 @@
         <w:pStyle w:val="BodyText"/>
         <w:numPr>
           <w:ilvl w:val="0"/>
-          <w:numId w:val="9"/>
+          <w:numId w:val="17"/>
         </w:numPr>
-      </w:pPr>
-      <w:r>
         <w:rPr>
-          <w:b/>
+          <w:lang w:val="en-GB"/>
         </w:rPr>
-        <w:t>Combat System:</w:t>
-      </w:r>
-      <w:r>
-        <w:t xml:space="preserve"> Creating a template boss and the player health/damage systems.</w:t>
+      </w:pPr>
+      <w:r>
+        <w:rPr>
+          <w:lang w:val="en-GB"/>
+        </w:rPr>
+        <w:t>Finish Art - 28th February 2024</w:t>
+      </w:r>
+      <w:r>
+        <w:rPr>
+          <w:lang w:val="en-GB"/>
+        </w:rPr>
+        <w:t xml:space="preserve"> (Post sprint #3)</w:t>
       </w:r>
     </w:p>
     <w:p>
@@ -10226,59 +10238,23 @@
         <w:pStyle w:val="BodyText"/>
         <w:numPr>
           <w:ilvl w:val="0"/>
-          <w:numId w:val="9"/>
+          <w:numId w:val="17"/>
         </w:numPr>
-      </w:pPr>
-      <w:r>
         <w:rPr>
-          <w:b/>
+          <w:lang w:val="en-GB"/>
         </w:rPr>
-        <w:t>Main Menu:</w:t>
-      </w:r>
-      <w:r>
-        <w:t xml:space="preserve"> Creation of 5 buttons: new game, continue game, controls, </w:t>
-      </w:r>
-      <w:r>
-        <w:t>credits,</w:t>
-      </w:r>
-      <w:r>
-        <w:t xml:space="preserve"> and exit.</w:t>
-      </w:r>
-    </w:p>
-    <w:p>
-      <w:pPr>
-        <w:pStyle w:val="BodyText"/>
-        <w:numPr>
-          <w:ilvl w:val="0"/>
-          <w:numId w:val="9"/>
-        </w:numPr>
       </w:pPr>
       <w:r>
         <w:rPr>
-          <w:b/>
+          <w:lang w:val="en-GB"/>
         </w:rPr>
-        <w:t>Pause Menu:</w:t>
-      </w:r>
-      <w:r>
-        <w:t xml:space="preserve"> Creation of 4 buttons: controls, save and exit, inventory, Skills Build tree.</w:t>
-      </w:r>
-    </w:p>
-    <w:p>
-      <w:pPr>
-        <w:pStyle w:val="BodyText"/>
-        <w:numPr>
-          <w:ilvl w:val="0"/>
-          <w:numId w:val="9"/>
-        </w:numPr>
-      </w:pPr>
+        <w:t>Game ready for testing - 10th March 2024</w:t>
+      </w:r>
       <w:r>
         <w:rPr>
-          <w:b/>
+          <w:lang w:val="en-GB"/>
         </w:rPr>
-        <w:t>Art:</w:t>
-      </w:r>
-      <w:r>
-        <w:t xml:space="preserve"> 2 sections; art creation and art sourcing. Art sourcing includes tile sets, text fonts, NPC sprites, interactable objects and inventory items. Art creation includes player character, boss fights and all puzzle elements.</w:t>
+        <w:t xml:space="preserve"> (Post sprint #4)</w:t>
       </w:r>
     </w:p>
     <w:p>
@@ -10325,7 +10301,7 @@
       <w:r>
         <w:t xml:space="preserve">] DeadPark. (2016, April 3). Mario is Missing! (SNES). </w:t>
       </w:r>
-      <w:hyperlink r:id="rId13" w:history="1">
+      <w:hyperlink r:id="rId12" w:history="1">
         <w:r>
           <w:rPr>
             <w:rStyle w:val="Hyperlink"/>
@@ -10350,7 +10326,7 @@
       <w:r>
         <w:t xml:space="preserve">] Microsoft. (2023). Minecraft Official Site | Minecraft Education Edition. Education.minecraft.net. </w:t>
       </w:r>
-      <w:hyperlink r:id="rId14" w:history="1">
+      <w:hyperlink r:id="rId13" w:history="1">
         <w:r>
           <w:rPr>
             <w:rStyle w:val="Hyperlink"/>
@@ -10366,7 +10342,7 @@
       <w:r>
         <w:t xml:space="preserve">[3] Super Mario Wiki. (2023, October 17). Mario &amp; Sonic at the Olympic Winter Games (Nintendo DS) - Super Mario Wiki, the Mario encyclopedia. </w:t>
       </w:r>
-      <w:hyperlink r:id="rId15" w:history="1">
+      <w:hyperlink r:id="rId14" w:history="1">
         <w:r>
           <w:rPr>
             <w:rStyle w:val="Hyperlink"/>
@@ -10382,7 +10358,7 @@
       <w:r>
         <w:t xml:space="preserve">[4] Plum. (Retrieved 2023, November 20). What are the 10 Plum Talents? [Review of What are the 10 Plum Talents?]. </w:t>
       </w:r>
-      <w:hyperlink r:id="rId16" w:history="1">
+      <w:hyperlink r:id="rId15" w:history="1">
         <w:r>
           <w:rPr>
             <w:rStyle w:val="Hyperlink"/>
@@ -10398,7 +10374,7 @@
       <w:r>
         <w:t xml:space="preserve">[5] Lean Business Model Pros and Cons: Can You Afford Frugality? (n.d.). National Center for the Middle Market. </w:t>
       </w:r>
-      <w:hyperlink r:id="rId17" w:history="1">
+      <w:hyperlink r:id="rId16" w:history="1">
         <w:r>
           <w:rPr>
             <w:rStyle w:val="Hyperlink"/>
@@ -11215,6 +11191,119 @@
     </w:lvl>
   </w:abstractNum>
   <w:abstractNum w:abstractNumId="7" w15:restartNumberingAfterBreak="0">
+    <w:nsid w:val="6509452E"/>
+    <w:multiLevelType w:val="hybridMultilevel"/>
+    <w:tmpl w:val="716CC68A"/>
+    <w:lvl w:ilvl="0" w:tplc="08090001">
+      <w:start w:val="1"/>
+      <w:numFmt w:val="bullet"/>
+      <w:lvlText w:val=""/>
+      <w:lvlJc w:val="left"/>
+      <w:pPr>
+        <w:ind w:left="720" w:hanging="360"/>
+      </w:pPr>
+      <w:rPr>
+        <w:rFonts w:ascii="Symbol" w:hAnsi="Symbol" w:hint="default"/>
+      </w:rPr>
+    </w:lvl>
+    <w:lvl w:ilvl="1" w:tplc="08090003" w:tentative="1">
+      <w:start w:val="1"/>
+      <w:numFmt w:val="bullet"/>
+      <w:lvlText w:val="o"/>
+      <w:lvlJc w:val="left"/>
+      <w:pPr>
+        <w:ind w:left="1440" w:hanging="360"/>
+      </w:pPr>
+      <w:rPr>
+        <w:rFonts w:ascii="Courier New" w:hAnsi="Courier New" w:cs="Courier New" w:hint="default"/>
+      </w:rPr>
+    </w:lvl>
+    <w:lvl w:ilvl="2" w:tplc="08090005" w:tentative="1">
+      <w:start w:val="1"/>
+      <w:numFmt w:val="bullet"/>
+      <w:lvlText w:val=""/>
+      <w:lvlJc w:val="left"/>
+      <w:pPr>
+        <w:ind w:left="2160" w:hanging="360"/>
+      </w:pPr>
+      <w:rPr>
+        <w:rFonts w:ascii="Wingdings" w:hAnsi="Wingdings" w:hint="default"/>
+      </w:rPr>
+    </w:lvl>
+    <w:lvl w:ilvl="3" w:tplc="08090001" w:tentative="1">
+      <w:start w:val="1"/>
+      <w:numFmt w:val="bullet"/>
+      <w:lvlText w:val=""/>
+      <w:lvlJc w:val="left"/>
+      <w:pPr>
+        <w:ind w:left="2880" w:hanging="360"/>
+      </w:pPr>
+      <w:rPr>
+        <w:rFonts w:ascii="Symbol" w:hAnsi="Symbol" w:hint="default"/>
+      </w:rPr>
+    </w:lvl>
+    <w:lvl w:ilvl="4" w:tplc="08090003" w:tentative="1">
+      <w:start w:val="1"/>
+      <w:numFmt w:val="bullet"/>
+      <w:lvlText w:val="o"/>
+      <w:lvlJc w:val="left"/>
+      <w:pPr>
+        <w:ind w:left="3600" w:hanging="360"/>
+      </w:pPr>
+      <w:rPr>
+        <w:rFonts w:ascii="Courier New" w:hAnsi="Courier New" w:cs="Courier New" w:hint="default"/>
+      </w:rPr>
+    </w:lvl>
+    <w:lvl w:ilvl="5" w:tplc="08090005" w:tentative="1">
+      <w:start w:val="1"/>
+      <w:numFmt w:val="bullet"/>
+      <w:lvlText w:val=""/>
+      <w:lvlJc w:val="left"/>
+      <w:pPr>
+        <w:ind w:left="4320" w:hanging="360"/>
+      </w:pPr>
+      <w:rPr>
+        <w:rFonts w:ascii="Wingdings" w:hAnsi="Wingdings" w:hint="default"/>
+      </w:rPr>
+    </w:lvl>
+    <w:lvl w:ilvl="6" w:tplc="08090001" w:tentative="1">
+      <w:start w:val="1"/>
+      <w:numFmt w:val="bullet"/>
+      <w:lvlText w:val=""/>
+      <w:lvlJc w:val="left"/>
+      <w:pPr>
+        <w:ind w:left="5040" w:hanging="360"/>
+      </w:pPr>
+      <w:rPr>
+        <w:rFonts w:ascii="Symbol" w:hAnsi="Symbol" w:hint="default"/>
+      </w:rPr>
+    </w:lvl>
+    <w:lvl w:ilvl="7" w:tplc="08090003" w:tentative="1">
+      <w:start w:val="1"/>
+      <w:numFmt w:val="bullet"/>
+      <w:lvlText w:val="o"/>
+      <w:lvlJc w:val="left"/>
+      <w:pPr>
+        <w:ind w:left="5760" w:hanging="360"/>
+      </w:pPr>
+      <w:rPr>
+        <w:rFonts w:ascii="Courier New" w:hAnsi="Courier New" w:cs="Courier New" w:hint="default"/>
+      </w:rPr>
+    </w:lvl>
+    <w:lvl w:ilvl="8" w:tplc="08090005" w:tentative="1">
+      <w:start w:val="1"/>
+      <w:numFmt w:val="bullet"/>
+      <w:lvlText w:val=""/>
+      <w:lvlJc w:val="left"/>
+      <w:pPr>
+        <w:ind w:left="6480" w:hanging="360"/>
+      </w:pPr>
+      <w:rPr>
+        <w:rFonts w:ascii="Wingdings" w:hAnsi="Wingdings" w:hint="default"/>
+      </w:rPr>
+    </w:lvl>
+  </w:abstractNum>
+  <w:abstractNum w:abstractNumId="8" w15:restartNumberingAfterBreak="0">
     <w:nsid w:val="71315DCA"/>
     <w:multiLevelType w:val="multilevel"/>
     <w:tmpl w:val="115AF234"/>
@@ -11327,7 +11416,7 @@
       </w:pPr>
     </w:lvl>
   </w:abstractNum>
-  <w:abstractNum w:abstractNumId="8" w15:restartNumberingAfterBreak="0">
+  <w:abstractNum w:abstractNumId="9" w15:restartNumberingAfterBreak="0">
     <w:nsid w:val="72311564"/>
     <w:multiLevelType w:val="hybridMultilevel"/>
     <w:tmpl w:val="BDFCF4B4"/>
@@ -11474,7 +11563,7 @@
     </w:lvlOverride>
   </w:num>
   <w:num w:numId="3" w16cid:durableId="799498727">
-    <w:abstractNumId w:val="7"/>
+    <w:abstractNumId w:val="8"/>
     <w:lvlOverride w:ilvl="0">
       <w:startOverride w:val="2"/>
     </w:lvlOverride>
@@ -11600,13 +11689,13 @@
     <w:abstractNumId w:val="0"/>
   </w:num>
   <w:num w:numId="9" w16cid:durableId="1027104386">
-    <w:abstractNumId w:val="8"/>
+    <w:abstractNumId w:val="9"/>
   </w:num>
   <w:num w:numId="10" w16cid:durableId="928588412">
     <w:abstractNumId w:val="2"/>
   </w:num>
   <w:num w:numId="11" w16cid:durableId="1347904240">
-    <w:abstractNumId w:val="7"/>
+    <w:abstractNumId w:val="8"/>
     <w:lvlOverride w:ilvl="0">
       <w:startOverride w:val="1"/>
     </w:lvlOverride>
@@ -11757,6 +11846,9 @@
   </w:num>
   <w:num w:numId="16" w16cid:durableId="1628660670">
     <w:abstractNumId w:val="6"/>
+  </w:num>
+  <w:num w:numId="17" w16cid:durableId="1788311989">
+    <w:abstractNumId w:val="7"/>
   </w:num>
 </w:numbering>
 </file>

</xml_diff>

<commit_message>
Add final run-through checks
</commit_message>
<xml_diff>
--- a/documentation/Requirement-Specification.docx
+++ b/documentation/Requirement-Specification.docx
@@ -26,7 +26,7 @@
               <w:noProof/>
             </w:rPr>
             <w:pict w14:anchorId="6174AA63">
-              <v:rect id="Rectangle 33" o:spid="_x0000_s1033" style="position:absolute;margin-left:-238.1pt;margin-top:18.2pt;width:65.25pt;height:77.4pt;z-index:251659264;visibility:visible;mso-height-percent:98;mso-top-percent:23;mso-wrap-distance-left:9pt;mso-wrap-distance-top:0;mso-wrap-distance-right:9pt;mso-wrap-distance-bottom:0;mso-position-horizontal:right;mso-position-horizontal-relative:margin;mso-position-vertical-relative:page;mso-height-percent:98;mso-top-percent:23;mso-width-relative:page;mso-height-relative:page;v-text-anchor:bottom" o:gfxdata="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" fillcolor="#4f81bd [3204]" stroked="f" strokeweight="2pt">
+              <v:rect id="Rectangle 33" o:spid="_x0000_s1033" style="position:absolute;margin-left:-224.05pt;margin-top:18.2pt;width:65.25pt;height:77.4pt;z-index:251659264;visibility:visible;mso-height-percent:98;mso-top-percent:23;mso-wrap-distance-left:9pt;mso-wrap-distance-top:0;mso-wrap-distance-right:9pt;mso-wrap-distance-bottom:0;mso-position-horizontal:right;mso-position-horizontal-relative:margin;mso-position-vertical-relative:page;mso-height-percent:98;mso-top-percent:23;mso-width-relative:page;mso-height-relative:page;v-text-anchor:bottom" o:gfxdata="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" fillcolor="#4f81bd [3204]" stroked="f" strokeweight="2pt">
                 <o:lock v:ext="edit" aspectratio="t"/>
                 <v:textbox style="mso-next-textbox:#Rectangle 33" inset="3.6pt,,3.6pt">
                   <w:txbxContent>
@@ -310,7 +310,7 @@
           <w:r>
             <w:fldChar w:fldCharType="separate"/>
           </w:r>
-          <w:hyperlink w:anchor="_Toc151389529" w:history="1">
+          <w:hyperlink w:anchor="_Toc151536908" w:history="1">
             <w:r>
               <w:rPr>
                 <w:rStyle w:val="Hyperlink"/>
@@ -337,7 +337,7 @@
                 <w:noProof/>
                 <w:webHidden/>
               </w:rPr>
-              <w:instrText xml:space="preserve"> PAGEREF _Toc151389529 \h </w:instrText>
+              <w:instrText xml:space="preserve"> PAGEREF _Toc151536908 \h </w:instrText>
             </w:r>
             <w:r>
               <w:rPr>
@@ -384,7 +384,7 @@
               <w14:ligatures w14:val="standardContextual"/>
             </w:rPr>
           </w:pPr>
-          <w:hyperlink w:anchor="_Toc151389530" w:history="1">
+          <w:hyperlink w:anchor="_Toc151536909" w:history="1">
             <w:r>
               <w:rPr>
                 <w:rStyle w:val="Hyperlink"/>
@@ -411,7 +411,7 @@
                 <w:noProof/>
                 <w:webHidden/>
               </w:rPr>
-              <w:instrText xml:space="preserve"> PAGEREF _Toc151389530 \h </w:instrText>
+              <w:instrText xml:space="preserve"> PAGEREF _Toc151536909 \h </w:instrText>
             </w:r>
             <w:r>
               <w:rPr>
@@ -458,7 +458,7 @@
               <w14:ligatures w14:val="standardContextual"/>
             </w:rPr>
           </w:pPr>
-          <w:hyperlink w:anchor="_Toc151389531" w:history="1">
+          <w:hyperlink w:anchor="_Toc151536910" w:history="1">
             <w:r>
               <w:rPr>
                 <w:rStyle w:val="Hyperlink"/>
@@ -485,7 +485,7 @@
                 <w:noProof/>
                 <w:webHidden/>
               </w:rPr>
-              <w:instrText xml:space="preserve"> PAGEREF _Toc151389531 \h </w:instrText>
+              <w:instrText xml:space="preserve"> PAGEREF _Toc151536910 \h </w:instrText>
             </w:r>
             <w:r>
               <w:rPr>
@@ -532,7 +532,7 @@
               <w14:ligatures w14:val="standardContextual"/>
             </w:rPr>
           </w:pPr>
-          <w:hyperlink w:anchor="_Toc151389532" w:history="1">
+          <w:hyperlink w:anchor="_Toc151536911" w:history="1">
             <w:r>
               <w:rPr>
                 <w:rStyle w:val="Hyperlink"/>
@@ -559,7 +559,7 @@
                 <w:noProof/>
                 <w:webHidden/>
               </w:rPr>
-              <w:instrText xml:space="preserve"> PAGEREF _Toc151389532 \h </w:instrText>
+              <w:instrText xml:space="preserve"> PAGEREF _Toc151536911 \h </w:instrText>
             </w:r>
             <w:r>
               <w:rPr>
@@ -606,7 +606,7 @@
               <w14:ligatures w14:val="standardContextual"/>
             </w:rPr>
           </w:pPr>
-          <w:hyperlink w:anchor="_Toc151389533" w:history="1">
+          <w:hyperlink w:anchor="_Toc151536912" w:history="1">
             <w:r>
               <w:rPr>
                 <w:rStyle w:val="Hyperlink"/>
@@ -633,7 +633,7 @@
                 <w:noProof/>
                 <w:webHidden/>
               </w:rPr>
-              <w:instrText xml:space="preserve"> PAGEREF _Toc151389533 \h </w:instrText>
+              <w:instrText xml:space="preserve"> PAGEREF _Toc151536912 \h </w:instrText>
             </w:r>
             <w:r>
               <w:rPr>
@@ -680,7 +680,7 @@
               <w14:ligatures w14:val="standardContextual"/>
             </w:rPr>
           </w:pPr>
-          <w:hyperlink w:anchor="_Toc151389534" w:history="1">
+          <w:hyperlink w:anchor="_Toc151536913" w:history="1">
             <w:r>
               <w:rPr>
                 <w:rStyle w:val="Hyperlink"/>
@@ -707,7 +707,7 @@
                 <w:noProof/>
                 <w:webHidden/>
               </w:rPr>
-              <w:instrText xml:space="preserve"> PAGEREF _Toc151389534 \h </w:instrText>
+              <w:instrText xml:space="preserve"> PAGEREF _Toc151536913 \h </w:instrText>
             </w:r>
             <w:r>
               <w:rPr>
@@ -754,7 +754,7 @@
               <w14:ligatures w14:val="standardContextual"/>
             </w:rPr>
           </w:pPr>
-          <w:hyperlink w:anchor="_Toc151389535" w:history="1">
+          <w:hyperlink w:anchor="_Toc151536914" w:history="1">
             <w:r>
               <w:rPr>
                 <w:rStyle w:val="Hyperlink"/>
@@ -781,7 +781,7 @@
                 <w:noProof/>
                 <w:webHidden/>
               </w:rPr>
-              <w:instrText xml:space="preserve"> PAGEREF _Toc151389535 \h </w:instrText>
+              <w:instrText xml:space="preserve"> PAGEREF _Toc151536914 \h </w:instrText>
             </w:r>
             <w:r>
               <w:rPr>
@@ -828,7 +828,7 @@
               <w14:ligatures w14:val="standardContextual"/>
             </w:rPr>
           </w:pPr>
-          <w:hyperlink w:anchor="_Toc151389536" w:history="1">
+          <w:hyperlink w:anchor="_Toc151536915" w:history="1">
             <w:r>
               <w:rPr>
                 <w:rStyle w:val="Hyperlink"/>
@@ -855,7 +855,7 @@
                 <w:noProof/>
                 <w:webHidden/>
               </w:rPr>
-              <w:instrText xml:space="preserve"> PAGEREF _Toc151389536 \h </w:instrText>
+              <w:instrText xml:space="preserve"> PAGEREF _Toc151536915 \h </w:instrText>
             </w:r>
             <w:r>
               <w:rPr>
@@ -902,7 +902,7 @@
               <w14:ligatures w14:val="standardContextual"/>
             </w:rPr>
           </w:pPr>
-          <w:hyperlink w:anchor="_Toc151389537" w:history="1">
+          <w:hyperlink w:anchor="_Toc151536916" w:history="1">
             <w:r>
               <w:rPr>
                 <w:rStyle w:val="Hyperlink"/>
@@ -929,7 +929,7 @@
                 <w:noProof/>
                 <w:webHidden/>
               </w:rPr>
-              <w:instrText xml:space="preserve"> PAGEREF _Toc151389537 \h </w:instrText>
+              <w:instrText xml:space="preserve"> PAGEREF _Toc151536916 \h </w:instrText>
             </w:r>
             <w:r>
               <w:rPr>
@@ -976,7 +976,7 @@
               <w14:ligatures w14:val="standardContextual"/>
             </w:rPr>
           </w:pPr>
-          <w:hyperlink w:anchor="_Toc151389538" w:history="1">
+          <w:hyperlink w:anchor="_Toc151536917" w:history="1">
             <w:r>
               <w:rPr>
                 <w:rStyle w:val="Hyperlink"/>
@@ -1003,7 +1003,7 @@
                 <w:noProof/>
                 <w:webHidden/>
               </w:rPr>
-              <w:instrText xml:space="preserve"> PAGEREF _Toc151389538 \h </w:instrText>
+              <w:instrText xml:space="preserve"> PAGEREF _Toc151536917 \h </w:instrText>
             </w:r>
             <w:r>
               <w:rPr>
@@ -1050,7 +1050,7 @@
               <w14:ligatures w14:val="standardContextual"/>
             </w:rPr>
           </w:pPr>
-          <w:hyperlink w:anchor="_Toc151389539" w:history="1">
+          <w:hyperlink w:anchor="_Toc151536918" w:history="1">
             <w:r>
               <w:rPr>
                 <w:rStyle w:val="Hyperlink"/>
@@ -1077,7 +1077,7 @@
                 <w:noProof/>
                 <w:webHidden/>
               </w:rPr>
-              <w:instrText xml:space="preserve"> PAGEREF _Toc151389539 \h </w:instrText>
+              <w:instrText xml:space="preserve"> PAGEREF _Toc151536918 \h </w:instrText>
             </w:r>
             <w:r>
               <w:rPr>
@@ -1124,7 +1124,7 @@
               <w14:ligatures w14:val="standardContextual"/>
             </w:rPr>
           </w:pPr>
-          <w:hyperlink w:anchor="_Toc151389540" w:history="1">
+          <w:hyperlink w:anchor="_Toc151536919" w:history="1">
             <w:r>
               <w:rPr>
                 <w:rStyle w:val="Hyperlink"/>
@@ -1151,7 +1151,7 @@
                 <w:noProof/>
                 <w:webHidden/>
               </w:rPr>
-              <w:instrText xml:space="preserve"> PAGEREF _Toc151389540 \h </w:instrText>
+              <w:instrText xml:space="preserve"> PAGEREF _Toc151536919 \h </w:instrText>
             </w:r>
             <w:r>
               <w:rPr>
@@ -1198,7 +1198,7 @@
               <w14:ligatures w14:val="standardContextual"/>
             </w:rPr>
           </w:pPr>
-          <w:hyperlink w:anchor="_Toc151389541" w:history="1">
+          <w:hyperlink w:anchor="_Toc151536920" w:history="1">
             <w:r>
               <w:rPr>
                 <w:rStyle w:val="Hyperlink"/>
@@ -1225,7 +1225,7 @@
                 <w:noProof/>
                 <w:webHidden/>
               </w:rPr>
-              <w:instrText xml:space="preserve"> PAGEREF _Toc151389541 \h </w:instrText>
+              <w:instrText xml:space="preserve"> PAGEREF _Toc151536920 \h </w:instrText>
             </w:r>
             <w:r>
               <w:rPr>
@@ -1272,7 +1272,7 @@
               <w14:ligatures w14:val="standardContextual"/>
             </w:rPr>
           </w:pPr>
-          <w:hyperlink w:anchor="_Toc151389542" w:history="1">
+          <w:hyperlink w:anchor="_Toc151536921" w:history="1">
             <w:r>
               <w:rPr>
                 <w:rStyle w:val="Hyperlink"/>
@@ -1299,7 +1299,7 @@
                 <w:noProof/>
                 <w:webHidden/>
               </w:rPr>
-              <w:instrText xml:space="preserve"> PAGEREF _Toc151389542 \h </w:instrText>
+              <w:instrText xml:space="preserve"> PAGEREF _Toc151536921 \h </w:instrText>
             </w:r>
             <w:r>
               <w:rPr>
@@ -1346,7 +1346,7 @@
               <w14:ligatures w14:val="standardContextual"/>
             </w:rPr>
           </w:pPr>
-          <w:hyperlink w:anchor="_Toc151389543" w:history="1">
+          <w:hyperlink w:anchor="_Toc151536922" w:history="1">
             <w:r>
               <w:rPr>
                 <w:rStyle w:val="Hyperlink"/>
@@ -1373,7 +1373,7 @@
                 <w:noProof/>
                 <w:webHidden/>
               </w:rPr>
-              <w:instrText xml:space="preserve"> PAGEREF _Toc151389543 \h </w:instrText>
+              <w:instrText xml:space="preserve"> PAGEREF _Toc151536922 \h </w:instrText>
             </w:r>
             <w:r>
               <w:rPr>
@@ -1420,7 +1420,7 @@
               <w14:ligatures w14:val="standardContextual"/>
             </w:rPr>
           </w:pPr>
-          <w:hyperlink w:anchor="_Toc151389544" w:history="1">
+          <w:hyperlink w:anchor="_Toc151536923" w:history="1">
             <w:r>
               <w:rPr>
                 <w:rStyle w:val="Hyperlink"/>
@@ -1447,7 +1447,7 @@
                 <w:noProof/>
                 <w:webHidden/>
               </w:rPr>
-              <w:instrText xml:space="preserve"> PAGEREF _Toc151389544 \h </w:instrText>
+              <w:instrText xml:space="preserve"> PAGEREF _Toc151536923 \h </w:instrText>
             </w:r>
             <w:r>
               <w:rPr>
@@ -1494,7 +1494,7 @@
               <w14:ligatures w14:val="standardContextual"/>
             </w:rPr>
           </w:pPr>
-          <w:hyperlink w:anchor="_Toc151389545" w:history="1">
+          <w:hyperlink w:anchor="_Toc151536924" w:history="1">
             <w:r>
               <w:rPr>
                 <w:rStyle w:val="Hyperlink"/>
@@ -1521,7 +1521,7 @@
                 <w:noProof/>
                 <w:webHidden/>
               </w:rPr>
-              <w:instrText xml:space="preserve"> PAGEREF _Toc151389545 \h </w:instrText>
+              <w:instrText xml:space="preserve"> PAGEREF _Toc151536924 \h </w:instrText>
             </w:r>
             <w:r>
               <w:rPr>
@@ -1568,7 +1568,7 @@
               <w14:ligatures w14:val="standardContextual"/>
             </w:rPr>
           </w:pPr>
-          <w:hyperlink w:anchor="_Toc151389546" w:history="1">
+          <w:hyperlink w:anchor="_Toc151536925" w:history="1">
             <w:r>
               <w:rPr>
                 <w:rStyle w:val="Hyperlink"/>
@@ -1595,7 +1595,7 @@
                 <w:noProof/>
                 <w:webHidden/>
               </w:rPr>
-              <w:instrText xml:space="preserve"> PAGEREF _Toc151389546 \h </w:instrText>
+              <w:instrText xml:space="preserve"> PAGEREF _Toc151536925 \h </w:instrText>
             </w:r>
             <w:r>
               <w:rPr>
@@ -1642,14 +1642,13 @@
               <w14:ligatures w14:val="standardContextual"/>
             </w:rPr>
           </w:pPr>
-          <w:hyperlink w:anchor="_Toc151389547" w:history="1">
+          <w:hyperlink w:anchor="_Toc151536926" w:history="1">
             <w:r>
               <w:rPr>
                 <w:rStyle w:val="Hyperlink"/>
                 <w:noProof/>
-                <w:lang w:val="en-GB"/>
-              </w:rPr>
-              <w:t>Workflow (Scrum)</w:t>
+              </w:rPr>
+              <w:t>Agile Versus Plan Driven</w:t>
             </w:r>
             <w:r>
               <w:rPr>
@@ -1670,7 +1669,7 @@
                 <w:noProof/>
                 <w:webHidden/>
               </w:rPr>
-              <w:instrText xml:space="preserve"> PAGEREF _Toc151389547 \h </w:instrText>
+              <w:instrText xml:space="preserve"> PAGEREF _Toc151536926 \h </w:instrText>
             </w:r>
             <w:r>
               <w:rPr>
@@ -1717,13 +1716,14 @@
               <w14:ligatures w14:val="standardContextual"/>
             </w:rPr>
           </w:pPr>
-          <w:hyperlink w:anchor="_Toc151389548" w:history="1">
+          <w:hyperlink w:anchor="_Toc151536927" w:history="1">
             <w:r>
               <w:rPr>
                 <w:rStyle w:val="Hyperlink"/>
                 <w:noProof/>
-              </w:rPr>
-              <w:t>Agile Versus Plan Driven</w:t>
+                <w:lang w:val="en-GB"/>
+              </w:rPr>
+              <w:t>Workflow</w:t>
             </w:r>
             <w:r>
               <w:rPr>
@@ -1744,7 +1744,7 @@
                 <w:noProof/>
                 <w:webHidden/>
               </w:rPr>
-              <w:instrText xml:space="preserve"> PAGEREF _Toc151389548 \h </w:instrText>
+              <w:instrText xml:space="preserve"> PAGEREF _Toc151536927 \h </w:instrText>
             </w:r>
             <w:r>
               <w:rPr>
@@ -1791,7 +1791,7 @@
               <w14:ligatures w14:val="standardContextual"/>
             </w:rPr>
           </w:pPr>
-          <w:hyperlink w:anchor="_Toc151389549" w:history="1">
+          <w:hyperlink w:anchor="_Toc151536928" w:history="1">
             <w:r>
               <w:rPr>
                 <w:rStyle w:val="Hyperlink"/>
@@ -1818,7 +1818,7 @@
                 <w:noProof/>
                 <w:webHidden/>
               </w:rPr>
-              <w:instrText xml:space="preserve"> PAGEREF _Toc151389549 \h </w:instrText>
+              <w:instrText xml:space="preserve"> PAGEREF _Toc151536928 \h </w:instrText>
             </w:r>
             <w:r>
               <w:rPr>
@@ -1865,11 +1865,86 @@
               <w14:ligatures w14:val="standardContextual"/>
             </w:rPr>
           </w:pPr>
-          <w:hyperlink w:anchor="_Toc151389550" w:history="1">
+          <w:hyperlink w:anchor="_Toc151536929" w:history="1">
             <w:r>
               <w:rPr>
                 <w:rStyle w:val="Hyperlink"/>
                 <w:noProof/>
+                <w:lang w:val="en-GB"/>
+              </w:rPr>
+              <w:t>Self-imposed deadlines</w:t>
+            </w:r>
+            <w:r>
+              <w:rPr>
+                <w:noProof/>
+                <w:webHidden/>
+              </w:rPr>
+              <w:tab/>
+            </w:r>
+            <w:r>
+              <w:rPr>
+                <w:noProof/>
+                <w:webHidden/>
+              </w:rPr>
+              <w:fldChar w:fldCharType="begin"/>
+            </w:r>
+            <w:r>
+              <w:rPr>
+                <w:noProof/>
+                <w:webHidden/>
+              </w:rPr>
+              <w:instrText xml:space="preserve"> PAGEREF _Toc151536929 \h </w:instrText>
+            </w:r>
+            <w:r>
+              <w:rPr>
+                <w:noProof/>
+                <w:webHidden/>
+              </w:rPr>
+            </w:r>
+            <w:r>
+              <w:rPr>
+                <w:noProof/>
+                <w:webHidden/>
+              </w:rPr>
+              <w:fldChar w:fldCharType="separate"/>
+            </w:r>
+            <w:r>
+              <w:rPr>
+                <w:noProof/>
+                <w:webHidden/>
+              </w:rPr>
+              <w:t>17</w:t>
+            </w:r>
+            <w:r>
+              <w:rPr>
+                <w:noProof/>
+                <w:webHidden/>
+              </w:rPr>
+              <w:fldChar w:fldCharType="end"/>
+            </w:r>
+          </w:hyperlink>
+        </w:p>
+        <w:p>
+          <w:pPr>
+            <w:pStyle w:val="TOC1"/>
+            <w:tabs>
+              <w:tab w:val="right" w:leader="dot" w:pos="9350"/>
+            </w:tabs>
+            <w:rPr>
+              <w:rFonts w:eastAsiaTheme="minorEastAsia"/>
+              <w:noProof/>
+              <w:kern w:val="2"/>
+              <w:sz w:val="22"/>
+              <w:szCs w:val="22"/>
+              <w:lang w:val="en-GB" w:eastAsia="ja-JP"/>
+              <w14:ligatures w14:val="standardContextual"/>
+            </w:rPr>
+          </w:pPr>
+          <w:hyperlink w:anchor="_Toc151536930" w:history="1">
+            <w:r>
+              <w:rPr>
+                <w:rStyle w:val="Hyperlink"/>
+                <w:noProof/>
               </w:rPr>
               <w:t>References</w:t>
             </w:r>
@@ -1892,7 +1967,7 @@
                 <w:noProof/>
                 <w:webHidden/>
               </w:rPr>
-              <w:instrText xml:space="preserve"> PAGEREF _Toc151389550 \h </w:instrText>
+              <w:instrText xml:space="preserve"> PAGEREF _Toc151536930 \h </w:instrText>
             </w:r>
             <w:r>
               <w:rPr>
@@ -1983,7 +2058,7 @@
       </w:pPr>
       <w:bookmarkStart w:id="5" w:name="overview-and-justification"/>
       <w:bookmarkStart w:id="6" w:name="_Toc151327541"/>
-      <w:bookmarkStart w:id="7" w:name="_Toc151389529"/>
+      <w:bookmarkStart w:id="7" w:name="_Toc151536908"/>
       <w:r>
         <w:t>1.1 - Overview and Justification</w:t>
       </w:r>
@@ -2002,7 +2077,19 @@
         <w:t>Mr.</w:t>
       </w:r>
       <w:r>
-        <w:t xml:space="preserve"> John McNamara. We have been tasked to reimagine Skills Build as an RPG game. This RPG game must facilitate accessing IBM Skills Build courses by linking the courses and its subsequent knowledge check questions, as well as reward users with in-game items (powerups and progression) if they are able to answer them.</w:t>
+        <w:t xml:space="preserve"> John McNamara. We have been tasked to reimagine Skills Build as an RPG game. This RPG game must facilitate accessing IBM Skills Build courses by linking the</w:t>
+      </w:r>
+      <w:r>
+        <w:t>m</w:t>
+      </w:r>
+      <w:r>
+        <w:t xml:space="preserve"> and </w:t>
+      </w:r>
+      <w:r>
+        <w:t>their</w:t>
+      </w:r>
+      <w:r>
+        <w:t xml:space="preserve"> subsequent knowledge check questions, as well as reward users with in-game items (powerups and progression) if they are able to answer.</w:t>
       </w:r>
     </w:p>
     <w:p>
@@ -2010,13 +2097,19 @@
         <w:pStyle w:val="BodyText"/>
       </w:pPr>
       <w:r>
-        <w:t xml:space="preserve">The game should also be fun and engaging to the user; it would be an amazing study tool integrated smoothly into an engaging RPG experience. However, the game does not need to teach the course </w:t>
+        <w:t xml:space="preserve">The game should also be fun and engaging to the user; it </w:t>
+      </w:r>
+      <w:r>
+        <w:t>should</w:t>
+      </w:r>
+      <w:r>
+        <w:t xml:space="preserve"> be an amazing study tool integrated smoothly into an engaging RPG experience. However, the game does not need to teach the course </w:t>
       </w:r>
       <w:r>
         <w:t>content but</w:t>
       </w:r>
       <w:r>
-        <w:t xml:space="preserve"> can refer to the courses from which the IBM Skills Build badges are obtained. This game is aimed to appeal to high school and university students, and hence should be accessible to people with little or no knowledge of Computer Science.</w:t>
+        <w:t xml:space="preserve"> can refer to the courses from which the IBM Skills Build badges are obtained. </w:t>
       </w:r>
     </w:p>
     <w:p>
@@ -2024,13 +2117,25 @@
         <w:pStyle w:val="BodyText"/>
       </w:pPr>
       <w:r>
-        <w:t xml:space="preserve">This document is the Requirement Specification for our RPG IBM Skills Build project. There are three parts to this document. The first part is the introduction, which gives a high-level description of the project, its scope, and domain area. The second part, the Solution Requirements, is the main part of the requirement specification. This part specifies the projects functional and non-functional </w:t>
+        <w:t>This document is the Requirement Specification for our RPG IBM Skills Build project. There are three parts to this document. The first part is the introduction, which gives a high-level description of the project, its scope, and domain area. The second part, the Solution Requirements, is the main part of the requirement specification. This part specifies the projects</w:t>
+      </w:r>
+      <w:r>
+        <w:t>’</w:t>
+      </w:r>
+      <w:r>
+        <w:t xml:space="preserve"> functional and non-functional </w:t>
       </w:r>
       <w:r>
         <w:t>requirements and</w:t>
       </w:r>
       <w:r>
-        <w:t xml:space="preserve"> assess the risks/issues which may occur when undertaking the project. The third part describes our approach to the development of the game, as well as our time schedule </w:t>
+        <w:t xml:space="preserve"> assess the risks/issues which may occur when </w:t>
+      </w:r>
+      <w:r>
+        <w:t>developing</w:t>
+      </w:r>
+      <w:r>
+        <w:t xml:space="preserve"> the project. The third part describes our approach to the development of the game, as well as our schedule </w:t>
       </w:r>
       <w:r>
         <w:t>to</w:t>
@@ -2045,7 +2150,7 @@
       </w:pPr>
       <w:bookmarkStart w:id="8" w:name="project-scope"/>
       <w:bookmarkStart w:id="9" w:name="_Toc151327542"/>
-      <w:bookmarkStart w:id="10" w:name="_Toc151389530"/>
+      <w:bookmarkStart w:id="10" w:name="_Toc151536909"/>
       <w:r>
         <w:t>1.2 - Project Scope</w:t>
       </w:r>
@@ -2058,7 +2163,19 @@
         <w:pStyle w:val="BodyText"/>
       </w:pPr>
       <w:r>
-        <w:t>The IBM Skills Build website is designed to be an educational website with courses on various subjects related to Computer Science. However, the current IBM Skills Build website is sometimes confusing and complex and can be a barrier to entry for students or people who are interested in computer science. This is the problem we are aiming to solve with our project.</w:t>
+        <w:t>The IBM Skills Build website is designed to be an educational website with courses on various subjects related to Computer Science. However, the current website is sometimes confusing</w:t>
+      </w:r>
+      <w:r>
+        <w:t xml:space="preserve">, </w:t>
+      </w:r>
+      <w:r>
+        <w:t>complex</w:t>
+      </w:r>
+      <w:r>
+        <w:t>,</w:t>
+      </w:r>
+      <w:r>
+        <w:t xml:space="preserve"> and can be a barrier to entry for students or people who are interested in computer science. This is the problem we are aiming to solve with our project.</w:t>
       </w:r>
     </w:p>
     <w:p>
@@ -2066,7 +2183,19 @@
         <w:pStyle w:val="BodyText"/>
       </w:pPr>
       <w:r>
-        <w:t>The purpose of the software is to provide a fun way to navigate the website and discover IBM Skills Build courses. This will be done by making a top down 2D RPG game where the courses are linked throughout the game, and where you need to learn about the topics covered to progress throughout the game. This would help solve the problem by making the courses more accessible and encourage the player to do the courses.</w:t>
+        <w:t xml:space="preserve">The purpose of the software is to provide a fun way to navigate the website and discover IBM Skills Build courses. This will be done by making a top down 2D RPG game where the courses are linked throughout the game, and where you need to learn about the topics covered to progress through the game. This would help solve the problem by making the courses more accessible and encourage the </w:t>
+      </w:r>
+      <w:r>
+        <w:t>users</w:t>
+      </w:r>
+      <w:r>
+        <w:t xml:space="preserve"> to do the courses</w:t>
+      </w:r>
+      <w:r>
+        <w:t xml:space="preserve"> and get the badges</w:t>
+      </w:r>
+      <w:r>
+        <w:t>.</w:t>
       </w:r>
     </w:p>
     <w:p>
@@ -2074,20 +2203,54 @@
         <w:pStyle w:val="BodyText"/>
       </w:pPr>
       <w:r>
-        <w:t>This aligns with the interest of our client and main stakeholder IBM alongside our users as currently, while the resources on IBM Skills Build are very helpful, finding them, and going through the website can be complex and confusing. This can add an unnecessary barrier to entry, which IBM wants to remove. By having a game which links to the resources, this barrier of entry can be lowered.</w:t>
+        <w:t xml:space="preserve">This aligns with the interest of our client and main stakeholder </w:t>
+      </w:r>
+      <w:r>
+        <w:t>as they would like to remove the</w:t>
+      </w:r>
+      <w:r>
+        <w:t xml:space="preserve"> unnecessary barrier to entry. </w:t>
+      </w:r>
+      <w:r>
+        <w:t>Whilst we cannot remove the barrier to entry completely, b</w:t>
+      </w:r>
+      <w:r>
+        <w:t>y having a game which links to the resources, this barrier can be lowered</w:t>
+      </w:r>
+      <w:r>
+        <w:t xml:space="preserve"> and make </w:t>
+      </w:r>
+      <w:r>
+        <w:t>the courses more accessible</w:t>
+      </w:r>
+      <w:r>
+        <w:t>.</w:t>
       </w:r>
     </w:p>
     <w:p>
       <w:pPr>
         <w:pStyle w:val="BodyText"/>
       </w:pPr>
+      <w:r>
+        <w:t>The stakeholders for our project are our users and IBM (John McNamara). Our users will mainly consist of university students and secondary school students who are interested in Computer Science. This may include people who have never played video games before, hence our game should be as accessible as possible.</w:t>
+      </w:r>
     </w:p>
     <w:p>
       <w:pPr>
         <w:pStyle w:val="BodyText"/>
       </w:pPr>
       <w:r>
-        <w:t>The stakeholders for our project are our users and IBM (John McNamara). Our users will mainly consist of university students and secondary school students who are interested in Computer Science. This may include people who have never played video games before, hence our game should be as accessible as possible.</w:t>
+        <w:lastRenderedPageBreak/>
+        <w:t>In the future, we might want to expand upon the game. These are some f</w:t>
+      </w:r>
+      <w:r>
+        <w:t>eatures that could be added in future version</w:t>
+      </w:r>
+      <w:r>
+        <w:t>s</w:t>
+      </w:r>
+      <w:r>
+        <w:t>:</w:t>
       </w:r>
     </w:p>
     <w:p>
@@ -2095,7 +2258,7 @@
         <w:pStyle w:val="BodyText"/>
       </w:pPr>
       <w:r>
-        <w:t>Features that could be added in future versions are:</w:t>
+        <w:t>- A leaderboard ranked by completion time</w:t>
       </w:r>
     </w:p>
     <w:p>
@@ -2103,7 +2266,7 @@
         <w:pStyle w:val="BodyText"/>
       </w:pPr>
       <w:r>
-        <w:t>- A leaderboard ranked by completion time</w:t>
+        <w:t>- Cooperative multiplayer</w:t>
       </w:r>
     </w:p>
     <w:p>
@@ -2111,24 +2274,28 @@
         <w:pStyle w:val="BodyText"/>
       </w:pPr>
       <w:r>
-        <w:t>- Cooperative multiplayer</w:t>
+        <w:t xml:space="preserve">- </w:t>
+      </w:r>
+      <w:r>
+        <w:t>Player vs Player</w:t>
+      </w:r>
+      <w:r>
+        <w:t xml:space="preserve"> </w:t>
+      </w:r>
+      <w:r>
+        <w:t>m</w:t>
+      </w:r>
+      <w:r>
+        <w:t>ode</w:t>
       </w:r>
     </w:p>
     <w:p>
       <w:pPr>
-        <w:pStyle w:val="BodyText"/>
-      </w:pPr>
-      <w:r>
-        <w:t>- VS Mode multiplayer</w:t>
-      </w:r>
-    </w:p>
-    <w:p>
-      <w:pPr>
         <w:pStyle w:val="Heading1"/>
       </w:pPr>
       <w:bookmarkStart w:id="11" w:name="system-description"/>
       <w:bookmarkStart w:id="12" w:name="_Toc151327543"/>
-      <w:bookmarkStart w:id="13" w:name="_Toc151389531"/>
+      <w:bookmarkStart w:id="13" w:name="_Toc151536910"/>
       <w:r>
         <w:t>1.3 - System Description</w:t>
       </w:r>
@@ -2142,7 +2309,7 @@
       </w:pPr>
       <w:bookmarkStart w:id="14" w:name="our-proposed-system"/>
       <w:bookmarkStart w:id="15" w:name="_Toc151327544"/>
-      <w:bookmarkStart w:id="16" w:name="_Toc151389532"/>
+      <w:bookmarkStart w:id="16" w:name="_Toc151536911"/>
       <w:r>
         <w:t>Our proposed System</w:t>
       </w:r>
@@ -2155,7 +2322,19 @@
         <w:pStyle w:val="FirstParagraph"/>
       </w:pPr>
       <w:r>
-        <w:t xml:space="preserve">Our proposed solution to IBM’s Skills Build Website issue is the creation of an educational 2D RPG game, featuring questions from the Skills Build website. These questions will be at the forefront of the game and will allow the player to progress, when answered correctly. </w:t>
+        <w:t>Our proposed solution to</w:t>
+      </w:r>
+      <w:r>
+        <w:t xml:space="preserve"> the</w:t>
+      </w:r>
+      <w:r>
+        <w:t xml:space="preserve"> IBM’s Skills Build </w:t>
+      </w:r>
+      <w:r>
+        <w:t>w</w:t>
+      </w:r>
+      <w:r>
+        <w:t xml:space="preserve">ebsite issue is the creation of an educational 2D RPG game, featuring questions from the website. These questions will be at the forefront of the game and will allow the player to progress when answered correctly. </w:t>
       </w:r>
     </w:p>
     <w:p>
@@ -2163,7 +2342,13 @@
         <w:pStyle w:val="FirstParagraph"/>
       </w:pPr>
       <w:r>
-        <w:t xml:space="preserve">Each Skills Build course will be represented by an area in the game and each area will feature puzzles and a boss, which will pose questions to the player. </w:t>
+        <w:t>Each Skills Build course will be represented by an area in the game and each area will feature puzzles and a boss</w:t>
+      </w:r>
+      <w:r>
+        <w:t xml:space="preserve"> fight</w:t>
+      </w:r>
+      <w:r>
+        <w:t xml:space="preserve">, which will pose questions to the player. </w:t>
       </w:r>
     </w:p>
     <w:p>
@@ -2171,7 +2356,13 @@
         <w:pStyle w:val="FirstParagraph"/>
       </w:pPr>
       <w:r>
-        <w:t xml:space="preserve">Combat will introduce a further element of risk, in the form of a health system which deducts a heart from a player on answering a question incorrectly. Loss of all hearts results in the player restarting the entire fight. </w:t>
+        <w:t xml:space="preserve">Combat will introduce a further element of risk, in the form of a health system which deducts a heart from a player </w:t>
+      </w:r>
+      <w:r>
+        <w:t>upon</w:t>
+      </w:r>
+      <w:r>
+        <w:t xml:space="preserve"> answering a question incorrectly. Loss of all hearts results in the player restarting the entire fight. </w:t>
       </w:r>
     </w:p>
     <w:p>
@@ -2187,7 +2378,7 @@
         <w:pStyle w:val="FirstParagraph"/>
       </w:pPr>
       <w:r>
-        <w:t xml:space="preserve">All areas will be linked by a hub world, allowing the player to select an area in which to enter, in any order they please. </w:t>
+        <w:t xml:space="preserve">All areas will be linked by a hub world, allowing the player to select an area to enter in any order they please. </w:t>
       </w:r>
     </w:p>
     <w:p>
@@ -2195,7 +2386,13 @@
         <w:pStyle w:val="FirstParagraph"/>
       </w:pPr>
       <w:r>
-        <w:t xml:space="preserve">All of our choices for the game were based on market research found </w:t>
+        <w:t xml:space="preserve">All of our </w:t>
+      </w:r>
+      <w:r>
+        <w:t>design choice</w:t>
+      </w:r>
+      <w:r>
+        <w:t xml:space="preserve"> for the game were based on market research found </w:t>
       </w:r>
       <w:hyperlink r:id="rId9">
         <w:r>
@@ -2205,6 +2402,12 @@
           <w:t>here</w:t>
         </w:r>
       </w:hyperlink>
+      <w:r>
+        <w:rPr>
+          <w:rStyle w:val="Hyperlink"/>
+        </w:rPr>
+        <w:t>.</w:t>
+      </w:r>
     </w:p>
     <w:p>
       <w:pPr>
@@ -2212,7 +2415,7 @@
       </w:pPr>
       <w:bookmarkStart w:id="17" w:name="existing-solutions"/>
       <w:bookmarkStart w:id="18" w:name="_Toc151327545"/>
-      <w:bookmarkStart w:id="19" w:name="_Toc151389533"/>
+      <w:bookmarkStart w:id="19" w:name="_Toc151536912"/>
       <w:r>
         <w:t>Existing Solutions</w:t>
       </w:r>
@@ -2258,13 +2461,13 @@
         <w:t xml:space="preserve"> </w:t>
       </w:r>
       <w:r>
-        <w:t xml:space="preserve">Mario is Missing challenges the player to save global landmarks stolen by Bowser. By learning about geography from non-playable characters (NPC’s) the player </w:t>
+        <w:t xml:space="preserve">Mario is Missing challenges the player to save global landmarks stolen by Bowser. By learning about geography from non-playable characters (NPC) the player </w:t>
       </w:r>
       <w:r>
         <w:t>can</w:t>
       </w:r>
       <w:r>
-        <w:t xml:space="preserve"> identify and return the landmarks to their correct geographical location. The game acts as an educational tool by improving the players’ geographical knowledge through exploration of locations.</w:t>
+        <w:t xml:space="preserve"> identify and return the landmarks to their correct geographical location.</w:t>
       </w:r>
     </w:p>
     <w:p>
@@ -2289,11 +2492,16 @@
         <w:rPr>
           <w:b/>
         </w:rPr>
-        <w:lastRenderedPageBreak/>
         <w:t>Disadvantage:</w:t>
       </w:r>
       <w:r>
-        <w:t xml:space="preserve"> As the games target audience is children, it is extremely easy. Furthermore, the answering of questions during play is not mandatory and so the educational aspect of the game can be avoided.</w:t>
+        <w:t xml:space="preserve"> As the game</w:t>
+      </w:r>
+      <w:r>
+        <w:t>’</w:t>
+      </w:r>
+      <w:r>
+        <w:t>s target audience is children, it is extremely easy. Furthermore, the answering of questions during play is not mandatory and so the educational aspect of the game can be avoided.</w:t>
       </w:r>
     </w:p>
     <w:p>
@@ -2353,7 +2561,13 @@
         <w:t>Description:</w:t>
       </w:r>
       <w:r>
-        <w:t xml:space="preserve"> Minecraft Education enables students to engage with lessons created by teachers in Minecraft which focused on academic subjects.</w:t>
+        <w:t xml:space="preserve"> Minecraft Education enables students to engage with lessons created by teachers in Minecraft which focuse</w:t>
+      </w:r>
+      <w:r>
+        <w:t>s</w:t>
+      </w:r>
+      <w:r>
+        <w:t xml:space="preserve"> on academic subjects.</w:t>
       </w:r>
     </w:p>
     <w:p>
@@ -2367,13 +2581,13 @@
         <w:t>Advantage:</w:t>
       </w:r>
       <w:r>
-        <w:t xml:space="preserve"> The game facilitates learning through fun interactive classes. Learning is at the forefront of the game and knowledge gained can be directly applied to </w:t>
-      </w:r>
-      <w:r>
-        <w:t>nongaming</w:t>
-      </w:r>
-      <w:r>
-        <w:t xml:space="preserve"> environments.</w:t>
+        <w:t xml:space="preserve"> The game facilitates learning through fun interactive classes. Learning is at the forefront and knowledge gained can be directly applied to</w:t>
+      </w:r>
+      <w:r>
+        <w:t xml:space="preserve"> real life</w:t>
+      </w:r>
+      <w:r>
+        <w:t>.</w:t>
       </w:r>
     </w:p>
     <w:p>
@@ -2475,15 +2689,7 @@
         <w:t>Advantage:</w:t>
       </w:r>
       <w:r>
-        <w:t xml:space="preserve"> The trivia notes, which are location specific, are hidden around the world and so well integrated into the game. The player is rewarded for finding the information, with </w:t>
-      </w:r>
-      <w:proofErr w:type="spellStart"/>
-      <w:r>
-        <w:t>completionist</w:t>
-      </w:r>
-      <w:proofErr w:type="spellEnd"/>
-      <w:r>
-        <w:t xml:space="preserve"> badges.</w:t>
+        <w:t xml:space="preserve"> The trivia notes, which are location specific, are hidden around the world and so well integrated into the game. The player is rewarded for finding the information, with completionist badges.</w:t>
       </w:r>
     </w:p>
     <w:p>
@@ -2542,25 +2748,11 @@
     </w:p>
     <w:p>
       <w:pPr>
-        <w:pStyle w:val="FirstParagraph"/>
-      </w:pPr>
-      <w:r>
-        <w:t xml:space="preserve">This part of the document has three sections - functional requirements, non-functional </w:t>
-      </w:r>
-      <w:r>
-        <w:t>requirements,</w:t>
-      </w:r>
-      <w:r>
-        <w:t xml:space="preserve"> and risks/issues.</w:t>
-      </w:r>
-    </w:p>
-    <w:p>
-      <w:pPr>
         <w:pStyle w:val="Heading1"/>
       </w:pPr>
       <w:bookmarkStart w:id="21" w:name="function-requirements"/>
       <w:bookmarkStart w:id="22" w:name="_Toc151327546"/>
-      <w:bookmarkStart w:id="23" w:name="_Toc151389534"/>
+      <w:bookmarkStart w:id="23" w:name="_Toc151536913"/>
       <w:r>
         <w:t>2.1 - Function Requirements</w:t>
       </w:r>
@@ -2579,22 +2771,18 @@
     <w:p>
       <w:pPr>
         <w:pStyle w:val="BodyText"/>
-      </w:pPr>
-    </w:p>
-    <w:p>
-      <w:pPr>
-        <w:pStyle w:val="BodyText"/>
         <w:jc w:val="center"/>
       </w:pPr>
+      <w:bookmarkStart w:id="24" w:name="player-based-system"/>
       <w:r>
         <w:rPr>
           <w:noProof/>
         </w:rPr>
         <w:drawing>
-          <wp:inline distT="0" distB="0" distL="0" distR="0" wp14:anchorId="225BB973" wp14:editId="2870DEEC">
-            <wp:extent cx="5943600" cy="4380865"/>
+          <wp:inline distT="0" distB="0" distL="0" distR="0" wp14:anchorId="08FB4BF4" wp14:editId="7D3B029C">
+            <wp:extent cx="5943600" cy="4362450"/>
             <wp:effectExtent l="0" t="0" r="0" b="0"/>
-            <wp:docPr id="1999983464" name="Picture 1"/>
+            <wp:docPr id="199959672" name="Picture 3"/>
             <wp:cNvGraphicFramePr>
               <a:graphicFrameLocks xmlns:a="http://schemas.openxmlformats.org/drawingml/2006/main" noChangeAspect="1"/>
             </wp:cNvGraphicFramePr>
@@ -2602,7 +2790,7 @@
               <a:graphicData uri="http://schemas.openxmlformats.org/drawingml/2006/picture">
                 <pic:pic xmlns:pic="http://schemas.openxmlformats.org/drawingml/2006/picture">
                   <pic:nvPicPr>
-                    <pic:cNvPr id="0" name="Picture 1"/>
+                    <pic:cNvPr id="0" name="Picture 3"/>
                     <pic:cNvPicPr>
                       <a:picLocks noChangeAspect="1" noChangeArrowheads="1"/>
                     </pic:cNvPicPr>
@@ -2623,7 +2811,7 @@
                   <pic:spPr bwMode="auto">
                     <a:xfrm>
                       <a:off x="0" y="0"/>
-                      <a:ext cx="5943600" cy="4380865"/>
+                      <a:ext cx="5943600" cy="4362450"/>
                     </a:xfrm>
                     <a:prstGeom prst="rect">
                       <a:avLst/>
@@ -2642,22 +2830,10 @@
     </w:p>
     <w:p>
       <w:pPr>
-        <w:rPr>
-          <w:rFonts w:asciiTheme="majorHAnsi" w:eastAsiaTheme="majorEastAsia" w:hAnsiTheme="majorHAnsi" w:cstheme="majorBidi"/>
-          <w:b/>
-          <w:bCs/>
-          <w:i/>
-          <w:color w:val="4F81BD" w:themeColor="accent1"/>
-        </w:rPr>
-      </w:pPr>
-      <w:bookmarkStart w:id="24" w:name="player-based-system"/>
-    </w:p>
-    <w:p>
-      <w:pPr>
         <w:pStyle w:val="Heading2"/>
       </w:pPr>
       <w:bookmarkStart w:id="25" w:name="_Toc151327547"/>
-      <w:bookmarkStart w:id="26" w:name="_Toc151389535"/>
+      <w:bookmarkStart w:id="26" w:name="_Toc151536914"/>
       <w:r>
         <w:t>Player-Based system</w:t>
       </w:r>
@@ -2742,7 +2918,7 @@
               <w:pStyle w:val="Compact"/>
             </w:pPr>
             <w:r>
-              <w:t>Main playable character which the game centers around, which should be a student (user) stand-in.</w:t>
+              <w:t>Main playable character which the game centers around, should be a student (user) stand-in</w:t>
             </w:r>
           </w:p>
         </w:tc>
@@ -2790,7 +2966,6 @@
               <w:pStyle w:val="Compact"/>
             </w:pPr>
             <w:r>
-              <w:lastRenderedPageBreak/>
               <w:t>Dependencies</w:t>
             </w:r>
           </w:p>
@@ -2832,7 +3007,13 @@
               <w:pStyle w:val="Compact"/>
             </w:pPr>
             <w:r>
-              <w:t>Character should have distinct/unique sprite both in and out of battle (small zoomed out model outside of battle, portrait outside)</w:t>
+              <w:t xml:space="preserve">Character should have distinct/unique sprite both in and out of battle (small zoomed out model outside of battle, portrait </w:t>
+            </w:r>
+            <w:r>
+              <w:t>inside</w:t>
+            </w:r>
+            <w:r>
+              <w:t>)</w:t>
             </w:r>
           </w:p>
         </w:tc>
@@ -2860,7 +3041,28 @@
               <w:pStyle w:val="Compact"/>
             </w:pPr>
             <w:r>
-              <w:t>If a sprite cannot be loaded, character sprite will be a placeholder</w:t>
+              <w:t>If</w:t>
+            </w:r>
+            <w:r>
+              <w:t xml:space="preserve"> the</w:t>
+            </w:r>
+            <w:r>
+              <w:t xml:space="preserve"> </w:t>
+            </w:r>
+            <w:r>
+              <w:t>character sprite</w:t>
+            </w:r>
+            <w:r>
+              <w:t xml:space="preserve"> cannot be loaded, </w:t>
+            </w:r>
+            <w:r>
+              <w:t xml:space="preserve">it’ll </w:t>
+            </w:r>
+            <w:r>
+              <w:t>be a placeholder</w:t>
+            </w:r>
+            <w:r>
+              <w:t xml:space="preserve"> inside</w:t>
             </w:r>
           </w:p>
         </w:tc>
@@ -2895,6 +3097,7 @@
                 <w:b/>
                 <w:bCs/>
               </w:rPr>
+              <w:lastRenderedPageBreak/>
               <w:t>ID, Type, Title</w:t>
             </w:r>
           </w:p>
@@ -2950,7 +3153,7 @@
               <w:t>allow</w:t>
             </w:r>
             <w:r>
-              <w:t xml:space="preserve"> the player character to move in any direction (even though the stages are built within a grid) but does not allow the player do go through walls, closed doors, or occupied tiles.</w:t>
+              <w:t xml:space="preserve"> the player character to move in any direction (even though the stages are built within a grid) but does not allow the player do go through walls, closed doors, or occupied tiles</w:t>
             </w:r>
           </w:p>
         </w:tc>
@@ -3011,7 +3214,7 @@
               <w:pStyle w:val="Compact"/>
             </w:pPr>
             <w:r>
-              <w:t>FR1.1, FR2.5</w:t>
+              <w:t>FR1.1</w:t>
             </w:r>
           </w:p>
         </w:tc>
@@ -3039,13 +3242,7 @@
               <w:pStyle w:val="Compact"/>
             </w:pPr>
             <w:r>
-              <w:t xml:space="preserve">Player character should be able to move in the four cardinal directions and diagonally with either WASD, the arrow keys (holding a combination of two keys, say W and A, would make the player move diagonally up and left) or via controller, but if moving in these directions would imply colliding with a wall, </w:t>
-            </w:r>
-            <w:r>
-              <w:t>door,</w:t>
-            </w:r>
-            <w:r>
-              <w:t xml:space="preserve"> or occupied tile</w:t>
+              <w:t>Player character should be able to move in the four cardinal directions and diagonally with either WASD (holding a combination of two keys, say W and A, would make the player move diagonally up and left) or via controller</w:t>
             </w:r>
           </w:p>
         </w:tc>
@@ -3163,7 +3360,7 @@
               <w:t>allow</w:t>
             </w:r>
             <w:r>
-              <w:t xml:space="preserve"> the player to interact with both the game entities (items/characters) and the menu.</w:t>
+              <w:t xml:space="preserve"> the player to interact with both the game entities (items/characters) and the menu</w:t>
             </w:r>
           </w:p>
         </w:tc>
@@ -3224,7 +3421,7 @@
               <w:pStyle w:val="Compact"/>
             </w:pPr>
             <w:r>
-              <w:t>N/A</w:t>
+              <w:t>FR1.1</w:t>
             </w:r>
           </w:p>
         </w:tc>
@@ -3258,7 +3455,13 @@
               <w:t>Gameboy</w:t>
             </w:r>
             <w:r>
-              <w:t>. [A] generally for accept, and [B] generally for cancel. If a player character is between two game objects, the one they are closer two should be the one being interacted with</w:t>
+              <w:t xml:space="preserve">. [A] generally for accept, and [B] generally for cancel. If a player character is between two game objects, the one they are closer </w:t>
+            </w:r>
+            <w:r>
+              <w:t>too</w:t>
+            </w:r>
+            <w:r>
+              <w:t xml:space="preserve"> should be the one being interacted with</w:t>
             </w:r>
           </w:p>
         </w:tc>
@@ -3309,7 +3512,7 @@
         <w:pStyle w:val="Heading2"/>
       </w:pPr>
       <w:bookmarkStart w:id="28" w:name="_Toc151327548"/>
-      <w:bookmarkStart w:id="29" w:name="_Toc151389536"/>
+      <w:bookmarkStart w:id="29" w:name="_Toc151536915"/>
       <w:r>
         <w:t>Game System</w:t>
       </w:r>
@@ -3394,7 +3597,7 @@
               <w:pStyle w:val="Compact"/>
             </w:pPr>
             <w:r>
-              <w:t>A menu which is opened at after launching the game.</w:t>
+              <w:t>A menu which is opened at after launching the game</w:t>
             </w:r>
           </w:p>
         </w:tc>
@@ -3483,19 +3686,31 @@
               <w:pStyle w:val="Compact"/>
             </w:pPr>
             <w:r>
-              <w:t xml:space="preserve">The menu should have the game ID, Type, title, a background, and </w:t>
-            </w:r>
-            <w:r>
-              <w:lastRenderedPageBreak/>
-              <w:t xml:space="preserve">buttons. Contains buttons to: Make a new game, continue an ongoing session, open the options, </w:t>
-            </w:r>
-            <w:proofErr w:type="gramStart"/>
-            <w:r>
-              <w:t>quit</w:t>
-            </w:r>
-            <w:proofErr w:type="gramEnd"/>
-            <w:r>
-              <w:t xml:space="preserve"> and close the game window</w:t>
+              <w:t xml:space="preserve">The menu should have </w:t>
+            </w:r>
+            <w:r>
+              <w:t>a</w:t>
+            </w:r>
+            <w:r>
+              <w:t xml:space="preserve"> title, a background, and buttons. Contains buttons to: </w:t>
+            </w:r>
+            <w:r>
+              <w:t>Start</w:t>
+            </w:r>
+            <w:r>
+              <w:t xml:space="preserve"> a new game, continue an ongoing session, open the options,</w:t>
+            </w:r>
+            <w:r>
+              <w:t xml:space="preserve"> credits,</w:t>
+            </w:r>
+            <w:r>
+              <w:t xml:space="preserve"> and </w:t>
+            </w:r>
+            <w:r>
+              <w:t>exit</w:t>
+            </w:r>
+            <w:r>
+              <w:t xml:space="preserve"> the game</w:t>
             </w:r>
           </w:p>
         </w:tc>
@@ -3510,7 +3725,6 @@
               <w:pStyle w:val="Compact"/>
             </w:pPr>
             <w:r>
-              <w:lastRenderedPageBreak/>
               <w:t>Exception handling</w:t>
             </w:r>
           </w:p>
@@ -3608,7 +3822,11 @@
               <w:pStyle w:val="Compact"/>
             </w:pPr>
             <w:r>
-              <w:t>A menu which pauses the game when opened, with an options menu, with options available such as quitting.</w:t>
+              <w:t xml:space="preserve">A menu which pauses the game when opened, with options available </w:t>
+            </w:r>
+            <w:r>
+              <w:lastRenderedPageBreak/>
+              <w:t>such as quitting</w:t>
             </w:r>
           </w:p>
         </w:tc>
@@ -3623,6 +3841,7 @@
               <w:pStyle w:val="Compact"/>
             </w:pPr>
             <w:r>
+              <w:lastRenderedPageBreak/>
               <w:t xml:space="preserve">Priority / </w:t>
             </w:r>
             <w:proofErr w:type="spellStart"/>
@@ -3669,7 +3888,10 @@
               <w:pStyle w:val="Compact"/>
             </w:pPr>
             <w:r>
-              <w:t>FR1.3</w:t>
+              <w:t>FR1.</w:t>
+            </w:r>
+            <w:r>
+              <w:t>3</w:t>
             </w:r>
           </w:p>
         </w:tc>
@@ -3703,7 +3925,10 @@
               <w:t>open</w:t>
             </w:r>
             <w:r>
-              <w:t>. When this menu is open, all entities and events should be paused. This menu contains buttons to: Access the inventory, save the game, open the options menu, or quit (to the main menu or to the desktop)</w:t>
+              <w:t>. When this menu is open, all entities and events should be paused. This menu contains buttons to: Access the inventory, save the game, open the options menu, or quit (to the main menu</w:t>
+            </w:r>
+            <w:r>
+              <w:t>)</w:t>
             </w:r>
           </w:p>
         </w:tc>
@@ -3815,7 +4040,7 @@
               <w:pStyle w:val="Compact"/>
             </w:pPr>
             <w:r>
-              <w:t>A button to save the player’s progress at any point in the game and auto saves should automatically be done throughout the game.</w:t>
+              <w:t>A button to save the player’s progress at any point in the game and saves should automatically be done throughout the game</w:t>
             </w:r>
           </w:p>
         </w:tc>
@@ -3876,7 +4101,7 @@
               <w:pStyle w:val="Compact"/>
             </w:pPr>
             <w:r>
-              <w:t>N/A</w:t>
+              <w:t>FR2.2</w:t>
             </w:r>
           </w:p>
         </w:tc>
@@ -3904,7 +4129,7 @@
               <w:pStyle w:val="Compact"/>
             </w:pPr>
             <w:r>
-              <w:t>In the case that the user wants to take a break, or wants to go on Skills Build to learn about the topic, they should be able to save their progress in case they did something wrong, or in case the game crashes and be able to load back their save file</w:t>
+              <w:t>In the case that the user wants to take a break, or wants to go on Skills Build to learn about the topic, they should be able to save their progress, or in case the game crashes and be able to load back their save file</w:t>
             </w:r>
           </w:p>
         </w:tc>
@@ -4016,7 +4241,7 @@
               <w:pStyle w:val="Compact"/>
             </w:pPr>
             <w:r>
-              <w:t>A menu where the player can see all their currently collected items.</w:t>
+              <w:t>A menu where the player can see all their currently collected items</w:t>
             </w:r>
           </w:p>
         </w:tc>
@@ -4077,6 +4302,12 @@
               <w:pStyle w:val="Compact"/>
             </w:pPr>
             <w:r>
+              <w:t xml:space="preserve">FR1.1, </w:t>
+            </w:r>
+            <w:r>
+              <w:t xml:space="preserve">FR2.2, </w:t>
+            </w:r>
+            <w:r>
               <w:t>FR3.2</w:t>
             </w:r>
           </w:p>
@@ -4105,13 +4336,19 @@
               <w:pStyle w:val="Compact"/>
             </w:pPr>
             <w:r>
-              <w:t xml:space="preserve">A menu that shows the user their current items and their descriptions. Perhaps this menu can also display the other items the user can </w:t>
+              <w:t xml:space="preserve">A menu that shows the user their current items and their descriptions. </w:t>
+            </w:r>
+            <w:r>
+              <w:t>T</w:t>
+            </w:r>
+            <w:r>
+              <w:t xml:space="preserve">his menu can also display other items the user can </w:t>
             </w:r>
             <w:r>
               <w:t>get but</w:t>
             </w:r>
             <w:r>
-              <w:t xml:space="preserve"> shade them out if the user has not gotten them yet. The user cannot read the descriptions of shaded items. This menu also shows the user their Skills Build</w:t>
+              <w:t xml:space="preserve"> shade them out if the user has not gotten them yet. The user cannot read the descriptions of shaded items</w:t>
             </w:r>
           </w:p>
         </w:tc>
@@ -4146,6 +4383,11 @@
       </w:tr>
     </w:tbl>
     <w:p/>
+    <w:p>
+      <w:r>
+        <w:br w:type="page"/>
+      </w:r>
+    </w:p>
     <w:tbl>
       <w:tblPr>
         <w:tblStyle w:val="TableGrid"/>
@@ -4236,7 +4478,25 @@
               <w:t>character and</w:t>
             </w:r>
             <w:r>
-              <w:t xml:space="preserve"> move around a room.</w:t>
+              <w:t xml:space="preserve"> </w:t>
+            </w:r>
+            <w:r>
+              <w:t xml:space="preserve">can be </w:t>
+            </w:r>
+            <w:r>
+              <w:t>move</w:t>
+            </w:r>
+            <w:r>
+              <w:t>d</w:t>
+            </w:r>
+            <w:r>
+              <w:t xml:space="preserve"> around </w:t>
+            </w:r>
+            <w:r>
+              <w:t>the</w:t>
+            </w:r>
+            <w:r>
+              <w:t xml:space="preserve"> room</w:t>
             </w:r>
           </w:p>
         </w:tc>
@@ -4376,7 +4636,7 @@
         <w:pStyle w:val="Heading2"/>
       </w:pPr>
       <w:bookmarkStart w:id="31" w:name="_Toc151327549"/>
-      <w:bookmarkStart w:id="32" w:name="_Toc151389537"/>
+      <w:bookmarkStart w:id="32" w:name="_Toc151536916"/>
       <w:r>
         <w:t>Gameplay Systems</w:t>
       </w:r>
@@ -4461,7 +4721,10 @@
               <w:pStyle w:val="Compact"/>
             </w:pPr>
             <w:r>
-              <w:t>The game should have a combat system, where the player has a health bar and takes damage when attacked by enemies.</w:t>
+              <w:t xml:space="preserve">A </w:t>
+            </w:r>
+            <w:r>
+              <w:t>combat system, where the player has a health bar and takes damage when attacked by enemies</w:t>
             </w:r>
           </w:p>
         </w:tc>
@@ -4522,8 +4785,26 @@
               <w:pStyle w:val="Compact"/>
             </w:pPr>
             <w:r>
+              <w:t>FR1.1,</w:t>
+            </w:r>
+            <w:r>
+              <w:t xml:space="preserve"> FR1.</w:t>
+            </w:r>
+            <w:r>
+              <w:t>3</w:t>
+            </w:r>
+            <w:r>
+              <w:t>,</w:t>
+            </w:r>
+            <w:r>
+              <w:t xml:space="preserve"> </w:t>
+            </w:r>
+            <w:r>
               <w:t>FR3.2</w:t>
             </w:r>
+            <w:r>
+              <w:t xml:space="preserve"> (Co-dependency)</w:t>
+            </w:r>
           </w:p>
         </w:tc>
       </w:tr>
@@ -4550,7 +4831,7 @@
               <w:pStyle w:val="Compact"/>
             </w:pPr>
             <w:r>
-              <w:t>A (decorated) bar which depicts the health of an entity. Once this reaches zero, the entity should die. It should show the current health, and the maximum health, and the player should take damage when attacked.</w:t>
+              <w:t>A (decorated) bar which depicts the health of an entity. Once this reaches zero, the entity should die. It should show the current health, and the maximum health, and the player should take damage when attacked</w:t>
             </w:r>
           </w:p>
         </w:tc>
@@ -4662,7 +4943,7 @@
               <w:pStyle w:val="Compact"/>
             </w:pPr>
             <w:r>
-              <w:t>A system which permanently upgrades the player character as the game progresses. Can be accessed through a menu.</w:t>
+              <w:t>A system which permanently upgrades the player character as the game progresses. Can be accessed through a menu</w:t>
             </w:r>
           </w:p>
         </w:tc>
@@ -4723,7 +5004,7 @@
               <w:pStyle w:val="Compact"/>
             </w:pPr>
             <w:r>
-              <w:t>FR3.1</w:t>
+              <w:t>FR3.1 (Co-dependency)</w:t>
             </w:r>
           </w:p>
         </w:tc>
@@ -4802,7 +5083,7 @@
         <w:pStyle w:val="Heading2"/>
       </w:pPr>
       <w:bookmarkStart w:id="34" w:name="_Toc151327550"/>
-      <w:bookmarkStart w:id="35" w:name="_Toc151389538"/>
+      <w:bookmarkStart w:id="35" w:name="_Toc151536917"/>
       <w:r>
         <w:lastRenderedPageBreak/>
         <w:t>Gameplay</w:t>
@@ -4893,9 +5174,6 @@
             <w:r>
               <w:t>s</w:t>
             </w:r>
-            <w:r>
-              <w:t>.</w:t>
-            </w:r>
           </w:p>
         </w:tc>
       </w:tr>
@@ -4955,7 +5233,10 @@
               <w:pStyle w:val="Compact"/>
             </w:pPr>
             <w:r>
-              <w:t>FR4.2</w:t>
+              <w:t>FR</w:t>
+            </w:r>
+            <w:r>
+              <w:t>2.1</w:t>
             </w:r>
           </w:p>
         </w:tc>
@@ -4983,7 +5264,13 @@
               <w:pStyle w:val="Compact"/>
             </w:pPr>
             <w:r>
-              <w:t>The user can, from the hub world, access all the main worlds in any order. This place will be more fleshed out compared to other place since the user will return here a lot</w:t>
+              <w:t>The user can, from the hub world, access all the main worlds in any order. This place will be more fleshed out compared to other place</w:t>
+            </w:r>
+            <w:r>
+              <w:t>s</w:t>
+            </w:r>
+            <w:r>
+              <w:t xml:space="preserve"> since the user will return here a lot</w:t>
             </w:r>
           </w:p>
         </w:tc>
@@ -5095,7 +5382,7 @@
               <w:pStyle w:val="Compact"/>
             </w:pPr>
             <w:r>
-              <w:t>The different realms where the game takes place. Each world contains many rooms and ends with a boss fight.</w:t>
+              <w:t>The different realms where the game takes place. Each world contains many rooms and ends with a boss fight</w:t>
             </w:r>
           </w:p>
         </w:tc>
@@ -5156,7 +5443,16 @@
               <w:pStyle w:val="Compact"/>
             </w:pPr>
             <w:r>
-              <w:t>FR4.5, FR4.4</w:t>
+              <w:t>FR4.</w:t>
+            </w:r>
+            <w:r>
+              <w:t>1</w:t>
+            </w:r>
+            <w:r>
+              <w:t>, FR4.</w:t>
+            </w:r>
+            <w:r>
+              <w:t>3</w:t>
             </w:r>
           </w:p>
         </w:tc>
@@ -5296,7 +5592,13 @@
               <w:pStyle w:val="Compact"/>
             </w:pPr>
             <w:r>
-              <w:t>A room that contains a puzzle or a boss with a door to the next room, with a puzzle</w:t>
+              <w:t>A room that contains a puzzle or a boss</w:t>
+            </w:r>
+            <w:r>
+              <w:t>,</w:t>
+            </w:r>
+            <w:r>
+              <w:t xml:space="preserve"> with a door to the next room</w:t>
             </w:r>
           </w:p>
         </w:tc>
@@ -5357,7 +5659,7 @@
               <w:pStyle w:val="Compact"/>
             </w:pPr>
             <w:r>
-              <w:t>FR4.3</w:t>
+              <w:t>N/A</w:t>
             </w:r>
           </w:p>
         </w:tc>
@@ -5391,7 +5693,19 @@
               <w:t>entrance and</w:t>
             </w:r>
             <w:r>
-              <w:t xml:space="preserve"> can have none or multiple exits. The room size can be from one screen to multiple screens. After entering through a door, the player character is placed right outside the door of another room, and the door to the next room should only be opened once the problem or boss is defeated</w:t>
+              <w:t xml:space="preserve"> can have none or multiple exits. The room size can be from one screen to multiple screens. After entering through a door, the player character is placed right outside the door of another room, and the door to the next room should only be opened once the p</w:t>
+            </w:r>
+            <w:r>
+              <w:t>uzzle is solved</w:t>
+            </w:r>
+            <w:r>
+              <w:t xml:space="preserve"> or</w:t>
+            </w:r>
+            <w:r>
+              <w:t xml:space="preserve"> the</w:t>
+            </w:r>
+            <w:r>
+              <w:t xml:space="preserve"> boss is defeated</w:t>
             </w:r>
           </w:p>
         </w:tc>
@@ -5564,6 +5878,9 @@
               <w:pStyle w:val="Compact"/>
             </w:pPr>
             <w:r>
+              <w:t xml:space="preserve">FR4.2, </w:t>
+            </w:r>
+            <w:r>
               <w:t>FR4.3, FR4.5</w:t>
             </w:r>
           </w:p>
@@ -5595,11 +5912,7 @@
               <w:t xml:space="preserve">Puzzles have a theme in each world. Most puzzles will be a </w:t>
             </w:r>
             <w:r>
-              <w:t>multiple-</w:t>
-            </w:r>
-            <w:r>
-              <w:lastRenderedPageBreak/>
-              <w:t>choice</w:t>
+              <w:t>multiple-choice</w:t>
             </w:r>
             <w:r>
               <w:t xml:space="preserve"> question disguised as a minigame</w:t>
@@ -5810,13 +6123,25 @@
               <w:pStyle w:val="Compact"/>
             </w:pPr>
             <w:r>
-              <w:t xml:space="preserve">Questions are taken from the Skills Build quizzes. Some are multiple </w:t>
-            </w:r>
-            <w:r>
-              <w:t>choice;</w:t>
-            </w:r>
-            <w:r>
-              <w:t xml:space="preserve"> others are typed in answers</w:t>
+              <w:t>Questions are taken from the Skills Build quizzes.</w:t>
+            </w:r>
+            <w:r>
+              <w:t xml:space="preserve"> They</w:t>
+            </w:r>
+            <w:r>
+              <w:t xml:space="preserve"> are</w:t>
+            </w:r>
+            <w:r>
+              <w:t xml:space="preserve"> all</w:t>
+            </w:r>
+            <w:r>
+              <w:t xml:space="preserve"> multiple </w:t>
+            </w:r>
+            <w:r>
+              <w:t>choice</w:t>
+            </w:r>
+            <w:r>
+              <w:t>s</w:t>
             </w:r>
           </w:p>
         </w:tc>
@@ -5934,7 +6259,19 @@
               <w:t>must</w:t>
             </w:r>
             <w:r>
-              <w:t xml:space="preserve"> correctly answer questions from the world it is in</w:t>
+              <w:t xml:space="preserve"> correctly answer questions from the </w:t>
+            </w:r>
+            <w:r>
+              <w:t xml:space="preserve">current </w:t>
+            </w:r>
+            <w:r>
+              <w:t xml:space="preserve">world </w:t>
+            </w:r>
+            <w:r>
+              <w:t>where the boss</w:t>
+            </w:r>
+            <w:r>
+              <w:t xml:space="preserve"> is in</w:t>
             </w:r>
           </w:p>
         </w:tc>
@@ -5995,7 +6332,13 @@
               <w:pStyle w:val="Compact"/>
             </w:pPr>
             <w:r>
-              <w:t>FR3.1, FR3.2, FR4.6</w:t>
+              <w:t>FR3.1</w:t>
+            </w:r>
+            <w:r>
+              <w:t>, FR4.2</w:t>
+            </w:r>
+            <w:r>
+              <w:t>, FR4.5</w:t>
             </w:r>
           </w:p>
         </w:tc>
@@ -6035,7 +6378,16 @@
               <w:t>can</w:t>
             </w:r>
             <w:r>
-              <w:t xml:space="preserve"> ask questions from any other worlds</w:t>
+              <w:t xml:space="preserve"> ask questions from </w:t>
+            </w:r>
+            <w:r>
+              <w:t>all</w:t>
+            </w:r>
+            <w:r>
+              <w:t xml:space="preserve"> world</w:t>
+            </w:r>
+            <w:r>
+              <w:t>s</w:t>
             </w:r>
           </w:p>
         </w:tc>
@@ -6087,7 +6439,7 @@
       <w:pPr>
         <w:pStyle w:val="Heading2"/>
       </w:pPr>
-      <w:bookmarkStart w:id="38" w:name="_Toc151389539"/>
+      <w:bookmarkStart w:id="38" w:name="_Toc151536918"/>
       <w:r>
         <w:t>Audio</w:t>
       </w:r>
@@ -6144,7 +6496,28 @@
                 <w:b/>
                 <w:bCs/>
               </w:rPr>
-              <w:t>FR5.1 - Audio - SFX</w:t>
+              <w:t xml:space="preserve">FR5.1 - Audio </w:t>
+            </w:r>
+            <w:r>
+              <w:rPr>
+                <w:b/>
+                <w:bCs/>
+              </w:rPr>
+              <w:t>–</w:t>
+            </w:r>
+            <w:r>
+              <w:rPr>
+                <w:b/>
+                <w:bCs/>
+              </w:rPr>
+              <w:t xml:space="preserve"> SFX</w:t>
+            </w:r>
+            <w:r>
+              <w:rPr>
+                <w:b/>
+                <w:bCs/>
+              </w:rPr>
+              <w:t xml:space="preserve"> and BGM</w:t>
             </w:r>
           </w:p>
         </w:tc>
@@ -6261,7 +6634,19 @@
               <w:pStyle w:val="Compact"/>
             </w:pPr>
             <w:r>
-              <w:t>Sounds should be made for most of the common actions, like opening menu, or attack an enemy, or walking through a room, music should loop indefinitely</w:t>
+              <w:t>Sounds should be made for most of the common actions, like opening menu, attack an enemy, or walking through a room</w:t>
+            </w:r>
+            <w:r>
+              <w:t>.</w:t>
+            </w:r>
+            <w:r>
+              <w:t xml:space="preserve"> </w:t>
+            </w:r>
+            <w:r>
+              <w:t>M</w:t>
+            </w:r>
+            <w:r>
+              <w:t>usic should loop indefinitely</w:t>
             </w:r>
           </w:p>
         </w:tc>
@@ -6314,7 +6699,7 @@
       <w:pPr>
         <w:pStyle w:val="Heading1"/>
       </w:pPr>
-      <w:bookmarkStart w:id="41" w:name="_Toc151389540"/>
+      <w:bookmarkStart w:id="41" w:name="_Toc151536919"/>
       <w:r>
         <w:lastRenderedPageBreak/>
         <w:t>2.2 - Non-Functional Requirements</w:t>
@@ -6329,7 +6714,7 @@
       </w:pPr>
       <w:bookmarkStart w:id="42" w:name="playability"/>
       <w:bookmarkStart w:id="43" w:name="_Toc151327553"/>
-      <w:bookmarkStart w:id="44" w:name="_Toc151389541"/>
+      <w:bookmarkStart w:id="44" w:name="_Toc151536920"/>
       <w:r>
         <w:t>Playability</w:t>
       </w:r>
@@ -6634,7 +7019,7 @@
       </w:pPr>
       <w:bookmarkStart w:id="45" w:name="customization"/>
       <w:bookmarkStart w:id="46" w:name="_Toc151327554"/>
-      <w:bookmarkStart w:id="47" w:name="_Toc151389542"/>
+      <w:bookmarkStart w:id="47" w:name="_Toc151536921"/>
       <w:r>
         <w:t>Customization</w:t>
       </w:r>
@@ -6781,7 +7166,7 @@
       </w:pPr>
       <w:bookmarkStart w:id="48" w:name="gameplay-1"/>
       <w:bookmarkStart w:id="49" w:name="_Toc151327555"/>
-      <w:bookmarkStart w:id="50" w:name="_Toc151389543"/>
+      <w:bookmarkStart w:id="50" w:name="_Toc151536922"/>
       <w:r>
         <w:t>Gameplay</w:t>
       </w:r>
@@ -6930,7 +7315,16 @@
               <w:pStyle w:val="Compact"/>
             </w:pPr>
             <w:r>
-              <w:t>User has a good enough machine</w:t>
+              <w:t>User has a</w:t>
+            </w:r>
+            <w:r>
+              <w:t xml:space="preserve"> </w:t>
+            </w:r>
+            <w:r>
+              <w:t>good machine</w:t>
+            </w:r>
+            <w:r>
+              <w:t xml:space="preserve"> with more than 4GB of RAM and running windows 10 and above</w:t>
             </w:r>
           </w:p>
         </w:tc>
@@ -7042,7 +7436,7 @@
               <w:pStyle w:val="Compact"/>
             </w:pPr>
             <w:r>
-              <w:t>Movement speed and animation should be such that the movement feel natural</w:t>
+              <w:t>Movement speed and animation should feel natural</w:t>
             </w:r>
           </w:p>
         </w:tc>
@@ -7051,6 +7445,11 @@
     <w:p>
       <w:pPr>
         <w:pStyle w:val="Heading2"/>
+      </w:pPr>
+    </w:p>
+    <w:p>
+      <w:pPr>
+        <w:pStyle w:val="BodyText"/>
       </w:pPr>
     </w:p>
     <w:tbl>
@@ -7081,6 +7480,7 @@
                 <w:b/>
                 <w:bCs/>
               </w:rPr>
+              <w:lastRenderedPageBreak/>
               <w:t>ID and Title</w:t>
             </w:r>
           </w:p>
@@ -7145,7 +7545,6 @@
               <w:pStyle w:val="Compact"/>
             </w:pPr>
             <w:r>
-              <w:lastRenderedPageBreak/>
               <w:t>Metric</w:t>
             </w:r>
           </w:p>
@@ -7271,7 +7670,13 @@
               <w:pStyle w:val="Compact"/>
             </w:pPr>
             <w:r>
-              <w:t>Transition between scenes should be smooth - there should be no more than an x second delay when moving to another room</w:t>
+              <w:t xml:space="preserve">Transition between scenes should be smooth - there should be no more than a </w:t>
+            </w:r>
+            <w:r>
+              <w:t>3</w:t>
+            </w:r>
+            <w:r>
+              <w:t xml:space="preserve"> second delay when moving to another room</w:t>
             </w:r>
           </w:p>
         </w:tc>
@@ -7411,7 +7816,7 @@
               <w:pStyle w:val="Compact"/>
             </w:pPr>
             <w:r>
-              <w:t>Battle should feel engaging to the user</w:t>
+              <w:t>Battle should feel engaging</w:t>
             </w:r>
           </w:p>
         </w:tc>
@@ -7731,7 +8136,7 @@
         <w:pStyle w:val="Heading1"/>
       </w:pPr>
       <w:bookmarkStart w:id="52" w:name="_Toc151327556"/>
-      <w:bookmarkStart w:id="53" w:name="_Toc151389544"/>
+      <w:bookmarkStart w:id="53" w:name="_Toc151536923"/>
       <w:r>
         <w:lastRenderedPageBreak/>
         <w:t>2.3 - Risks and Issues</w:t>
@@ -7755,15 +8160,68 @@
         <w:tblLook w:val="07E0" w:firstRow="1" w:lastRow="1" w:firstColumn="1" w:lastColumn="1" w:noHBand="1" w:noVBand="1"/>
       </w:tblPr>
       <w:tblGrid>
-        <w:gridCol w:w="3381"/>
-        <w:gridCol w:w="1861"/>
-        <w:gridCol w:w="1200"/>
-        <w:gridCol w:w="1476"/>
+        <w:gridCol w:w="3320"/>
+        <w:gridCol w:w="1885"/>
+        <w:gridCol w:w="1217"/>
+        <w:gridCol w:w="1496"/>
         <w:gridCol w:w="1970"/>
       </w:tblGrid>
       <w:tr>
         <w:tc>
           <w:tcPr>
+            <w:tcW w:w="1679" w:type="pct"/>
+            <w:tcBorders>
+              <w:tl2br w:val="single" w:sz="4" w:space="0" w:color="auto"/>
+            </w:tcBorders>
+          </w:tcPr>
+          <w:p>
+            <w:pPr>
+              <w:pStyle w:val="Compact"/>
+              <w:rPr>
+                <w:vertAlign w:val="superscript"/>
+              </w:rPr>
+            </w:pPr>
+            <w:r>
+              <w:rPr>
+                <w:vertAlign w:val="superscript"/>
+              </w:rPr>
+              <w:t xml:space="preserve">                                       </w:t>
+            </w:r>
+            <w:r>
+              <w:rPr>
+                <w:vertAlign w:val="superscript"/>
+              </w:rPr>
+              <w:t xml:space="preserve">Probability of Happening </w:t>
+            </w:r>
+            <w:r>
+              <w:rPr>
+                <w:vertAlign w:val="superscript"/>
+              </w:rPr>
+              <w:t xml:space="preserve">           </w:t>
+            </w:r>
+            <w:r>
+              <w:rPr>
+                <w:vertAlign w:val="superscript"/>
+              </w:rPr>
+              <w:t>Potential Consequences</w:t>
+            </w:r>
+          </w:p>
+        </w:tc>
+        <w:tc>
+          <w:tcPr>
+            <w:tcW w:w="953" w:type="pct"/>
+          </w:tcPr>
+          <w:p>
+            <w:pPr>
+              <w:pStyle w:val="Compact"/>
+            </w:pPr>
+            <w:r>
+              <w:t>Almost Impossible (1)</w:t>
+            </w:r>
+          </w:p>
+        </w:tc>
+        <w:tc>
+          <w:tcPr>
             <w:tcW w:w="0" w:type="auto"/>
           </w:tcPr>
           <w:p>
@@ -7771,7 +8229,7 @@
               <w:pStyle w:val="Compact"/>
             </w:pPr>
             <w:r>
-              <w:t>Probability of Happening / Potential Consequences</w:t>
+              <w:t>Not Likely (2)</w:t>
             </w:r>
           </w:p>
         </w:tc>
@@ -7784,7 +8242,49 @@
               <w:pStyle w:val="Compact"/>
             </w:pPr>
             <w:r>
-              <w:t>Almost Impossible (1)</w:t>
+              <w:t>Could Happen (3)</w:t>
+            </w:r>
+          </w:p>
+        </w:tc>
+        <w:tc>
+          <w:tcPr>
+            <w:tcW w:w="996" w:type="pct"/>
+          </w:tcPr>
+          <w:p>
+            <w:pPr>
+              <w:pStyle w:val="Compact"/>
+            </w:pPr>
+            <w:r>
+              <w:t>Known to Happen (4)</w:t>
+            </w:r>
+          </w:p>
+        </w:tc>
+      </w:tr>
+      <w:tr>
+        <w:tc>
+          <w:tcPr>
+            <w:tcW w:w="1679" w:type="pct"/>
+          </w:tcPr>
+          <w:p>
+            <w:pPr>
+              <w:pStyle w:val="Compact"/>
+            </w:pPr>
+            <w:r>
+              <w:t>Insignificant (1)</w:t>
+            </w:r>
+          </w:p>
+        </w:tc>
+        <w:tc>
+          <w:tcPr>
+            <w:tcW w:w="953" w:type="pct"/>
+          </w:tcPr>
+          <w:p>
+            <w:pPr>
+              <w:pStyle w:val="Compact"/>
+              <w:jc w:val="center"/>
+            </w:pPr>
+            <w:r>
+              <w:t>1</w:t>
             </w:r>
           </w:p>
         </w:tc>
@@ -7795,9 +8295,10 @@
           <w:p>
             <w:pPr>
               <w:pStyle w:val="Compact"/>
-            </w:pPr>
-            <w:r>
-              <w:t>Not Likely (2)</w:t>
+              <w:jc w:val="center"/>
+            </w:pPr>
+            <w:r>
+              <w:t>2</w:t>
             </w:r>
           </w:p>
         </w:tc>
@@ -7808,9 +8309,10 @@
           <w:p>
             <w:pPr>
               <w:pStyle w:val="Compact"/>
-            </w:pPr>
-            <w:r>
-              <w:t>Could Happen (3)</w:t>
+              <w:jc w:val="center"/>
+            </w:pPr>
+            <w:r>
+              <w:t>3</w:t>
             </w:r>
           </w:p>
         </w:tc>
@@ -7821,14 +8323,42 @@
           <w:p>
             <w:pPr>
               <w:pStyle w:val="Compact"/>
-            </w:pPr>
-            <w:r>
-              <w:t>Known to Happen (4)</w:t>
-            </w:r>
-          </w:p>
-        </w:tc>
-      </w:tr>
-      <w:tr>
+              <w:jc w:val="center"/>
+            </w:pPr>
+            <w:r>
+              <w:t>4</w:t>
+            </w:r>
+          </w:p>
+        </w:tc>
+      </w:tr>
+      <w:tr>
+        <w:tc>
+          <w:tcPr>
+            <w:tcW w:w="1679" w:type="pct"/>
+          </w:tcPr>
+          <w:p>
+            <w:pPr>
+              <w:pStyle w:val="Compact"/>
+            </w:pPr>
+            <w:r>
+              <w:t>Minor (2)</w:t>
+            </w:r>
+          </w:p>
+        </w:tc>
+        <w:tc>
+          <w:tcPr>
+            <w:tcW w:w="953" w:type="pct"/>
+          </w:tcPr>
+          <w:p>
+            <w:pPr>
+              <w:pStyle w:val="Compact"/>
+              <w:jc w:val="center"/>
+            </w:pPr>
+            <w:r>
+              <w:t>2</w:t>
+            </w:r>
+          </w:p>
+        </w:tc>
         <w:tc>
           <w:tcPr>
             <w:tcW w:w="0" w:type="auto"/>
@@ -7836,9 +8366,10 @@
           <w:p>
             <w:pPr>
               <w:pStyle w:val="Compact"/>
-            </w:pPr>
-            <w:r>
-              <w:t>Insignificant (1)</w:t>
+              <w:jc w:val="center"/>
+            </w:pPr>
+            <w:r>
+              <w:t>4</w:t>
             </w:r>
           </w:p>
         </w:tc>
@@ -7852,7 +8383,50 @@
               <w:jc w:val="center"/>
             </w:pPr>
             <w:r>
-              <w:t>1</w:t>
+              <w:t>6 (R4)</w:t>
+            </w:r>
+          </w:p>
+        </w:tc>
+        <w:tc>
+          <w:tcPr>
+            <w:tcW w:w="996" w:type="pct"/>
+          </w:tcPr>
+          <w:p>
+            <w:pPr>
+              <w:pStyle w:val="Compact"/>
+              <w:jc w:val="center"/>
+            </w:pPr>
+            <w:r>
+              <w:t>8</w:t>
+            </w:r>
+          </w:p>
+        </w:tc>
+      </w:tr>
+      <w:tr>
+        <w:tc>
+          <w:tcPr>
+            <w:tcW w:w="1679" w:type="pct"/>
+          </w:tcPr>
+          <w:p>
+            <w:pPr>
+              <w:pStyle w:val="Compact"/>
+            </w:pPr>
+            <w:r>
+              <w:t>Moderate (3)</w:t>
+            </w:r>
+          </w:p>
+        </w:tc>
+        <w:tc>
+          <w:tcPr>
+            <w:tcW w:w="953" w:type="pct"/>
+          </w:tcPr>
+          <w:p>
+            <w:pPr>
+              <w:pStyle w:val="Compact"/>
+              <w:jc w:val="center"/>
+            </w:pPr>
+            <w:r>
+              <w:t>3</w:t>
             </w:r>
           </w:p>
         </w:tc>
@@ -7866,7 +8440,7 @@
               <w:jc w:val="center"/>
             </w:pPr>
             <w:r>
-              <w:t>2</w:t>
+              <w:t>6 (R7)</w:t>
             </w:r>
           </w:p>
         </w:tc>
@@ -7880,7 +8454,7 @@
               <w:jc w:val="center"/>
             </w:pPr>
             <w:r>
-              <w:t>3</w:t>
+              <w:t>9 (R2, R6)</w:t>
             </w:r>
           </w:p>
         </w:tc>
@@ -7894,148 +8468,6 @@
               <w:jc w:val="center"/>
             </w:pPr>
             <w:r>
-              <w:t>4</w:t>
-            </w:r>
-          </w:p>
-        </w:tc>
-      </w:tr>
-      <w:tr>
-        <w:tc>
-          <w:tcPr>
-            <w:tcW w:w="0" w:type="auto"/>
-          </w:tcPr>
-          <w:p>
-            <w:pPr>
-              <w:pStyle w:val="Compact"/>
-            </w:pPr>
-            <w:r>
-              <w:t>Minor (2)</w:t>
-            </w:r>
-          </w:p>
-        </w:tc>
-        <w:tc>
-          <w:tcPr>
-            <w:tcW w:w="0" w:type="auto"/>
-          </w:tcPr>
-          <w:p>
-            <w:pPr>
-              <w:pStyle w:val="Compact"/>
-              <w:jc w:val="center"/>
-            </w:pPr>
-            <w:r>
-              <w:t>2</w:t>
-            </w:r>
-          </w:p>
-        </w:tc>
-        <w:tc>
-          <w:tcPr>
-            <w:tcW w:w="0" w:type="auto"/>
-          </w:tcPr>
-          <w:p>
-            <w:pPr>
-              <w:pStyle w:val="Compact"/>
-              <w:jc w:val="center"/>
-            </w:pPr>
-            <w:r>
-              <w:t>4</w:t>
-            </w:r>
-          </w:p>
-        </w:tc>
-        <w:tc>
-          <w:tcPr>
-            <w:tcW w:w="0" w:type="auto"/>
-          </w:tcPr>
-          <w:p>
-            <w:pPr>
-              <w:pStyle w:val="Compact"/>
-              <w:jc w:val="center"/>
-            </w:pPr>
-            <w:r>
-              <w:t>6 (R4)</w:t>
-            </w:r>
-          </w:p>
-        </w:tc>
-        <w:tc>
-          <w:tcPr>
-            <w:tcW w:w="996" w:type="pct"/>
-          </w:tcPr>
-          <w:p>
-            <w:pPr>
-              <w:pStyle w:val="Compact"/>
-              <w:jc w:val="center"/>
-            </w:pPr>
-            <w:r>
-              <w:t>8</w:t>
-            </w:r>
-          </w:p>
-        </w:tc>
-      </w:tr>
-      <w:tr>
-        <w:tc>
-          <w:tcPr>
-            <w:tcW w:w="0" w:type="auto"/>
-          </w:tcPr>
-          <w:p>
-            <w:pPr>
-              <w:pStyle w:val="Compact"/>
-            </w:pPr>
-            <w:r>
-              <w:t>Moderate (3)</w:t>
-            </w:r>
-          </w:p>
-        </w:tc>
-        <w:tc>
-          <w:tcPr>
-            <w:tcW w:w="0" w:type="auto"/>
-          </w:tcPr>
-          <w:p>
-            <w:pPr>
-              <w:pStyle w:val="Compact"/>
-              <w:jc w:val="center"/>
-            </w:pPr>
-            <w:r>
-              <w:t>3</w:t>
-            </w:r>
-          </w:p>
-        </w:tc>
-        <w:tc>
-          <w:tcPr>
-            <w:tcW w:w="0" w:type="auto"/>
-          </w:tcPr>
-          <w:p>
-            <w:pPr>
-              <w:pStyle w:val="Compact"/>
-              <w:jc w:val="center"/>
-            </w:pPr>
-            <w:r>
-              <w:t>6 (R7)</w:t>
-            </w:r>
-          </w:p>
-        </w:tc>
-        <w:tc>
-          <w:tcPr>
-            <w:tcW w:w="0" w:type="auto"/>
-          </w:tcPr>
-          <w:p>
-            <w:pPr>
-              <w:pStyle w:val="Compact"/>
-              <w:jc w:val="center"/>
-            </w:pPr>
-            <w:r>
-              <w:t>9 (R2, R6)</w:t>
-            </w:r>
-          </w:p>
-        </w:tc>
-        <w:tc>
-          <w:tcPr>
-            <w:tcW w:w="996" w:type="pct"/>
-          </w:tcPr>
-          <w:p>
-            <w:pPr>
-              <w:pStyle w:val="Compact"/>
-              <w:jc w:val="center"/>
-            </w:pPr>
-            <w:r>
               <w:t>12 (R5)</w:t>
             </w:r>
           </w:p>
@@ -8044,7 +8476,7 @@
       <w:tr>
         <w:tc>
           <w:tcPr>
-            <w:tcW w:w="0" w:type="auto"/>
+            <w:tcW w:w="1679" w:type="pct"/>
           </w:tcPr>
           <w:p>
             <w:pPr>
@@ -8057,7 +8489,7 @@
         </w:tc>
         <w:tc>
           <w:tcPr>
-            <w:tcW w:w="0" w:type="auto"/>
+            <w:tcW w:w="953" w:type="pct"/>
           </w:tcPr>
           <w:p>
             <w:pPr>
@@ -8217,28 +8649,6 @@
               <w:jc w:val="center"/>
               <w:cnfStyle w:val="100000000000" w:firstRow="1" w:lastRow="0" w:firstColumn="0" w:lastColumn="0" w:oddVBand="0" w:evenVBand="0" w:oddHBand="0" w:evenHBand="0" w:firstRowFirstColumn="0" w:firstRowLastColumn="0" w:lastRowFirstColumn="0" w:lastRowLastColumn="0"/>
               <w:rPr>
-                <w:sz w:val="21"/>
-                <w:szCs w:val="21"/>
-              </w:rPr>
-            </w:pPr>
-            <w:r>
-              <w:rPr>
-                <w:sz w:val="21"/>
-                <w:szCs w:val="21"/>
-              </w:rPr>
-              <w:t>Uncontrolled Risk Level</w:t>
-            </w:r>
-          </w:p>
-        </w:tc>
-        <w:tc>
-          <w:tcPr>
-            <w:tcW w:w="2126" w:type="dxa"/>
-          </w:tcPr>
-          <w:p>
-            <w:pPr>
-              <w:pStyle w:val="Compact"/>
-              <w:cnfStyle w:val="100000000000" w:firstRow="1" w:lastRow="0" w:firstColumn="0" w:lastColumn="0" w:oddVBand="0" w:evenVBand="0" w:oddHBand="0" w:evenHBand="0" w:firstRowFirstColumn="0" w:firstRowLastColumn="0" w:lastRowFirstColumn="0" w:lastRowLastColumn="0"/>
-              <w:rPr>
                 <w:b w:val="0"/>
                 <w:bCs w:val="0"/>
                 <w:sz w:val="21"/>
@@ -8252,6 +8662,32 @@
                 <w:sz w:val="21"/>
                 <w:szCs w:val="21"/>
               </w:rPr>
+              <w:t>Uncontrolled Risk Level</w:t>
+            </w:r>
+          </w:p>
+        </w:tc>
+        <w:tc>
+          <w:tcPr>
+            <w:tcW w:w="2126" w:type="dxa"/>
+          </w:tcPr>
+          <w:p>
+            <w:pPr>
+              <w:pStyle w:val="Compact"/>
+              <w:cnfStyle w:val="100000000000" w:firstRow="1" w:lastRow="0" w:firstColumn="0" w:lastColumn="0" w:oddVBand="0" w:evenVBand="0" w:oddHBand="0" w:evenHBand="0" w:firstRowFirstColumn="0" w:firstRowLastColumn="0" w:lastRowFirstColumn="0" w:lastRowLastColumn="0"/>
+              <w:rPr>
+                <w:b w:val="0"/>
+                <w:bCs w:val="0"/>
+                <w:sz w:val="21"/>
+                <w:szCs w:val="21"/>
+              </w:rPr>
+            </w:pPr>
+            <w:r>
+              <w:rPr>
+                <w:b w:val="0"/>
+                <w:bCs w:val="0"/>
+                <w:sz w:val="21"/>
+                <w:szCs w:val="21"/>
+              </w:rPr>
               <w:t>How to minimize the risks</w:t>
             </w:r>
           </w:p>
@@ -8266,12 +8702,16 @@
               <w:pStyle w:val="Compact"/>
               <w:jc w:val="center"/>
               <w:rPr>
+                <w:b w:val="0"/>
+                <w:bCs w:val="0"/>
                 <w:sz w:val="21"/>
                 <w:szCs w:val="21"/>
               </w:rPr>
             </w:pPr>
             <w:r>
               <w:rPr>
+                <w:b w:val="0"/>
+                <w:bCs w:val="0"/>
                 <w:sz w:val="21"/>
                 <w:szCs w:val="21"/>
               </w:rPr>
@@ -8401,599 +8841,6 @@
             <w:pPr>
               <w:pStyle w:val="Compact"/>
               <w:jc w:val="center"/>
-              <w:rPr>
-                <w:sz w:val="22"/>
-                <w:szCs w:val="22"/>
-              </w:rPr>
-            </w:pPr>
-            <w:r>
-              <w:rPr>
-                <w:sz w:val="22"/>
-                <w:szCs w:val="22"/>
-              </w:rPr>
-              <w:t>6</w:t>
-            </w:r>
-          </w:p>
-        </w:tc>
-      </w:tr>
-      <w:tr>
-        <w:tc>
-          <w:tcPr>
-            <w:cnfStyle w:val="001000000000" w:firstRow="0" w:lastRow="0" w:firstColumn="1" w:lastColumn="0" w:oddVBand="0" w:evenVBand="0" w:oddHBand="0" w:evenHBand="0" w:firstRowFirstColumn="0" w:firstRowLastColumn="0" w:lastRowFirstColumn="0" w:lastRowLastColumn="0"/>
-            <w:tcW w:w="1809" w:type="dxa"/>
-          </w:tcPr>
-          <w:p>
-            <w:pPr>
-              <w:pStyle w:val="Compact"/>
-              <w:rPr>
-                <w:sz w:val="22"/>
-                <w:szCs w:val="22"/>
-              </w:rPr>
-            </w:pPr>
-            <w:r>
-              <w:rPr>
-                <w:sz w:val="22"/>
-                <w:szCs w:val="22"/>
-              </w:rPr>
-              <w:t>R2 - Group Dynamic</w:t>
-            </w:r>
-          </w:p>
-        </w:tc>
-        <w:tc>
-          <w:tcPr>
-            <w:tcW w:w="1560" w:type="dxa"/>
-          </w:tcPr>
-          <w:p>
-            <w:pPr>
-              <w:pStyle w:val="Compact"/>
-              <w:cnfStyle w:val="000000000000" w:firstRow="0" w:lastRow="0" w:firstColumn="0" w:lastColumn="0" w:oddVBand="0" w:evenVBand="0" w:oddHBand="0" w:evenHBand="0" w:firstRowFirstColumn="0" w:firstRowLastColumn="0" w:lastRowFirstColumn="0" w:lastRowLastColumn="0"/>
-              <w:rPr>
-                <w:sz w:val="22"/>
-                <w:szCs w:val="22"/>
-              </w:rPr>
-            </w:pPr>
-            <w:r>
-              <w:rPr>
-                <w:sz w:val="22"/>
-                <w:szCs w:val="22"/>
-              </w:rPr>
-              <w:t>Team cohesion &amp; project quality</w:t>
-            </w:r>
-          </w:p>
-        </w:tc>
-        <w:tc>
-          <w:tcPr>
-            <w:tcW w:w="1984" w:type="dxa"/>
-          </w:tcPr>
-          <w:p>
-            <w:pPr>
-              <w:pStyle w:val="Compact"/>
-              <w:cnfStyle w:val="000000000000" w:firstRow="0" w:lastRow="0" w:firstColumn="0" w:lastColumn="0" w:oddVBand="0" w:evenVBand="0" w:oddHBand="0" w:evenHBand="0" w:firstRowFirstColumn="0" w:firstRowLastColumn="0" w:lastRowFirstColumn="0" w:lastRowLastColumn="0"/>
-              <w:rPr>
-                <w:sz w:val="22"/>
-                <w:szCs w:val="22"/>
-              </w:rPr>
-            </w:pPr>
-            <w:r>
-              <w:rPr>
-                <w:sz w:val="22"/>
-                <w:szCs w:val="22"/>
-              </w:rPr>
-              <w:t>Arguments lead to lower quality product, and delays</w:t>
-            </w:r>
-          </w:p>
-        </w:tc>
-        <w:tc>
-          <w:tcPr>
-            <w:tcW w:w="1134" w:type="dxa"/>
-          </w:tcPr>
-          <w:p>
-            <w:pPr>
-              <w:pStyle w:val="Compact"/>
-              <w:jc w:val="center"/>
-              <w:cnfStyle w:val="000000000000" w:firstRow="0" w:lastRow="0" w:firstColumn="0" w:lastColumn="0" w:oddVBand="0" w:evenVBand="0" w:oddHBand="0" w:evenHBand="0" w:firstRowFirstColumn="0" w:firstRowLastColumn="0" w:lastRowFirstColumn="0" w:lastRowLastColumn="0"/>
-              <w:rPr>
-                <w:sz w:val="22"/>
-                <w:szCs w:val="22"/>
-              </w:rPr>
-            </w:pPr>
-            <w:r>
-              <w:rPr>
-                <w:sz w:val="22"/>
-                <w:szCs w:val="22"/>
-              </w:rPr>
-              <w:t>9</w:t>
-            </w:r>
-          </w:p>
-        </w:tc>
-        <w:tc>
-          <w:tcPr>
-            <w:tcW w:w="2126" w:type="dxa"/>
-          </w:tcPr>
-          <w:p>
-            <w:pPr>
-              <w:pStyle w:val="Compact"/>
-              <w:cnfStyle w:val="000000000000" w:firstRow="0" w:lastRow="0" w:firstColumn="0" w:lastColumn="0" w:oddVBand="0" w:evenVBand="0" w:oddHBand="0" w:evenHBand="0" w:firstRowFirstColumn="0" w:firstRowLastColumn="0" w:lastRowFirstColumn="0" w:lastRowLastColumn="0"/>
-              <w:rPr>
-                <w:sz w:val="22"/>
-                <w:szCs w:val="22"/>
-              </w:rPr>
-            </w:pPr>
-            <w:r>
-              <w:rPr>
-                <w:sz w:val="22"/>
-                <w:szCs w:val="22"/>
-              </w:rPr>
-              <w:t>Establish clear roles and responsibilities, address issues promptly</w:t>
-            </w:r>
-          </w:p>
-        </w:tc>
-        <w:tc>
-          <w:tcPr>
-            <w:cnfStyle w:val="000100000000" w:firstRow="0" w:lastRow="0" w:firstColumn="0" w:lastColumn="1" w:oddVBand="0" w:evenVBand="0" w:oddHBand="0" w:evenHBand="0" w:firstRowFirstColumn="0" w:firstRowLastColumn="0" w:lastRowFirstColumn="0" w:lastRowLastColumn="0"/>
-            <w:tcW w:w="1275" w:type="dxa"/>
-          </w:tcPr>
-          <w:p>
-            <w:pPr>
-              <w:pStyle w:val="Compact"/>
-              <w:jc w:val="center"/>
-              <w:rPr>
-                <w:sz w:val="22"/>
-                <w:szCs w:val="22"/>
-              </w:rPr>
-            </w:pPr>
-            <w:r>
-              <w:rPr>
-                <w:sz w:val="22"/>
-                <w:szCs w:val="22"/>
-              </w:rPr>
-              <w:t>4</w:t>
-            </w:r>
-          </w:p>
-        </w:tc>
-      </w:tr>
-      <w:tr>
-        <w:tc>
-          <w:tcPr>
-            <w:cnfStyle w:val="001000000000" w:firstRow="0" w:lastRow="0" w:firstColumn="1" w:lastColumn="0" w:oddVBand="0" w:evenVBand="0" w:oddHBand="0" w:evenHBand="0" w:firstRowFirstColumn="0" w:firstRowLastColumn="0" w:lastRowFirstColumn="0" w:lastRowLastColumn="0"/>
-            <w:tcW w:w="1809" w:type="dxa"/>
-          </w:tcPr>
-          <w:p>
-            <w:pPr>
-              <w:pStyle w:val="Compact"/>
-              <w:rPr>
-                <w:sz w:val="22"/>
-                <w:szCs w:val="22"/>
-              </w:rPr>
-            </w:pPr>
-            <w:r>
-              <w:rPr>
-                <w:sz w:val="22"/>
-                <w:szCs w:val="22"/>
-              </w:rPr>
-              <w:t>R3 - Lack of Group’s Technical Knowledge</w:t>
-            </w:r>
-          </w:p>
-        </w:tc>
-        <w:tc>
-          <w:tcPr>
-            <w:tcW w:w="1560" w:type="dxa"/>
-          </w:tcPr>
-          <w:p>
-            <w:pPr>
-              <w:pStyle w:val="Compact"/>
-              <w:cnfStyle w:val="000000000000" w:firstRow="0" w:lastRow="0" w:firstColumn="0" w:lastColumn="0" w:oddVBand="0" w:evenVBand="0" w:oddHBand="0" w:evenHBand="0" w:firstRowFirstColumn="0" w:firstRowLastColumn="0" w:lastRowFirstColumn="0" w:lastRowLastColumn="0"/>
-              <w:rPr>
-                <w:sz w:val="22"/>
-                <w:szCs w:val="22"/>
-              </w:rPr>
-            </w:pPr>
-            <w:r>
-              <w:rPr>
-                <w:sz w:val="22"/>
-                <w:szCs w:val="22"/>
-              </w:rPr>
-              <w:t>Project quality and timeline</w:t>
-            </w:r>
-          </w:p>
-        </w:tc>
-        <w:tc>
-          <w:tcPr>
-            <w:tcW w:w="1984" w:type="dxa"/>
-          </w:tcPr>
-          <w:p>
-            <w:pPr>
-              <w:pStyle w:val="Compact"/>
-              <w:cnfStyle w:val="000000000000" w:firstRow="0" w:lastRow="0" w:firstColumn="0" w:lastColumn="0" w:oddVBand="0" w:evenVBand="0" w:oddHBand="0" w:evenHBand="0" w:firstRowFirstColumn="0" w:firstRowLastColumn="0" w:lastRowFirstColumn="0" w:lastRowLastColumn="0"/>
-              <w:rPr>
-                <w:sz w:val="22"/>
-                <w:szCs w:val="22"/>
-              </w:rPr>
-            </w:pPr>
-            <w:r>
-              <w:rPr>
-                <w:sz w:val="22"/>
-                <w:szCs w:val="22"/>
-              </w:rPr>
-              <w:t>Inability to meet project requirements</w:t>
-            </w:r>
-          </w:p>
-        </w:tc>
-        <w:tc>
-          <w:tcPr>
-            <w:tcW w:w="1134" w:type="dxa"/>
-          </w:tcPr>
-          <w:p>
-            <w:pPr>
-              <w:pStyle w:val="Compact"/>
-              <w:jc w:val="center"/>
-              <w:cnfStyle w:val="000000000000" w:firstRow="0" w:lastRow="0" w:firstColumn="0" w:lastColumn="0" w:oddVBand="0" w:evenVBand="0" w:oddHBand="0" w:evenHBand="0" w:firstRowFirstColumn="0" w:firstRowLastColumn="0" w:lastRowFirstColumn="0" w:lastRowLastColumn="0"/>
-              <w:rPr>
-                <w:sz w:val="22"/>
-                <w:szCs w:val="22"/>
-              </w:rPr>
-            </w:pPr>
-            <w:r>
-              <w:rPr>
-                <w:sz w:val="22"/>
-                <w:szCs w:val="22"/>
-              </w:rPr>
-              <w:t>16</w:t>
-            </w:r>
-          </w:p>
-        </w:tc>
-        <w:tc>
-          <w:tcPr>
-            <w:tcW w:w="2126" w:type="dxa"/>
-          </w:tcPr>
-          <w:p>
-            <w:pPr>
-              <w:pStyle w:val="Compact"/>
-              <w:cnfStyle w:val="000000000000" w:firstRow="0" w:lastRow="0" w:firstColumn="0" w:lastColumn="0" w:oddVBand="0" w:evenVBand="0" w:oddHBand="0" w:evenHBand="0" w:firstRowFirstColumn="0" w:firstRowLastColumn="0" w:lastRowFirstColumn="0" w:lastRowLastColumn="0"/>
-              <w:rPr>
-                <w:sz w:val="22"/>
-                <w:szCs w:val="22"/>
-              </w:rPr>
-            </w:pPr>
-            <w:r>
-              <w:rPr>
-                <w:sz w:val="22"/>
-                <w:szCs w:val="22"/>
-              </w:rPr>
-              <w:t>Identify skill gaps and train to fill gaps</w:t>
-            </w:r>
-          </w:p>
-        </w:tc>
-        <w:tc>
-          <w:tcPr>
-            <w:cnfStyle w:val="000100000000" w:firstRow="0" w:lastRow="0" w:firstColumn="0" w:lastColumn="1" w:oddVBand="0" w:evenVBand="0" w:oddHBand="0" w:evenHBand="0" w:firstRowFirstColumn="0" w:firstRowLastColumn="0" w:lastRowFirstColumn="0" w:lastRowLastColumn="0"/>
-            <w:tcW w:w="1275" w:type="dxa"/>
-          </w:tcPr>
-          <w:p>
-            <w:pPr>
-              <w:pStyle w:val="Compact"/>
-              <w:jc w:val="center"/>
-              <w:rPr>
-                <w:sz w:val="22"/>
-                <w:szCs w:val="22"/>
-              </w:rPr>
-            </w:pPr>
-            <w:r>
-              <w:rPr>
-                <w:sz w:val="22"/>
-                <w:szCs w:val="22"/>
-              </w:rPr>
-              <w:t>9</w:t>
-            </w:r>
-          </w:p>
-        </w:tc>
-      </w:tr>
-      <w:tr>
-        <w:tc>
-          <w:tcPr>
-            <w:cnfStyle w:val="001000000000" w:firstRow="0" w:lastRow="0" w:firstColumn="1" w:lastColumn="0" w:oddVBand="0" w:evenVBand="0" w:oddHBand="0" w:evenHBand="0" w:firstRowFirstColumn="0" w:firstRowLastColumn="0" w:lastRowFirstColumn="0" w:lastRowLastColumn="0"/>
-            <w:tcW w:w="1809" w:type="dxa"/>
-          </w:tcPr>
-          <w:p>
-            <w:pPr>
-              <w:pStyle w:val="Compact"/>
-              <w:rPr>
-                <w:sz w:val="22"/>
-                <w:szCs w:val="22"/>
-              </w:rPr>
-            </w:pPr>
-            <w:r>
-              <w:rPr>
-                <w:sz w:val="22"/>
-                <w:szCs w:val="22"/>
-              </w:rPr>
-              <w:t>R4 - Scope Creep (uncontrolled expansion of project)</w:t>
-            </w:r>
-          </w:p>
-        </w:tc>
-        <w:tc>
-          <w:tcPr>
-            <w:tcW w:w="1560" w:type="dxa"/>
-          </w:tcPr>
-          <w:p>
-            <w:pPr>
-              <w:pStyle w:val="Compact"/>
-              <w:cnfStyle w:val="000000000000" w:firstRow="0" w:lastRow="0" w:firstColumn="0" w:lastColumn="0" w:oddVBand="0" w:evenVBand="0" w:oddHBand="0" w:evenHBand="0" w:firstRowFirstColumn="0" w:firstRowLastColumn="0" w:lastRowFirstColumn="0" w:lastRowLastColumn="0"/>
-              <w:rPr>
-                <w:sz w:val="22"/>
-                <w:szCs w:val="22"/>
-              </w:rPr>
-            </w:pPr>
-            <w:r>
-              <w:rPr>
-                <w:sz w:val="22"/>
-                <w:szCs w:val="22"/>
-              </w:rPr>
-              <w:t>Project timeline</w:t>
-            </w:r>
-          </w:p>
-        </w:tc>
-        <w:tc>
-          <w:tcPr>
-            <w:tcW w:w="1984" w:type="dxa"/>
-          </w:tcPr>
-          <w:p>
-            <w:pPr>
-              <w:pStyle w:val="Compact"/>
-              <w:cnfStyle w:val="000000000000" w:firstRow="0" w:lastRow="0" w:firstColumn="0" w:lastColumn="0" w:oddVBand="0" w:evenVBand="0" w:oddHBand="0" w:evenHBand="0" w:firstRowFirstColumn="0" w:firstRowLastColumn="0" w:lastRowFirstColumn="0" w:lastRowLastColumn="0"/>
-              <w:rPr>
-                <w:sz w:val="22"/>
-                <w:szCs w:val="22"/>
-              </w:rPr>
-            </w:pPr>
-            <w:r>
-              <w:rPr>
-                <w:sz w:val="22"/>
-                <w:szCs w:val="22"/>
-              </w:rPr>
-              <w:t>Project not completed on time due to base features not being completed</w:t>
-            </w:r>
-          </w:p>
-        </w:tc>
-        <w:tc>
-          <w:tcPr>
-            <w:tcW w:w="1134" w:type="dxa"/>
-          </w:tcPr>
-          <w:p>
-            <w:pPr>
-              <w:pStyle w:val="Compact"/>
-              <w:jc w:val="center"/>
-              <w:cnfStyle w:val="000000000000" w:firstRow="0" w:lastRow="0" w:firstColumn="0" w:lastColumn="0" w:oddVBand="0" w:evenVBand="0" w:oddHBand="0" w:evenHBand="0" w:firstRowFirstColumn="0" w:firstRowLastColumn="0" w:lastRowFirstColumn="0" w:lastRowLastColumn="0"/>
-              <w:rPr>
-                <w:sz w:val="22"/>
-                <w:szCs w:val="22"/>
-              </w:rPr>
-            </w:pPr>
-            <w:r>
-              <w:rPr>
-                <w:sz w:val="22"/>
-                <w:szCs w:val="22"/>
-              </w:rPr>
-              <w:t>6</w:t>
-            </w:r>
-          </w:p>
-        </w:tc>
-        <w:tc>
-          <w:tcPr>
-            <w:tcW w:w="2126" w:type="dxa"/>
-          </w:tcPr>
-          <w:p>
-            <w:pPr>
-              <w:pStyle w:val="Compact"/>
-              <w:cnfStyle w:val="000000000000" w:firstRow="0" w:lastRow="0" w:firstColumn="0" w:lastColumn="0" w:oddVBand="0" w:evenVBand="0" w:oddHBand="0" w:evenHBand="0" w:firstRowFirstColumn="0" w:firstRowLastColumn="0" w:lastRowFirstColumn="0" w:lastRowLastColumn="0"/>
-              <w:rPr>
-                <w:sz w:val="22"/>
-                <w:szCs w:val="22"/>
-              </w:rPr>
-            </w:pPr>
-            <w:r>
-              <w:rPr>
-                <w:sz w:val="22"/>
-                <w:szCs w:val="22"/>
-              </w:rPr>
-              <w:t>Define project scope clearly, use agile methodology to add new features after base completed</w:t>
-            </w:r>
-          </w:p>
-        </w:tc>
-        <w:tc>
-          <w:tcPr>
-            <w:cnfStyle w:val="000100000000" w:firstRow="0" w:lastRow="0" w:firstColumn="0" w:lastColumn="1" w:oddVBand="0" w:evenVBand="0" w:oddHBand="0" w:evenHBand="0" w:firstRowFirstColumn="0" w:firstRowLastColumn="0" w:lastRowFirstColumn="0" w:lastRowLastColumn="0"/>
-            <w:tcW w:w="1275" w:type="dxa"/>
-          </w:tcPr>
-          <w:p>
-            <w:pPr>
-              <w:pStyle w:val="Compact"/>
-              <w:jc w:val="center"/>
-              <w:rPr>
-                <w:sz w:val="22"/>
-                <w:szCs w:val="22"/>
-              </w:rPr>
-            </w:pPr>
-            <w:r>
-              <w:rPr>
-                <w:sz w:val="22"/>
-                <w:szCs w:val="22"/>
-              </w:rPr>
-              <w:t>4</w:t>
-            </w:r>
-          </w:p>
-        </w:tc>
-      </w:tr>
-      <w:tr>
-        <w:tc>
-          <w:tcPr>
-            <w:cnfStyle w:val="001000000000" w:firstRow="0" w:lastRow="0" w:firstColumn="1" w:lastColumn="0" w:oddVBand="0" w:evenVBand="0" w:oddHBand="0" w:evenHBand="0" w:firstRowFirstColumn="0" w:firstRowLastColumn="0" w:lastRowFirstColumn="0" w:lastRowLastColumn="0"/>
-            <w:tcW w:w="1809" w:type="dxa"/>
-          </w:tcPr>
-          <w:p>
-            <w:pPr>
-              <w:pStyle w:val="Compact"/>
-              <w:rPr>
-                <w:sz w:val="22"/>
-                <w:szCs w:val="22"/>
-              </w:rPr>
-            </w:pPr>
-            <w:r>
-              <w:rPr>
-                <w:sz w:val="22"/>
-                <w:szCs w:val="22"/>
-              </w:rPr>
-              <w:t>R5 - Team Member Drops Out or is Unavailable</w:t>
-            </w:r>
-          </w:p>
-        </w:tc>
-        <w:tc>
-          <w:tcPr>
-            <w:tcW w:w="1560" w:type="dxa"/>
-          </w:tcPr>
-          <w:p>
-            <w:pPr>
-              <w:pStyle w:val="Compact"/>
-              <w:cnfStyle w:val="000000000000" w:firstRow="0" w:lastRow="0" w:firstColumn="0" w:lastColumn="0" w:oddVBand="0" w:evenVBand="0" w:oddHBand="0" w:evenHBand="0" w:firstRowFirstColumn="0" w:firstRowLastColumn="0" w:lastRowFirstColumn="0" w:lastRowLastColumn="0"/>
-              <w:rPr>
-                <w:sz w:val="22"/>
-                <w:szCs w:val="22"/>
-              </w:rPr>
-            </w:pPr>
-            <w:r>
-              <w:rPr>
-                <w:sz w:val="22"/>
-                <w:szCs w:val="22"/>
-              </w:rPr>
-              <w:t>Group members &amp; project timeline</w:t>
-            </w:r>
-          </w:p>
-        </w:tc>
-        <w:tc>
-          <w:tcPr>
-            <w:tcW w:w="1984" w:type="dxa"/>
-          </w:tcPr>
-          <w:p>
-            <w:pPr>
-              <w:pStyle w:val="Compact"/>
-              <w:cnfStyle w:val="000000000000" w:firstRow="0" w:lastRow="0" w:firstColumn="0" w:lastColumn="0" w:oddVBand="0" w:evenVBand="0" w:oddHBand="0" w:evenHBand="0" w:firstRowFirstColumn="0" w:firstRowLastColumn="0" w:lastRowFirstColumn="0" w:lastRowLastColumn="0"/>
-              <w:rPr>
-                <w:sz w:val="22"/>
-                <w:szCs w:val="22"/>
-              </w:rPr>
-            </w:pPr>
-            <w:r>
-              <w:rPr>
-                <w:sz w:val="22"/>
-                <w:szCs w:val="22"/>
-              </w:rPr>
-              <w:t>Other group members have more work, delays if key member</w:t>
-            </w:r>
-          </w:p>
-        </w:tc>
-        <w:tc>
-          <w:tcPr>
-            <w:tcW w:w="1134" w:type="dxa"/>
-          </w:tcPr>
-          <w:p>
-            <w:pPr>
-              <w:pStyle w:val="Compact"/>
-              <w:jc w:val="center"/>
-              <w:cnfStyle w:val="000000000000" w:firstRow="0" w:lastRow="0" w:firstColumn="0" w:lastColumn="0" w:oddVBand="0" w:evenVBand="0" w:oddHBand="0" w:evenHBand="0" w:firstRowFirstColumn="0" w:firstRowLastColumn="0" w:lastRowFirstColumn="0" w:lastRowLastColumn="0"/>
-              <w:rPr>
-                <w:sz w:val="22"/>
-                <w:szCs w:val="22"/>
-              </w:rPr>
-            </w:pPr>
-            <w:r>
-              <w:rPr>
-                <w:sz w:val="22"/>
-                <w:szCs w:val="22"/>
-              </w:rPr>
-              <w:t>12</w:t>
-            </w:r>
-          </w:p>
-        </w:tc>
-        <w:tc>
-          <w:tcPr>
-            <w:tcW w:w="2126" w:type="dxa"/>
-          </w:tcPr>
-          <w:p>
-            <w:pPr>
-              <w:pStyle w:val="Compact"/>
-              <w:cnfStyle w:val="000000000000" w:firstRow="0" w:lastRow="0" w:firstColumn="0" w:lastColumn="0" w:oddVBand="0" w:evenVBand="0" w:oddHBand="0" w:evenHBand="0" w:firstRowFirstColumn="0" w:firstRowLastColumn="0" w:lastRowFirstColumn="0" w:lastRowLastColumn="0"/>
-              <w:rPr>
-                <w:sz w:val="22"/>
-                <w:szCs w:val="22"/>
-              </w:rPr>
-            </w:pPr>
-            <w:r>
-              <w:rPr>
-                <w:sz w:val="22"/>
-                <w:szCs w:val="22"/>
-              </w:rPr>
-              <w:t>Cross train team members, or have backup plans</w:t>
-            </w:r>
-          </w:p>
-        </w:tc>
-        <w:tc>
-          <w:tcPr>
-            <w:cnfStyle w:val="000100000000" w:firstRow="0" w:lastRow="0" w:firstColumn="0" w:lastColumn="1" w:oddVBand="0" w:evenVBand="0" w:oddHBand="0" w:evenHBand="0" w:firstRowFirstColumn="0" w:firstRowLastColumn="0" w:lastRowFirstColumn="0" w:lastRowLastColumn="0"/>
-            <w:tcW w:w="1275" w:type="dxa"/>
-          </w:tcPr>
-          <w:p>
-            <w:pPr>
-              <w:pStyle w:val="Compact"/>
-              <w:jc w:val="center"/>
-              <w:rPr>
-                <w:sz w:val="22"/>
-                <w:szCs w:val="22"/>
-              </w:rPr>
-            </w:pPr>
-            <w:r>
-              <w:rPr>
-                <w:sz w:val="22"/>
-                <w:szCs w:val="22"/>
-              </w:rPr>
-              <w:t>6</w:t>
-            </w:r>
-          </w:p>
-        </w:tc>
-      </w:tr>
-      <w:tr>
-        <w:trPr>
-          <w:cnfStyle w:val="010000000000" w:firstRow="0" w:lastRow="1" w:firstColumn="0" w:lastColumn="0" w:oddVBand="0" w:evenVBand="0" w:oddHBand="0" w:evenHBand="0" w:firstRowFirstColumn="0" w:firstRowLastColumn="0" w:lastRowFirstColumn="0" w:lastRowLastColumn="0"/>
-        </w:trPr>
-        <w:tc>
-          <w:tcPr>
-            <w:cnfStyle w:val="001000000000" w:firstRow="0" w:lastRow="0" w:firstColumn="1" w:lastColumn="0" w:oddVBand="0" w:evenVBand="0" w:oddHBand="0" w:evenHBand="0" w:firstRowFirstColumn="0" w:firstRowLastColumn="0" w:lastRowFirstColumn="0" w:lastRowLastColumn="0"/>
-            <w:tcW w:w="1809" w:type="dxa"/>
-          </w:tcPr>
-          <w:p>
-            <w:pPr>
-              <w:pStyle w:val="Compact"/>
-              <w:rPr>
-                <w:sz w:val="22"/>
-                <w:szCs w:val="22"/>
-              </w:rPr>
-            </w:pPr>
-            <w:r>
-              <w:rPr>
-                <w:sz w:val="22"/>
-                <w:szCs w:val="22"/>
-              </w:rPr>
-              <w:t>R6 - Poor User Feedback</w:t>
-            </w:r>
-          </w:p>
-        </w:tc>
-        <w:tc>
-          <w:tcPr>
-            <w:tcW w:w="1560" w:type="dxa"/>
-          </w:tcPr>
-          <w:p>
-            <w:pPr>
-              <w:pStyle w:val="Compact"/>
-              <w:cnfStyle w:val="010000000000" w:firstRow="0" w:lastRow="1" w:firstColumn="0" w:lastColumn="0" w:oddVBand="0" w:evenVBand="0" w:oddHBand="0" w:evenHBand="0" w:firstRowFirstColumn="0" w:firstRowLastColumn="0" w:lastRowFirstColumn="0" w:lastRowLastColumn="0"/>
               <w:rPr>
                 <w:b w:val="0"/>
                 <w:bCs w:val="0"/>
@@ -9008,7 +8855,53 @@
                 <w:sz w:val="22"/>
                 <w:szCs w:val="22"/>
               </w:rPr>
-              <w:t>User acceptance &amp; client happiness</w:t>
+              <w:t>6</w:t>
+            </w:r>
+          </w:p>
+        </w:tc>
+      </w:tr>
+      <w:tr>
+        <w:tc>
+          <w:tcPr>
+            <w:cnfStyle w:val="001000000000" w:firstRow="0" w:lastRow="0" w:firstColumn="1" w:lastColumn="0" w:oddVBand="0" w:evenVBand="0" w:oddHBand="0" w:evenHBand="0" w:firstRowFirstColumn="0" w:firstRowLastColumn="0" w:lastRowFirstColumn="0" w:lastRowLastColumn="0"/>
+            <w:tcW w:w="1809" w:type="dxa"/>
+          </w:tcPr>
+          <w:p>
+            <w:pPr>
+              <w:pStyle w:val="Compact"/>
+              <w:rPr>
+                <w:sz w:val="22"/>
+                <w:szCs w:val="22"/>
+              </w:rPr>
+            </w:pPr>
+            <w:r>
+              <w:rPr>
+                <w:sz w:val="22"/>
+                <w:szCs w:val="22"/>
+              </w:rPr>
+              <w:t>R2 - Group Dynamic</w:t>
+            </w:r>
+          </w:p>
+        </w:tc>
+        <w:tc>
+          <w:tcPr>
+            <w:tcW w:w="1560" w:type="dxa"/>
+          </w:tcPr>
+          <w:p>
+            <w:pPr>
+              <w:pStyle w:val="Compact"/>
+              <w:cnfStyle w:val="000000000000" w:firstRow="0" w:lastRow="0" w:firstColumn="0" w:lastColumn="0" w:oddVBand="0" w:evenVBand="0" w:oddHBand="0" w:evenHBand="0" w:firstRowFirstColumn="0" w:firstRowLastColumn="0" w:lastRowFirstColumn="0" w:lastRowLastColumn="0"/>
+              <w:rPr>
+                <w:sz w:val="22"/>
+                <w:szCs w:val="22"/>
+              </w:rPr>
+            </w:pPr>
+            <w:r>
+              <w:rPr>
+                <w:sz w:val="22"/>
+                <w:szCs w:val="22"/>
+              </w:rPr>
+              <w:t>Team cohesion &amp; project quality</w:t>
             </w:r>
           </w:p>
         </w:tc>
@@ -9019,7 +8912,75 @@
           <w:p>
             <w:pPr>
               <w:pStyle w:val="Compact"/>
-              <w:cnfStyle w:val="010000000000" w:firstRow="0" w:lastRow="1" w:firstColumn="0" w:lastColumn="0" w:oddVBand="0" w:evenVBand="0" w:oddHBand="0" w:evenHBand="0" w:firstRowFirstColumn="0" w:firstRowLastColumn="0" w:lastRowFirstColumn="0" w:lastRowLastColumn="0"/>
+              <w:cnfStyle w:val="000000000000" w:firstRow="0" w:lastRow="0" w:firstColumn="0" w:lastColumn="0" w:oddVBand="0" w:evenVBand="0" w:oddHBand="0" w:evenHBand="0" w:firstRowFirstColumn="0" w:firstRowLastColumn="0" w:lastRowFirstColumn="0" w:lastRowLastColumn="0"/>
+              <w:rPr>
+                <w:sz w:val="22"/>
+                <w:szCs w:val="22"/>
+              </w:rPr>
+            </w:pPr>
+            <w:r>
+              <w:rPr>
+                <w:sz w:val="22"/>
+                <w:szCs w:val="22"/>
+              </w:rPr>
+              <w:t>Arguments lead to lower quality product, and delays</w:t>
+            </w:r>
+          </w:p>
+        </w:tc>
+        <w:tc>
+          <w:tcPr>
+            <w:tcW w:w="1134" w:type="dxa"/>
+          </w:tcPr>
+          <w:p>
+            <w:pPr>
+              <w:pStyle w:val="Compact"/>
+              <w:jc w:val="center"/>
+              <w:cnfStyle w:val="000000000000" w:firstRow="0" w:lastRow="0" w:firstColumn="0" w:lastColumn="0" w:oddVBand="0" w:evenVBand="0" w:oddHBand="0" w:evenHBand="0" w:firstRowFirstColumn="0" w:firstRowLastColumn="0" w:lastRowFirstColumn="0" w:lastRowLastColumn="0"/>
+              <w:rPr>
+                <w:sz w:val="22"/>
+                <w:szCs w:val="22"/>
+              </w:rPr>
+            </w:pPr>
+            <w:r>
+              <w:rPr>
+                <w:sz w:val="22"/>
+                <w:szCs w:val="22"/>
+              </w:rPr>
+              <w:t>9</w:t>
+            </w:r>
+          </w:p>
+        </w:tc>
+        <w:tc>
+          <w:tcPr>
+            <w:tcW w:w="2126" w:type="dxa"/>
+          </w:tcPr>
+          <w:p>
+            <w:pPr>
+              <w:pStyle w:val="Compact"/>
+              <w:cnfStyle w:val="000000000000" w:firstRow="0" w:lastRow="0" w:firstColumn="0" w:lastColumn="0" w:oddVBand="0" w:evenVBand="0" w:oddHBand="0" w:evenHBand="0" w:firstRowFirstColumn="0" w:firstRowLastColumn="0" w:lastRowFirstColumn="0" w:lastRowLastColumn="0"/>
+              <w:rPr>
+                <w:sz w:val="22"/>
+                <w:szCs w:val="22"/>
+              </w:rPr>
+            </w:pPr>
+            <w:r>
+              <w:rPr>
+                <w:sz w:val="22"/>
+                <w:szCs w:val="22"/>
+              </w:rPr>
+              <w:t>Establish clear roles and responsibilities, address issues promptly</w:t>
+            </w:r>
+          </w:p>
+        </w:tc>
+        <w:tc>
+          <w:tcPr>
+            <w:cnfStyle w:val="000100000000" w:firstRow="0" w:lastRow="0" w:firstColumn="0" w:lastColumn="1" w:oddVBand="0" w:evenVBand="0" w:oddHBand="0" w:evenHBand="0" w:firstRowFirstColumn="0" w:firstRowLastColumn="0" w:lastRowFirstColumn="0" w:lastRowLastColumn="0"/>
+            <w:tcW w:w="1275" w:type="dxa"/>
+          </w:tcPr>
+          <w:p>
+            <w:pPr>
+              <w:pStyle w:val="Compact"/>
+              <w:jc w:val="center"/>
               <w:rPr>
                 <w:b w:val="0"/>
                 <w:bCs w:val="0"/>
@@ -9034,19 +8995,20 @@
                 <w:sz w:val="22"/>
                 <w:szCs w:val="22"/>
               </w:rPr>
-              <w:t>Fail to create a positive user experience</w:t>
-            </w:r>
-          </w:p>
-        </w:tc>
-        <w:tc>
-          <w:tcPr>
-            <w:tcW w:w="1134" w:type="dxa"/>
-          </w:tcPr>
-          <w:p>
-            <w:pPr>
-              <w:pStyle w:val="Compact"/>
-              <w:jc w:val="center"/>
-              <w:cnfStyle w:val="010000000000" w:firstRow="0" w:lastRow="1" w:firstColumn="0" w:lastColumn="0" w:oddVBand="0" w:evenVBand="0" w:oddHBand="0" w:evenHBand="0" w:firstRowFirstColumn="0" w:firstRowLastColumn="0" w:lastRowFirstColumn="0" w:lastRowLastColumn="0"/>
+              <w:t>4</w:t>
+            </w:r>
+          </w:p>
+        </w:tc>
+      </w:tr>
+      <w:tr>
+        <w:tc>
+          <w:tcPr>
+            <w:cnfStyle w:val="001000000000" w:firstRow="0" w:lastRow="0" w:firstColumn="1" w:lastColumn="0" w:oddVBand="0" w:evenVBand="0" w:oddHBand="0" w:evenHBand="0" w:firstRowFirstColumn="0" w:firstRowLastColumn="0" w:lastRowFirstColumn="0" w:lastRowLastColumn="0"/>
+            <w:tcW w:w="1809" w:type="dxa"/>
+          </w:tcPr>
+          <w:p>
+            <w:pPr>
+              <w:pStyle w:val="Compact"/>
               <w:rPr>
                 <w:sz w:val="22"/>
                 <w:szCs w:val="22"/>
@@ -9057,7 +9019,74 @@
                 <w:sz w:val="22"/>
                 <w:szCs w:val="22"/>
               </w:rPr>
-              <w:t>9</w:t>
+              <w:t>R3 - Lack of Group’s Technical Knowledge</w:t>
+            </w:r>
+          </w:p>
+        </w:tc>
+        <w:tc>
+          <w:tcPr>
+            <w:tcW w:w="1560" w:type="dxa"/>
+          </w:tcPr>
+          <w:p>
+            <w:pPr>
+              <w:pStyle w:val="Compact"/>
+              <w:cnfStyle w:val="000000000000" w:firstRow="0" w:lastRow="0" w:firstColumn="0" w:lastColumn="0" w:oddVBand="0" w:evenVBand="0" w:oddHBand="0" w:evenHBand="0" w:firstRowFirstColumn="0" w:firstRowLastColumn="0" w:lastRowFirstColumn="0" w:lastRowLastColumn="0"/>
+              <w:rPr>
+                <w:sz w:val="22"/>
+                <w:szCs w:val="22"/>
+              </w:rPr>
+            </w:pPr>
+            <w:r>
+              <w:rPr>
+                <w:sz w:val="22"/>
+                <w:szCs w:val="22"/>
+              </w:rPr>
+              <w:t>Project quality and timeline</w:t>
+            </w:r>
+          </w:p>
+        </w:tc>
+        <w:tc>
+          <w:tcPr>
+            <w:tcW w:w="1984" w:type="dxa"/>
+          </w:tcPr>
+          <w:p>
+            <w:pPr>
+              <w:pStyle w:val="Compact"/>
+              <w:cnfStyle w:val="000000000000" w:firstRow="0" w:lastRow="0" w:firstColumn="0" w:lastColumn="0" w:oddVBand="0" w:evenVBand="0" w:oddHBand="0" w:evenHBand="0" w:firstRowFirstColumn="0" w:firstRowLastColumn="0" w:lastRowFirstColumn="0" w:lastRowLastColumn="0"/>
+              <w:rPr>
+                <w:sz w:val="22"/>
+                <w:szCs w:val="22"/>
+              </w:rPr>
+            </w:pPr>
+            <w:r>
+              <w:rPr>
+                <w:sz w:val="22"/>
+                <w:szCs w:val="22"/>
+              </w:rPr>
+              <w:t>Inability to meet project requirements</w:t>
+            </w:r>
+          </w:p>
+        </w:tc>
+        <w:tc>
+          <w:tcPr>
+            <w:tcW w:w="1134" w:type="dxa"/>
+          </w:tcPr>
+          <w:p>
+            <w:pPr>
+              <w:pStyle w:val="Compact"/>
+              <w:jc w:val="center"/>
+              <w:cnfStyle w:val="000000000000" w:firstRow="0" w:lastRow="0" w:firstColumn="0" w:lastColumn="0" w:oddVBand="0" w:evenVBand="0" w:oddHBand="0" w:evenHBand="0" w:firstRowFirstColumn="0" w:firstRowLastColumn="0" w:lastRowFirstColumn="0" w:lastRowLastColumn="0"/>
+              <w:rPr>
+                <w:sz w:val="22"/>
+                <w:szCs w:val="22"/>
+              </w:rPr>
+            </w:pPr>
+            <w:r>
+              <w:rPr>
+                <w:sz w:val="22"/>
+                <w:szCs w:val="22"/>
+              </w:rPr>
+              <w:t>16</w:t>
             </w:r>
           </w:p>
         </w:tc>
@@ -9068,7 +9097,30 @@
           <w:p>
             <w:pPr>
               <w:pStyle w:val="Compact"/>
-              <w:cnfStyle w:val="010000000000" w:firstRow="0" w:lastRow="1" w:firstColumn="0" w:lastColumn="0" w:oddVBand="0" w:evenVBand="0" w:oddHBand="0" w:evenHBand="0" w:firstRowFirstColumn="0" w:firstRowLastColumn="0" w:lastRowFirstColumn="0" w:lastRowLastColumn="0"/>
+              <w:cnfStyle w:val="000000000000" w:firstRow="0" w:lastRow="0" w:firstColumn="0" w:lastColumn="0" w:oddVBand="0" w:evenVBand="0" w:oddHBand="0" w:evenHBand="0" w:firstRowFirstColumn="0" w:firstRowLastColumn="0" w:lastRowFirstColumn="0" w:lastRowLastColumn="0"/>
+              <w:rPr>
+                <w:sz w:val="22"/>
+                <w:szCs w:val="22"/>
+              </w:rPr>
+            </w:pPr>
+            <w:r>
+              <w:rPr>
+                <w:sz w:val="22"/>
+                <w:szCs w:val="22"/>
+              </w:rPr>
+              <w:t>Identify skill gaps and train to fill gaps</w:t>
+            </w:r>
+          </w:p>
+        </w:tc>
+        <w:tc>
+          <w:tcPr>
+            <w:cnfStyle w:val="000100000000" w:firstRow="0" w:lastRow="0" w:firstColumn="0" w:lastColumn="1" w:oddVBand="0" w:evenVBand="0" w:oddHBand="0" w:evenHBand="0" w:firstRowFirstColumn="0" w:firstRowLastColumn="0" w:lastRowFirstColumn="0" w:lastRowLastColumn="0"/>
+            <w:tcW w:w="1275" w:type="dxa"/>
+          </w:tcPr>
+          <w:p>
+            <w:pPr>
+              <w:pStyle w:val="Compact"/>
+              <w:jc w:val="center"/>
               <w:rPr>
                 <w:b w:val="0"/>
                 <w:bCs w:val="0"/>
@@ -9083,7 +9135,120 @@
                 <w:sz w:val="22"/>
                 <w:szCs w:val="22"/>
               </w:rPr>
-              <w:t>Conduct occasional user testing and gather feedback</w:t>
+              <w:t>9</w:t>
+            </w:r>
+          </w:p>
+        </w:tc>
+      </w:tr>
+      <w:tr>
+        <w:tc>
+          <w:tcPr>
+            <w:cnfStyle w:val="001000000000" w:firstRow="0" w:lastRow="0" w:firstColumn="1" w:lastColumn="0" w:oddVBand="0" w:evenVBand="0" w:oddHBand="0" w:evenHBand="0" w:firstRowFirstColumn="0" w:firstRowLastColumn="0" w:lastRowFirstColumn="0" w:lastRowLastColumn="0"/>
+            <w:tcW w:w="1809" w:type="dxa"/>
+          </w:tcPr>
+          <w:p>
+            <w:pPr>
+              <w:pStyle w:val="Compact"/>
+              <w:rPr>
+                <w:sz w:val="22"/>
+                <w:szCs w:val="22"/>
+              </w:rPr>
+            </w:pPr>
+            <w:r>
+              <w:rPr>
+                <w:sz w:val="22"/>
+                <w:szCs w:val="22"/>
+              </w:rPr>
+              <w:t>R4 - Scope Creep (uncontrolled expansion of project)</w:t>
+            </w:r>
+          </w:p>
+        </w:tc>
+        <w:tc>
+          <w:tcPr>
+            <w:tcW w:w="1560" w:type="dxa"/>
+          </w:tcPr>
+          <w:p>
+            <w:pPr>
+              <w:pStyle w:val="Compact"/>
+              <w:cnfStyle w:val="000000000000" w:firstRow="0" w:lastRow="0" w:firstColumn="0" w:lastColumn="0" w:oddVBand="0" w:evenVBand="0" w:oddHBand="0" w:evenHBand="0" w:firstRowFirstColumn="0" w:firstRowLastColumn="0" w:lastRowFirstColumn="0" w:lastRowLastColumn="0"/>
+              <w:rPr>
+                <w:sz w:val="22"/>
+                <w:szCs w:val="22"/>
+              </w:rPr>
+            </w:pPr>
+            <w:r>
+              <w:rPr>
+                <w:sz w:val="22"/>
+                <w:szCs w:val="22"/>
+              </w:rPr>
+              <w:t>Project timeline</w:t>
+            </w:r>
+          </w:p>
+        </w:tc>
+        <w:tc>
+          <w:tcPr>
+            <w:tcW w:w="1984" w:type="dxa"/>
+          </w:tcPr>
+          <w:p>
+            <w:pPr>
+              <w:pStyle w:val="Compact"/>
+              <w:cnfStyle w:val="000000000000" w:firstRow="0" w:lastRow="0" w:firstColumn="0" w:lastColumn="0" w:oddVBand="0" w:evenVBand="0" w:oddHBand="0" w:evenHBand="0" w:firstRowFirstColumn="0" w:firstRowLastColumn="0" w:lastRowFirstColumn="0" w:lastRowLastColumn="0"/>
+              <w:rPr>
+                <w:sz w:val="22"/>
+                <w:szCs w:val="22"/>
+              </w:rPr>
+            </w:pPr>
+            <w:r>
+              <w:rPr>
+                <w:sz w:val="22"/>
+                <w:szCs w:val="22"/>
+              </w:rPr>
+              <w:t>Project not completed on time due to base features not being completed</w:t>
+            </w:r>
+          </w:p>
+        </w:tc>
+        <w:tc>
+          <w:tcPr>
+            <w:tcW w:w="1134" w:type="dxa"/>
+          </w:tcPr>
+          <w:p>
+            <w:pPr>
+              <w:pStyle w:val="Compact"/>
+              <w:jc w:val="center"/>
+              <w:cnfStyle w:val="000000000000" w:firstRow="0" w:lastRow="0" w:firstColumn="0" w:lastColumn="0" w:oddVBand="0" w:evenVBand="0" w:oddHBand="0" w:evenHBand="0" w:firstRowFirstColumn="0" w:firstRowLastColumn="0" w:lastRowFirstColumn="0" w:lastRowLastColumn="0"/>
+              <w:rPr>
+                <w:sz w:val="22"/>
+                <w:szCs w:val="22"/>
+              </w:rPr>
+            </w:pPr>
+            <w:r>
+              <w:rPr>
+                <w:sz w:val="22"/>
+                <w:szCs w:val="22"/>
+              </w:rPr>
+              <w:t>6</w:t>
+            </w:r>
+          </w:p>
+        </w:tc>
+        <w:tc>
+          <w:tcPr>
+            <w:tcW w:w="2126" w:type="dxa"/>
+          </w:tcPr>
+          <w:p>
+            <w:pPr>
+              <w:pStyle w:val="Compact"/>
+              <w:cnfStyle w:val="000000000000" w:firstRow="0" w:lastRow="0" w:firstColumn="0" w:lastColumn="0" w:oddVBand="0" w:evenVBand="0" w:oddHBand="0" w:evenHBand="0" w:firstRowFirstColumn="0" w:firstRowLastColumn="0" w:lastRowFirstColumn="0" w:lastRowLastColumn="0"/>
+              <w:rPr>
+                <w:sz w:val="22"/>
+                <w:szCs w:val="22"/>
+              </w:rPr>
+            </w:pPr>
+            <w:r>
+              <w:rPr>
+                <w:sz w:val="22"/>
+                <w:szCs w:val="22"/>
+              </w:rPr>
+              <w:t>Define project scope clearly, use agile methodology to add new features after base completed</w:t>
             </w:r>
           </w:p>
         </w:tc>
@@ -9097,12 +9262,315 @@
               <w:pStyle w:val="Compact"/>
               <w:jc w:val="center"/>
               <w:rPr>
+                <w:b w:val="0"/>
+                <w:bCs w:val="0"/>
                 <w:sz w:val="22"/>
                 <w:szCs w:val="22"/>
               </w:rPr>
             </w:pPr>
             <w:r>
               <w:rPr>
+                <w:b w:val="0"/>
+                <w:bCs w:val="0"/>
+                <w:sz w:val="22"/>
+                <w:szCs w:val="22"/>
+              </w:rPr>
+              <w:t>4</w:t>
+            </w:r>
+          </w:p>
+        </w:tc>
+      </w:tr>
+      <w:tr>
+        <w:tc>
+          <w:tcPr>
+            <w:cnfStyle w:val="001000000000" w:firstRow="0" w:lastRow="0" w:firstColumn="1" w:lastColumn="0" w:oddVBand="0" w:evenVBand="0" w:oddHBand="0" w:evenHBand="0" w:firstRowFirstColumn="0" w:firstRowLastColumn="0" w:lastRowFirstColumn="0" w:lastRowLastColumn="0"/>
+            <w:tcW w:w="1809" w:type="dxa"/>
+          </w:tcPr>
+          <w:p>
+            <w:pPr>
+              <w:pStyle w:val="Compact"/>
+              <w:rPr>
+                <w:sz w:val="22"/>
+                <w:szCs w:val="22"/>
+              </w:rPr>
+            </w:pPr>
+            <w:r>
+              <w:rPr>
+                <w:sz w:val="22"/>
+                <w:szCs w:val="22"/>
+              </w:rPr>
+              <w:t>R5 - Team Member Drops Out or is Unavailable</w:t>
+            </w:r>
+          </w:p>
+        </w:tc>
+        <w:tc>
+          <w:tcPr>
+            <w:tcW w:w="1560" w:type="dxa"/>
+          </w:tcPr>
+          <w:p>
+            <w:pPr>
+              <w:pStyle w:val="Compact"/>
+              <w:cnfStyle w:val="000000000000" w:firstRow="0" w:lastRow="0" w:firstColumn="0" w:lastColumn="0" w:oddVBand="0" w:evenVBand="0" w:oddHBand="0" w:evenHBand="0" w:firstRowFirstColumn="0" w:firstRowLastColumn="0" w:lastRowFirstColumn="0" w:lastRowLastColumn="0"/>
+              <w:rPr>
+                <w:sz w:val="22"/>
+                <w:szCs w:val="22"/>
+              </w:rPr>
+            </w:pPr>
+            <w:r>
+              <w:rPr>
+                <w:sz w:val="22"/>
+                <w:szCs w:val="22"/>
+              </w:rPr>
+              <w:t>Group members &amp; project timeline</w:t>
+            </w:r>
+          </w:p>
+        </w:tc>
+        <w:tc>
+          <w:tcPr>
+            <w:tcW w:w="1984" w:type="dxa"/>
+          </w:tcPr>
+          <w:p>
+            <w:pPr>
+              <w:pStyle w:val="Compact"/>
+              <w:cnfStyle w:val="000000000000" w:firstRow="0" w:lastRow="0" w:firstColumn="0" w:lastColumn="0" w:oddVBand="0" w:evenVBand="0" w:oddHBand="0" w:evenHBand="0" w:firstRowFirstColumn="0" w:firstRowLastColumn="0" w:lastRowFirstColumn="0" w:lastRowLastColumn="0"/>
+              <w:rPr>
+                <w:sz w:val="22"/>
+                <w:szCs w:val="22"/>
+              </w:rPr>
+            </w:pPr>
+            <w:r>
+              <w:rPr>
+                <w:sz w:val="22"/>
+                <w:szCs w:val="22"/>
+              </w:rPr>
+              <w:t>Other group members have more work, delays if key member</w:t>
+            </w:r>
+          </w:p>
+        </w:tc>
+        <w:tc>
+          <w:tcPr>
+            <w:tcW w:w="1134" w:type="dxa"/>
+          </w:tcPr>
+          <w:p>
+            <w:pPr>
+              <w:pStyle w:val="Compact"/>
+              <w:jc w:val="center"/>
+              <w:cnfStyle w:val="000000000000" w:firstRow="0" w:lastRow="0" w:firstColumn="0" w:lastColumn="0" w:oddVBand="0" w:evenVBand="0" w:oddHBand="0" w:evenHBand="0" w:firstRowFirstColumn="0" w:firstRowLastColumn="0" w:lastRowFirstColumn="0" w:lastRowLastColumn="0"/>
+              <w:rPr>
+                <w:sz w:val="22"/>
+                <w:szCs w:val="22"/>
+              </w:rPr>
+            </w:pPr>
+            <w:r>
+              <w:rPr>
+                <w:sz w:val="22"/>
+                <w:szCs w:val="22"/>
+              </w:rPr>
+              <w:t>12</w:t>
+            </w:r>
+          </w:p>
+        </w:tc>
+        <w:tc>
+          <w:tcPr>
+            <w:tcW w:w="2126" w:type="dxa"/>
+          </w:tcPr>
+          <w:p>
+            <w:pPr>
+              <w:pStyle w:val="Compact"/>
+              <w:cnfStyle w:val="000000000000" w:firstRow="0" w:lastRow="0" w:firstColumn="0" w:lastColumn="0" w:oddVBand="0" w:evenVBand="0" w:oddHBand="0" w:evenHBand="0" w:firstRowFirstColumn="0" w:firstRowLastColumn="0" w:lastRowFirstColumn="0" w:lastRowLastColumn="0"/>
+              <w:rPr>
+                <w:sz w:val="22"/>
+                <w:szCs w:val="22"/>
+              </w:rPr>
+            </w:pPr>
+            <w:r>
+              <w:rPr>
+                <w:sz w:val="22"/>
+                <w:szCs w:val="22"/>
+              </w:rPr>
+              <w:t>Cross train team members, or have backup plans</w:t>
+            </w:r>
+          </w:p>
+        </w:tc>
+        <w:tc>
+          <w:tcPr>
+            <w:cnfStyle w:val="000100000000" w:firstRow="0" w:lastRow="0" w:firstColumn="0" w:lastColumn="1" w:oddVBand="0" w:evenVBand="0" w:oddHBand="0" w:evenHBand="0" w:firstRowFirstColumn="0" w:firstRowLastColumn="0" w:lastRowFirstColumn="0" w:lastRowLastColumn="0"/>
+            <w:tcW w:w="1275" w:type="dxa"/>
+          </w:tcPr>
+          <w:p>
+            <w:pPr>
+              <w:pStyle w:val="Compact"/>
+              <w:jc w:val="center"/>
+              <w:rPr>
+                <w:b w:val="0"/>
+                <w:bCs w:val="0"/>
+                <w:sz w:val="22"/>
+                <w:szCs w:val="22"/>
+              </w:rPr>
+            </w:pPr>
+            <w:r>
+              <w:rPr>
+                <w:b w:val="0"/>
+                <w:bCs w:val="0"/>
+                <w:sz w:val="22"/>
+                <w:szCs w:val="22"/>
+              </w:rPr>
+              <w:t>6</w:t>
+            </w:r>
+          </w:p>
+        </w:tc>
+      </w:tr>
+      <w:tr>
+        <w:trPr>
+          <w:cnfStyle w:val="010000000000" w:firstRow="0" w:lastRow="1" w:firstColumn="0" w:lastColumn="0" w:oddVBand="0" w:evenVBand="0" w:oddHBand="0" w:evenHBand="0" w:firstRowFirstColumn="0" w:firstRowLastColumn="0" w:lastRowFirstColumn="0" w:lastRowLastColumn="0"/>
+        </w:trPr>
+        <w:tc>
+          <w:tcPr>
+            <w:cnfStyle w:val="001000000000" w:firstRow="0" w:lastRow="0" w:firstColumn="1" w:lastColumn="0" w:oddVBand="0" w:evenVBand="0" w:oddHBand="0" w:evenHBand="0" w:firstRowFirstColumn="0" w:firstRowLastColumn="0" w:lastRowFirstColumn="0" w:lastRowLastColumn="0"/>
+            <w:tcW w:w="1809" w:type="dxa"/>
+          </w:tcPr>
+          <w:p>
+            <w:pPr>
+              <w:pStyle w:val="Compact"/>
+              <w:rPr>
+                <w:sz w:val="22"/>
+                <w:szCs w:val="22"/>
+              </w:rPr>
+            </w:pPr>
+            <w:r>
+              <w:rPr>
+                <w:sz w:val="22"/>
+                <w:szCs w:val="22"/>
+              </w:rPr>
+              <w:t>R6 - Poor User Feedback</w:t>
+            </w:r>
+          </w:p>
+        </w:tc>
+        <w:tc>
+          <w:tcPr>
+            <w:tcW w:w="1560" w:type="dxa"/>
+          </w:tcPr>
+          <w:p>
+            <w:pPr>
+              <w:pStyle w:val="Compact"/>
+              <w:cnfStyle w:val="010000000000" w:firstRow="0" w:lastRow="1" w:firstColumn="0" w:lastColumn="0" w:oddVBand="0" w:evenVBand="0" w:oddHBand="0" w:evenHBand="0" w:firstRowFirstColumn="0" w:firstRowLastColumn="0" w:lastRowFirstColumn="0" w:lastRowLastColumn="0"/>
+              <w:rPr>
+                <w:b w:val="0"/>
+                <w:bCs w:val="0"/>
+                <w:sz w:val="22"/>
+                <w:szCs w:val="22"/>
+              </w:rPr>
+            </w:pPr>
+            <w:r>
+              <w:rPr>
+                <w:b w:val="0"/>
+                <w:bCs w:val="0"/>
+                <w:sz w:val="22"/>
+                <w:szCs w:val="22"/>
+              </w:rPr>
+              <w:t>User acceptance &amp; client happiness</w:t>
+            </w:r>
+          </w:p>
+        </w:tc>
+        <w:tc>
+          <w:tcPr>
+            <w:tcW w:w="1984" w:type="dxa"/>
+          </w:tcPr>
+          <w:p>
+            <w:pPr>
+              <w:pStyle w:val="Compact"/>
+              <w:cnfStyle w:val="010000000000" w:firstRow="0" w:lastRow="1" w:firstColumn="0" w:lastColumn="0" w:oddVBand="0" w:evenVBand="0" w:oddHBand="0" w:evenHBand="0" w:firstRowFirstColumn="0" w:firstRowLastColumn="0" w:lastRowFirstColumn="0" w:lastRowLastColumn="0"/>
+              <w:rPr>
+                <w:b w:val="0"/>
+                <w:bCs w:val="0"/>
+                <w:sz w:val="22"/>
+                <w:szCs w:val="22"/>
+              </w:rPr>
+            </w:pPr>
+            <w:r>
+              <w:rPr>
+                <w:b w:val="0"/>
+                <w:bCs w:val="0"/>
+                <w:sz w:val="22"/>
+                <w:szCs w:val="22"/>
+              </w:rPr>
+              <w:t>Fail to create a positive user experience</w:t>
+            </w:r>
+          </w:p>
+        </w:tc>
+        <w:tc>
+          <w:tcPr>
+            <w:tcW w:w="1134" w:type="dxa"/>
+          </w:tcPr>
+          <w:p>
+            <w:pPr>
+              <w:pStyle w:val="Compact"/>
+              <w:jc w:val="center"/>
+              <w:cnfStyle w:val="010000000000" w:firstRow="0" w:lastRow="1" w:firstColumn="0" w:lastColumn="0" w:oddVBand="0" w:evenVBand="0" w:oddHBand="0" w:evenHBand="0" w:firstRowFirstColumn="0" w:firstRowLastColumn="0" w:lastRowFirstColumn="0" w:lastRowLastColumn="0"/>
+              <w:rPr>
+                <w:b w:val="0"/>
+                <w:bCs w:val="0"/>
+                <w:sz w:val="22"/>
+                <w:szCs w:val="22"/>
+              </w:rPr>
+            </w:pPr>
+            <w:r>
+              <w:rPr>
+                <w:b w:val="0"/>
+                <w:bCs w:val="0"/>
+                <w:sz w:val="22"/>
+                <w:szCs w:val="22"/>
+              </w:rPr>
+              <w:t>9</w:t>
+            </w:r>
+          </w:p>
+        </w:tc>
+        <w:tc>
+          <w:tcPr>
+            <w:tcW w:w="2126" w:type="dxa"/>
+          </w:tcPr>
+          <w:p>
+            <w:pPr>
+              <w:pStyle w:val="Compact"/>
+              <w:cnfStyle w:val="010000000000" w:firstRow="0" w:lastRow="1" w:firstColumn="0" w:lastColumn="0" w:oddVBand="0" w:evenVBand="0" w:oddHBand="0" w:evenHBand="0" w:firstRowFirstColumn="0" w:firstRowLastColumn="0" w:lastRowFirstColumn="0" w:lastRowLastColumn="0"/>
+              <w:rPr>
+                <w:b w:val="0"/>
+                <w:bCs w:val="0"/>
+                <w:sz w:val="22"/>
+                <w:szCs w:val="22"/>
+              </w:rPr>
+            </w:pPr>
+            <w:r>
+              <w:rPr>
+                <w:b w:val="0"/>
+                <w:bCs w:val="0"/>
+                <w:sz w:val="22"/>
+                <w:szCs w:val="22"/>
+              </w:rPr>
+              <w:t>Conduct occasional user testing and gather feedback</w:t>
+            </w:r>
+          </w:p>
+        </w:tc>
+        <w:tc>
+          <w:tcPr>
+            <w:cnfStyle w:val="000100000000" w:firstRow="0" w:lastRow="0" w:firstColumn="0" w:lastColumn="1" w:oddVBand="0" w:evenVBand="0" w:oddHBand="0" w:evenHBand="0" w:firstRowFirstColumn="0" w:firstRowLastColumn="0" w:lastRowFirstColumn="0" w:lastRowLastColumn="0"/>
+            <w:tcW w:w="1275" w:type="dxa"/>
+          </w:tcPr>
+          <w:p>
+            <w:pPr>
+              <w:pStyle w:val="Compact"/>
+              <w:jc w:val="center"/>
+              <w:rPr>
+                <w:b w:val="0"/>
+                <w:bCs w:val="0"/>
+                <w:sz w:val="22"/>
+                <w:szCs w:val="22"/>
+              </w:rPr>
+            </w:pPr>
+            <w:r>
+              <w:rPr>
+                <w:b w:val="0"/>
+                <w:bCs w:val="0"/>
                 <w:sz w:val="22"/>
                 <w:szCs w:val="22"/>
               </w:rPr>
@@ -9225,28 +9693,6 @@
               <w:jc w:val="center"/>
               <w:cnfStyle w:val="100000000000" w:firstRow="1" w:lastRow="0" w:firstColumn="0" w:lastColumn="0" w:oddVBand="0" w:evenVBand="0" w:oddHBand="0" w:evenHBand="0" w:firstRowFirstColumn="0" w:firstRowLastColumn="0" w:lastRowFirstColumn="0" w:lastRowLastColumn="0"/>
               <w:rPr>
-                <w:sz w:val="22"/>
-                <w:szCs w:val="22"/>
-              </w:rPr>
-            </w:pPr>
-            <w:r>
-              <w:rPr>
-                <w:sz w:val="22"/>
-                <w:szCs w:val="22"/>
-              </w:rPr>
-              <w:t>16</w:t>
-            </w:r>
-          </w:p>
-        </w:tc>
-        <w:tc>
-          <w:tcPr>
-            <w:tcW w:w="2126" w:type="dxa"/>
-          </w:tcPr>
-          <w:p>
-            <w:pPr>
-              <w:pStyle w:val="Compact"/>
-              <w:cnfStyle w:val="100000000000" w:firstRow="1" w:lastRow="0" w:firstColumn="0" w:lastColumn="0" w:oddVBand="0" w:evenVBand="0" w:oddHBand="0" w:evenHBand="0" w:firstRowFirstColumn="0" w:firstRowLastColumn="0" w:lastRowFirstColumn="0" w:lastRowLastColumn="0"/>
-              <w:rPr>
                 <w:b w:val="0"/>
                 <w:bCs w:val="0"/>
                 <w:sz w:val="22"/>
@@ -9260,68 +9706,18 @@
                 <w:sz w:val="22"/>
                 <w:szCs w:val="22"/>
               </w:rPr>
-              <w:t>Document and manage project requirements, make the game flexibly to adapt to change</w:t>
-            </w:r>
-          </w:p>
-        </w:tc>
-        <w:tc>
-          <w:tcPr>
-            <w:cnfStyle w:val="000100000000" w:firstRow="0" w:lastRow="0" w:firstColumn="0" w:lastColumn="1" w:oddVBand="0" w:evenVBand="0" w:oddHBand="0" w:evenHBand="0" w:firstRowFirstColumn="0" w:firstRowLastColumn="0" w:lastRowFirstColumn="0" w:lastRowLastColumn="0"/>
-            <w:tcW w:w="1275" w:type="dxa"/>
-          </w:tcPr>
-          <w:p>
-            <w:pPr>
-              <w:pStyle w:val="Compact"/>
-              <w:jc w:val="center"/>
-              <w:rPr>
-                <w:sz w:val="22"/>
-                <w:szCs w:val="22"/>
-              </w:rPr>
-            </w:pPr>
-            <w:r>
-              <w:rPr>
-                <w:sz w:val="22"/>
-                <w:szCs w:val="22"/>
-              </w:rPr>
-              <w:t>8</w:t>
-            </w:r>
-          </w:p>
-        </w:tc>
-      </w:tr>
-      <w:tr>
-        <w:trPr>
-          <w:cnfStyle w:val="010000000000" w:firstRow="0" w:lastRow="1" w:firstColumn="0" w:lastColumn="0" w:oddVBand="0" w:evenVBand="0" w:oddHBand="0" w:evenHBand="0" w:firstRowFirstColumn="0" w:firstRowLastColumn="0" w:lastRowFirstColumn="0" w:lastRowLastColumn="0"/>
-        </w:trPr>
-        <w:tc>
-          <w:tcPr>
-            <w:cnfStyle w:val="001000000000" w:firstRow="0" w:lastRow="0" w:firstColumn="1" w:lastColumn="0" w:oddVBand="0" w:evenVBand="0" w:oddHBand="0" w:evenHBand="0" w:firstRowFirstColumn="0" w:firstRowLastColumn="0" w:lastRowFirstColumn="0" w:lastRowLastColumn="0"/>
-            <w:tcW w:w="1809" w:type="dxa"/>
-          </w:tcPr>
-          <w:p>
-            <w:pPr>
-              <w:pStyle w:val="Compact"/>
-              <w:rPr>
-                <w:sz w:val="22"/>
-                <w:szCs w:val="22"/>
-              </w:rPr>
-            </w:pPr>
-            <w:r>
-              <w:rPr>
-                <w:sz w:val="22"/>
-                <w:szCs w:val="22"/>
-              </w:rPr>
-              <w:t>R8 - Hardware Compatibility</w:t>
-            </w:r>
-          </w:p>
-        </w:tc>
-        <w:tc>
-          <w:tcPr>
-            <w:tcW w:w="1560" w:type="dxa"/>
-          </w:tcPr>
-          <w:p>
-            <w:pPr>
-              <w:pStyle w:val="Compact"/>
-              <w:cnfStyle w:val="010000000000" w:firstRow="0" w:lastRow="1" w:firstColumn="0" w:lastColumn="0" w:oddVBand="0" w:evenVBand="0" w:oddHBand="0" w:evenHBand="0" w:firstRowFirstColumn="0" w:firstRowLastColumn="0" w:lastRowFirstColumn="0" w:lastRowLastColumn="0"/>
+              <w:t>16</w:t>
+            </w:r>
+          </w:p>
+        </w:tc>
+        <w:tc>
+          <w:tcPr>
+            <w:tcW w:w="2126" w:type="dxa"/>
+          </w:tcPr>
+          <w:p>
+            <w:pPr>
+              <w:pStyle w:val="Compact"/>
+              <w:cnfStyle w:val="100000000000" w:firstRow="1" w:lastRow="0" w:firstColumn="0" w:lastColumn="0" w:oddVBand="0" w:evenVBand="0" w:oddHBand="0" w:evenHBand="0" w:firstRowFirstColumn="0" w:firstRowLastColumn="0" w:lastRowFirstColumn="0" w:lastRowLastColumn="0"/>
               <w:rPr>
                 <w:b w:val="0"/>
                 <w:bCs w:val="0"/>
@@ -9336,18 +9732,19 @@
                 <w:sz w:val="22"/>
                 <w:szCs w:val="22"/>
               </w:rPr>
-              <w:t>Game performance or accessibility</w:t>
-            </w:r>
-          </w:p>
-        </w:tc>
-        <w:tc>
-          <w:tcPr>
-            <w:tcW w:w="1984" w:type="dxa"/>
-          </w:tcPr>
-          <w:p>
-            <w:pPr>
-              <w:pStyle w:val="Compact"/>
-              <w:cnfStyle w:val="010000000000" w:firstRow="0" w:lastRow="1" w:firstColumn="0" w:lastColumn="0" w:oddVBand="0" w:evenVBand="0" w:oddHBand="0" w:evenHBand="0" w:firstRowFirstColumn="0" w:firstRowLastColumn="0" w:lastRowFirstColumn="0" w:lastRowLastColumn="0"/>
+              <w:t>Document and manage project requirements, make the game flexibly to adapt to change</w:t>
+            </w:r>
+          </w:p>
+        </w:tc>
+        <w:tc>
+          <w:tcPr>
+            <w:cnfStyle w:val="000100000000" w:firstRow="0" w:lastRow="0" w:firstColumn="0" w:lastColumn="1" w:oddVBand="0" w:evenVBand="0" w:oddHBand="0" w:evenHBand="0" w:firstRowFirstColumn="0" w:firstRowLastColumn="0" w:lastRowFirstColumn="0" w:lastRowLastColumn="0"/>
+            <w:tcW w:w="1275" w:type="dxa"/>
+          </w:tcPr>
+          <w:p>
+            <w:pPr>
+              <w:pStyle w:val="Compact"/>
+              <w:jc w:val="center"/>
               <w:rPr>
                 <w:b w:val="0"/>
                 <w:bCs w:val="0"/>
@@ -9362,18 +9759,44 @@
                 <w:sz w:val="22"/>
                 <w:szCs w:val="22"/>
               </w:rPr>
-              <w:t>Poor performance or being unable to play on systems should</w:t>
-            </w:r>
-          </w:p>
-        </w:tc>
-        <w:tc>
-          <w:tcPr>
-            <w:tcW w:w="1134" w:type="dxa"/>
-          </w:tcPr>
-          <w:p>
-            <w:pPr>
-              <w:pStyle w:val="Compact"/>
-              <w:jc w:val="center"/>
+              <w:t>8</w:t>
+            </w:r>
+          </w:p>
+        </w:tc>
+      </w:tr>
+      <w:tr>
+        <w:trPr>
+          <w:cnfStyle w:val="010000000000" w:firstRow="0" w:lastRow="1" w:firstColumn="0" w:lastColumn="0" w:oddVBand="0" w:evenVBand="0" w:oddHBand="0" w:evenHBand="0" w:firstRowFirstColumn="0" w:firstRowLastColumn="0" w:lastRowFirstColumn="0" w:lastRowLastColumn="0"/>
+        </w:trPr>
+        <w:tc>
+          <w:tcPr>
+            <w:cnfStyle w:val="001000000000" w:firstRow="0" w:lastRow="0" w:firstColumn="1" w:lastColumn="0" w:oddVBand="0" w:evenVBand="0" w:oddHBand="0" w:evenHBand="0" w:firstRowFirstColumn="0" w:firstRowLastColumn="0" w:lastRowFirstColumn="0" w:lastRowLastColumn="0"/>
+            <w:tcW w:w="1809" w:type="dxa"/>
+          </w:tcPr>
+          <w:p>
+            <w:pPr>
+              <w:pStyle w:val="Compact"/>
+              <w:rPr>
+                <w:sz w:val="22"/>
+                <w:szCs w:val="22"/>
+              </w:rPr>
+            </w:pPr>
+            <w:r>
+              <w:rPr>
+                <w:sz w:val="22"/>
+                <w:szCs w:val="22"/>
+              </w:rPr>
+              <w:t>R8 - Hardware Compatibility</w:t>
+            </w:r>
+          </w:p>
+        </w:tc>
+        <w:tc>
+          <w:tcPr>
+            <w:tcW w:w="1560" w:type="dxa"/>
+          </w:tcPr>
+          <w:p>
+            <w:pPr>
+              <w:pStyle w:val="Compact"/>
               <w:cnfStyle w:val="010000000000" w:firstRow="0" w:lastRow="1" w:firstColumn="0" w:lastColumn="0" w:oddVBand="0" w:evenVBand="0" w:oddHBand="0" w:evenHBand="0" w:firstRowFirstColumn="0" w:firstRowLastColumn="0" w:lastRowFirstColumn="0" w:lastRowLastColumn="0"/>
               <w:rPr>
                 <w:b w:val="0"/>
@@ -9389,13 +9812,13 @@
                 <w:sz w:val="22"/>
                 <w:szCs w:val="22"/>
               </w:rPr>
-              <w:t>6</w:t>
-            </w:r>
-          </w:p>
-        </w:tc>
-        <w:tc>
-          <w:tcPr>
-            <w:tcW w:w="2126" w:type="dxa"/>
+              <w:t>Game performance or accessibility</w:t>
+            </w:r>
+          </w:p>
+        </w:tc>
+        <w:tc>
+          <w:tcPr>
+            <w:tcW w:w="1984" w:type="dxa"/>
           </w:tcPr>
           <w:p>
             <w:pPr>
@@ -9415,17 +9838,26 @@
                 <w:sz w:val="22"/>
                 <w:szCs w:val="22"/>
               </w:rPr>
-              <w:t xml:space="preserve">Test on </w:t>
-            </w:r>
-            <w:r>
+              <w:t xml:space="preserve">Poor performance or being unable to play on systems </w:t>
+            </w:r>
+          </w:p>
+        </w:tc>
+        <w:tc>
+          <w:tcPr>
+            <w:tcW w:w="1134" w:type="dxa"/>
+          </w:tcPr>
+          <w:p>
+            <w:pPr>
+              <w:pStyle w:val="Compact"/>
+              <w:jc w:val="center"/>
+              <w:cnfStyle w:val="010000000000" w:firstRow="0" w:lastRow="1" w:firstColumn="0" w:lastColumn="0" w:oddVBand="0" w:evenVBand="0" w:oddHBand="0" w:evenHBand="0" w:firstRowFirstColumn="0" w:firstRowLastColumn="0" w:lastRowFirstColumn="0" w:lastRowLastColumn="0"/>
               <w:rPr>
                 <w:b w:val="0"/>
                 <w:bCs w:val="0"/>
                 <w:sz w:val="22"/>
                 <w:szCs w:val="22"/>
               </w:rPr>
-              <w:t>several</w:t>
-            </w:r>
+            </w:pPr>
             <w:r>
               <w:rPr>
                 <w:b w:val="0"/>
@@ -9433,6 +9865,50 @@
                 <w:sz w:val="22"/>
                 <w:szCs w:val="22"/>
               </w:rPr>
+              <w:t>6</w:t>
+            </w:r>
+          </w:p>
+        </w:tc>
+        <w:tc>
+          <w:tcPr>
+            <w:tcW w:w="2126" w:type="dxa"/>
+          </w:tcPr>
+          <w:p>
+            <w:pPr>
+              <w:pStyle w:val="Compact"/>
+              <w:cnfStyle w:val="010000000000" w:firstRow="0" w:lastRow="1" w:firstColumn="0" w:lastColumn="0" w:oddVBand="0" w:evenVBand="0" w:oddHBand="0" w:evenHBand="0" w:firstRowFirstColumn="0" w:firstRowLastColumn="0" w:lastRowFirstColumn="0" w:lastRowLastColumn="0"/>
+              <w:rPr>
+                <w:b w:val="0"/>
+                <w:bCs w:val="0"/>
+                <w:sz w:val="22"/>
+                <w:szCs w:val="22"/>
+              </w:rPr>
+            </w:pPr>
+            <w:r>
+              <w:rPr>
+                <w:b w:val="0"/>
+                <w:bCs w:val="0"/>
+                <w:sz w:val="22"/>
+                <w:szCs w:val="22"/>
+              </w:rPr>
+              <w:t xml:space="preserve">Test on </w:t>
+            </w:r>
+            <w:r>
+              <w:rPr>
+                <w:b w:val="0"/>
+                <w:bCs w:val="0"/>
+                <w:sz w:val="22"/>
+                <w:szCs w:val="22"/>
+              </w:rPr>
+              <w:t>several</w:t>
+            </w:r>
+            <w:r>
+              <w:rPr>
+                <w:b w:val="0"/>
+                <w:bCs w:val="0"/>
+                <w:sz w:val="22"/>
+                <w:szCs w:val="22"/>
+              </w:rPr>
               <w:t xml:space="preserve"> platforms and hardware configurations</w:t>
             </w:r>
           </w:p>
@@ -9447,12 +9923,16 @@
               <w:pStyle w:val="Compact"/>
               <w:jc w:val="center"/>
               <w:rPr>
+                <w:b w:val="0"/>
+                <w:bCs w:val="0"/>
                 <w:sz w:val="22"/>
                 <w:szCs w:val="22"/>
               </w:rPr>
             </w:pPr>
             <w:r>
               <w:rPr>
+                <w:b w:val="0"/>
+                <w:bCs w:val="0"/>
                 <w:sz w:val="22"/>
                 <w:szCs w:val="22"/>
               </w:rPr>
@@ -9499,7 +9979,7 @@
       </w:pPr>
       <w:bookmarkStart w:id="55" w:name="development-approach"/>
       <w:bookmarkStart w:id="56" w:name="_Toc151327557"/>
-      <w:bookmarkStart w:id="57" w:name="_Toc151389545"/>
+      <w:bookmarkStart w:id="57" w:name="_Toc151536924"/>
       <w:r>
         <w:t>3.1 - Development Approach</w:t>
       </w:r>
@@ -9511,13 +9991,13 @@
       <w:pPr>
         <w:pStyle w:val="Heading2"/>
       </w:pPr>
-      <w:bookmarkStart w:id="58" w:name="_Toc151389546"/>
-      <w:bookmarkStart w:id="59" w:name="agile-versus-plan-driven"/>
-      <w:bookmarkStart w:id="60" w:name="_Toc151327558"/>
+      <w:bookmarkStart w:id="58" w:name="agile-versus-plan-driven"/>
+      <w:bookmarkStart w:id="59" w:name="_Toc151327558"/>
+      <w:bookmarkStart w:id="60" w:name="_Toc151536925"/>
       <w:r>
         <w:t>Team Roles</w:t>
       </w:r>
-      <w:bookmarkEnd w:id="58"/>
+      <w:bookmarkEnd w:id="60"/>
     </w:p>
     <w:p>
       <w:pPr>
@@ -9595,7 +10075,28 @@
         <w:pStyle w:val="FirstParagraph"/>
       </w:pPr>
       <w:r>
-        <w:t>Besides those two, each of us had quite a varied top talent.</w:t>
+        <w:t>We also have two</w:t>
+      </w:r>
+      <w:r>
+        <w:t xml:space="preserve"> other</w:t>
+      </w:r>
+      <w:r>
+        <w:t xml:space="preserve"> members who</w:t>
+      </w:r>
+      <w:r>
+        <w:t xml:space="preserve"> ha</w:t>
+      </w:r>
+      <w:r>
+        <w:t>ve</w:t>
+      </w:r>
+      <w:r>
+        <w:t xml:space="preserve"> varied top talent</w:t>
+      </w:r>
+      <w:r>
+        <w:t>s</w:t>
+      </w:r>
+      <w:r>
+        <w:t>.</w:t>
       </w:r>
     </w:p>
     <w:p>
@@ -9647,10 +10148,6 @@
         <w:t>Developer</w:t>
       </w:r>
       <w:r>
-        <w:rPr>
-          <w:b/>
-          <w:bCs/>
-        </w:rPr>
         <w:t>.</w:t>
       </w:r>
     </w:p>
@@ -9659,115 +10156,33 @@
         <w:pStyle w:val="FirstParagraph"/>
       </w:pPr>
       <w:r>
-        <w:t>In the end this approach is best for our team due to our existing skill set and allows individual member’s talents to shine.</w:t>
+        <w:t>In the end</w:t>
+      </w:r>
+      <w:r>
+        <w:t>,</w:t>
+      </w:r>
+      <w:r>
+        <w:t xml:space="preserve"> this approach is best for our team due to our existing skill set and allows individual member’s talents to shine.</w:t>
       </w:r>
     </w:p>
     <w:p>
       <w:pPr>
         <w:pStyle w:val="Heading2"/>
-        <w:rPr>
-          <w:lang w:val="en-GB"/>
-        </w:rPr>
-      </w:pPr>
-      <w:bookmarkStart w:id="61" w:name="_Toc151389547"/>
-      <w:r>
-        <w:rPr>
-          <w:lang w:val="en-GB"/>
-        </w:rPr>
-        <w:t>Workflow (Scrum)</w:t>
-      </w:r>
+      </w:pPr>
+      <w:bookmarkStart w:id="61" w:name="_Toc151536926"/>
+      <w:r>
+        <w:t>Agile Versus Plan Driven</w:t>
+      </w:r>
+      <w:bookmarkEnd w:id="58"/>
+      <w:bookmarkEnd w:id="59"/>
       <w:bookmarkEnd w:id="61"/>
     </w:p>
     <w:p>
       <w:pPr>
-        <w:pStyle w:val="BodyText"/>
-        <w:rPr>
-          <w:lang w:val="en-GB"/>
-        </w:rPr>
-      </w:pPr>
-      <w:r>
-        <w:rPr>
-          <w:lang w:val="en-GB"/>
-        </w:rPr>
-        <w:t>Before starting sprint cycles, we will need to write up our product backlog, as well as assign points for each task. The way points are decided will be based around a modified version of the point-to-effort estimation, where we also take into consideration the priority of each task (tasks which takes less effort but are more important will weigh more points). The tasks can then be further broken down in the sprint cycles.</w:t>
-      </w:r>
-    </w:p>
-    <w:p>
-      <w:pPr>
-        <w:pStyle w:val="BodyText"/>
-        <w:rPr>
-          <w:lang w:val="en-GB"/>
-        </w:rPr>
-      </w:pPr>
-      <w:r>
-        <w:rPr>
-          <w:lang w:val="en-GB"/>
-        </w:rPr>
-        <w:t xml:space="preserve">As we do not have easy and frequent contact with our product owner (John </w:t>
-      </w:r>
-      <w:proofErr w:type="spellStart"/>
-      <w:r>
-        <w:rPr>
-          <w:lang w:val="en-GB"/>
-        </w:rPr>
-        <w:t>Mcnamara</w:t>
-      </w:r>
-      <w:proofErr w:type="spellEnd"/>
-      <w:r>
-        <w:rPr>
-          <w:lang w:val="en-GB"/>
-        </w:rPr>
-        <w:t xml:space="preserve">), our Communication and Management Specialist will act as a stand-in representative for this role. </w:t>
-      </w:r>
-    </w:p>
-    <w:p>
-      <w:pPr>
-        <w:pStyle w:val="BodyText"/>
-        <w:rPr>
-          <w:lang w:val="en-GB"/>
-        </w:rPr>
-      </w:pPr>
-      <w:r>
-        <w:rPr>
-          <w:lang w:val="en-GB"/>
-        </w:rPr>
-        <w:t>For each sprint cycle, we will have a new Scrum master, so that everyone can have a grasp of how the roles operates. Each cycle lasts two weeks, and we aim to have daily meetings for at least weekdays to discuss progress and problems, ending in an end-of-cycle review. We start our sprints on Mondays, and end on Fridays to allow for a weekend of rest.</w:t>
-      </w:r>
-    </w:p>
-    <w:p>
-      <w:pPr>
-        <w:rPr>
-          <w:rFonts w:asciiTheme="majorHAnsi" w:eastAsiaTheme="majorEastAsia" w:hAnsiTheme="majorHAnsi" w:cstheme="majorBidi"/>
-          <w:b/>
-          <w:bCs/>
-          <w:color w:val="4F81BD" w:themeColor="accent1"/>
-          <w:sz w:val="28"/>
-          <w:szCs w:val="28"/>
-        </w:rPr>
-      </w:pPr>
-      <w:bookmarkStart w:id="62" w:name="_Toc151389548"/>
-      <w:r>
-        <w:br w:type="page"/>
-      </w:r>
-    </w:p>
-    <w:p>
-      <w:pPr>
-        <w:pStyle w:val="Heading2"/>
-      </w:pPr>
-      <w:r>
-        <w:lastRenderedPageBreak/>
-        <w:t>Agile Versus Plan Driven</w:t>
-      </w:r>
-      <w:bookmarkEnd w:id="59"/>
-      <w:bookmarkEnd w:id="60"/>
-      <w:bookmarkEnd w:id="62"/>
-    </w:p>
-    <w:p>
-      <w:pPr>
         <w:pStyle w:val="FirstParagraph"/>
       </w:pPr>
-      <w:bookmarkStart w:id="63" w:name="project-schedule"/>
-      <w:bookmarkStart w:id="64" w:name="_Toc151327560"/>
+      <w:bookmarkStart w:id="62" w:name="project-schedule"/>
+      <w:bookmarkStart w:id="63" w:name="_Toc151327560"/>
       <w:r>
         <w:t xml:space="preserve">We will be taking an agile </w:t>
       </w:r>
@@ -9872,7 +10287,13 @@
         <w:t>.</w:t>
       </w:r>
       <w:r>
-        <w:t xml:space="preserve"> The agile methodology allows for this as the client can serve the product owner role</w:t>
+        <w:t xml:space="preserve"> The agile methodology allows for this as the client can serve</w:t>
+      </w:r>
+      <w:r>
+        <w:t xml:space="preserve"> as</w:t>
+      </w:r>
+      <w:r>
+        <w:t xml:space="preserve"> the product owner role</w:t>
       </w:r>
       <w:r>
         <w:t xml:space="preserve">. </w:t>
@@ -9895,7 +10316,13 @@
         <w:t xml:space="preserve"> it solely focuses on completion of the project, whereas</w:t>
       </w:r>
       <w:r>
-        <w:t xml:space="preserve"> we want to have a good relationship with our client and focus on their needs </w:t>
+        <w:t xml:space="preserve"> we want to have a good relationship with our client and focus on their needs</w:t>
+      </w:r>
+      <w:r>
+        <w:t>.</w:t>
+      </w:r>
+      <w:r>
+        <w:t xml:space="preserve"> </w:t>
       </w:r>
       <w:r>
         <w:rPr>
@@ -9903,8 +10330,10 @@
         </w:rPr>
         <w:t>[5]</w:t>
       </w:r>
-      <w:r>
-        <w:t>.</w:t>
+    </w:p>
+    <w:p>
+      <w:r>
+        <w:br w:type="page"/>
       </w:r>
     </w:p>
     <w:p>
@@ -9924,7 +10353,8 @@
           <w:b/>
           <w:bCs/>
         </w:rPr>
-        <w:t>Cross-Functional Teams</w:t>
+        <w:lastRenderedPageBreak/>
+        <w:t>Cross-Functional Team</w:t>
       </w:r>
     </w:p>
     <w:p>
@@ -10041,16 +10471,90 @@
     </w:p>
     <w:p>
       <w:pPr>
+        <w:pStyle w:val="Heading2"/>
+        <w:rPr>
+          <w:lang w:val="en-GB"/>
+        </w:rPr>
+      </w:pPr>
+      <w:bookmarkStart w:id="64" w:name="_Toc151536927"/>
+      <w:r>
+        <w:rPr>
+          <w:lang w:val="en-GB"/>
+        </w:rPr>
+        <w:t>Workflow</w:t>
+      </w:r>
+      <w:bookmarkEnd w:id="64"/>
+    </w:p>
+    <w:p>
+      <w:pPr>
+        <w:pStyle w:val="BodyText"/>
+        <w:rPr>
+          <w:lang w:val="en-GB"/>
+        </w:rPr>
+      </w:pPr>
+      <w:r>
+        <w:rPr>
+          <w:lang w:val="en-GB"/>
+        </w:rPr>
+        <w:t>Before starting sprint cycles, we will need to write up our product backlog, as well as assign points for each task. The way points are decided will be based around a modified version of the point-to-effort estimation, where we also take into consideration the priority of each task (tasks which take less effort but are more important will weigh more points). The tasks can then be further broken down in the sprint cycles.</w:t>
+      </w:r>
+    </w:p>
+    <w:p>
+      <w:pPr>
+        <w:pStyle w:val="BodyText"/>
+        <w:rPr>
+          <w:lang w:val="en-GB"/>
+        </w:rPr>
+      </w:pPr>
+      <w:r>
+        <w:rPr>
+          <w:lang w:val="en-GB"/>
+        </w:rPr>
+        <w:t>As we do not have easy and frequent contact with our product owner (John Mc</w:t>
+      </w:r>
+      <w:r>
+        <w:rPr>
+          <w:lang w:val="en-GB"/>
+        </w:rPr>
+        <w:t>N</w:t>
+      </w:r>
+      <w:r>
+        <w:rPr>
+          <w:lang w:val="en-GB"/>
+        </w:rPr>
+        <w:t xml:space="preserve">amara), our Communication and Management Specialist will act as a stand-in representative for this role. </w:t>
+      </w:r>
+    </w:p>
+    <w:p>
+      <w:pPr>
+        <w:pStyle w:val="BodyText"/>
+        <w:rPr>
+          <w:lang w:val="en-GB"/>
+        </w:rPr>
+      </w:pPr>
+      <w:r>
+        <w:rPr>
+          <w:lang w:val="en-GB"/>
+        </w:rPr>
+        <w:t>For each sprint cycle, we will have a new Scrum master, so that everyone can have a grasp of how the role operates. Each cycle lasts two weeks, and we aim to have daily meetings for at least weekdays to discuss progress and problems, ending in an end-of-cycle review. We start our sprints on Mondays, and end on Fridays to allow for a weekend of rest.</w:t>
+      </w:r>
+    </w:p>
+    <w:p>
+      <w:pPr>
         <w:rPr>
           <w:rFonts w:asciiTheme="majorHAnsi" w:eastAsiaTheme="majorEastAsia" w:hAnsiTheme="majorHAnsi" w:cstheme="majorBidi"/>
           <w:b/>
           <w:bCs/>
           <w:color w:val="4F81BD" w:themeColor="accent1"/>
-          <w:sz w:val="32"/>
-          <w:szCs w:val="32"/>
+          <w:sz w:val="28"/>
+          <w:szCs w:val="28"/>
+          <w:lang w:val="en-GB"/>
         </w:rPr>
       </w:pPr>
       <w:r>
+        <w:rPr>
+          <w:lang w:val="en-GB"/>
+        </w:rPr>
         <w:br w:type="page"/>
       </w:r>
     </w:p>
@@ -10058,13 +10562,13 @@
       <w:pPr>
         <w:pStyle w:val="Heading1"/>
       </w:pPr>
-      <w:bookmarkStart w:id="65" w:name="_Toc151389549"/>
+      <w:bookmarkStart w:id="65" w:name="_Toc151536928"/>
       <w:r>
         <w:lastRenderedPageBreak/>
         <w:t>3.2 - Project Schedule</w:t>
       </w:r>
+      <w:bookmarkEnd w:id="62"/>
       <w:bookmarkEnd w:id="63"/>
-      <w:bookmarkEnd w:id="64"/>
       <w:bookmarkEnd w:id="65"/>
     </w:p>
     <w:p>
@@ -10094,7 +10598,7 @@
           <w:lang w:val="en-GB"/>
         </w:rPr>
         <w:drawing>
-          <wp:inline distT="0" distB="0" distL="0" distR="0" wp14:anchorId="36124DEB" wp14:editId="1C4C3E78">
+          <wp:inline distT="0" distB="0" distL="0" distR="0" wp14:anchorId="36124DEB" wp14:editId="0F30AB6F">
             <wp:extent cx="5934075" cy="2857500"/>
             <wp:effectExtent l="0" t="0" r="0" b="0"/>
             <wp:docPr id="1557294080" name="Picture 1"/>
@@ -10168,7 +10672,19 @@
         <w:rPr>
           <w:lang w:val="en-GB"/>
         </w:rPr>
-        <w:t>Since our chosen software development cycle methodology is Scrum, we do not have specific planning for when each part of the project should be done. However, we still have outlined some self-imposed deadlines along with the academic deadlines which will guide our Scrum sprints. We have chosen to have each sprint be 2 weeks long.</w:t>
+        <w:t>Since our chosen software development cycle methodology is Scrum, we do not have specific plan</w:t>
+      </w:r>
+      <w:r>
+        <w:rPr>
+          <w:lang w:val="en-GB"/>
+        </w:rPr>
+        <w:t>s</w:t>
+      </w:r>
+      <w:r>
+        <w:rPr>
+          <w:lang w:val="en-GB"/>
+        </w:rPr>
+        <w:t xml:space="preserve"> for when each part of the project should be done. However, we still have outlined some self-imposed deadlines along with the academic deadlines which will guide our Scrum sprints. We have chosen to have each sprint be 2 weeks long.</w:t>
       </w:r>
     </w:p>
     <w:p>
@@ -10178,12 +10694,14 @@
           <w:lang w:val="en-GB"/>
         </w:rPr>
       </w:pPr>
+      <w:bookmarkStart w:id="66" w:name="_Toc151536929"/>
       <w:r>
         <w:rPr>
           <w:lang w:val="en-GB"/>
         </w:rPr>
         <w:t>Self-imposed deadlines</w:t>
       </w:r>
+      <w:bookmarkEnd w:id="66"/>
     </w:p>
     <w:p>
       <w:pPr>
@@ -10224,13 +10742,31 @@
         <w:rPr>
           <w:lang w:val="en-GB"/>
         </w:rPr>
-        <w:t>Finish Art - 28th February 2024</w:t>
+        <w:t>Game ready for testing</w:t>
       </w:r>
       <w:r>
         <w:rPr>
           <w:lang w:val="en-GB"/>
         </w:rPr>
-        <w:t xml:space="preserve"> (Post sprint #3)</w:t>
+        <w:t xml:space="preserve"> - 28th February 2024</w:t>
+      </w:r>
+      <w:r>
+        <w:rPr>
+          <w:lang w:val="en-GB"/>
+        </w:rPr>
+        <w:t xml:space="preserve"> (Post sprint #</w:t>
+      </w:r>
+      <w:r>
+        <w:rPr>
+          <w:lang w:val="en-GB"/>
+        </w:rPr>
+        <w:t>4</w:t>
+      </w:r>
+      <w:r>
+        <w:rPr>
+          <w:lang w:val="en-GB"/>
+        </w:rPr>
+        <w:t>)</w:t>
       </w:r>
     </w:p>
     <w:p>
@@ -10248,13 +10784,31 @@
         <w:rPr>
           <w:lang w:val="en-GB"/>
         </w:rPr>
-        <w:t>Game ready for testing - 10th March 2024</w:t>
+        <w:t>Finish Art</w:t>
       </w:r>
       <w:r>
         <w:rPr>
           <w:lang w:val="en-GB"/>
         </w:rPr>
-        <w:t xml:space="preserve"> (Post sprint #4)</w:t>
+        <w:t xml:space="preserve"> - 10th March 2024</w:t>
+      </w:r>
+      <w:r>
+        <w:rPr>
+          <w:lang w:val="en-GB"/>
+        </w:rPr>
+        <w:t xml:space="preserve"> (Post sprint #</w:t>
+      </w:r>
+      <w:r>
+        <w:rPr>
+          <w:lang w:val="en-GB"/>
+        </w:rPr>
+        <w:t>6</w:t>
+      </w:r>
+      <w:r>
+        <w:rPr>
+          <w:lang w:val="en-GB"/>
+        </w:rPr>
+        <w:t>)</w:t>
       </w:r>
     </w:p>
     <w:p>
@@ -10268,24 +10822,24 @@
           <w:szCs w:val="28"/>
         </w:rPr>
       </w:pPr>
-      <w:bookmarkStart w:id="66" w:name="references"/>
+      <w:bookmarkStart w:id="67" w:name="references"/>
       <w:r>
         <w:br w:type="page"/>
       </w:r>
     </w:p>
     <w:p>
       <w:pPr>
-        <w:pStyle w:val="Heading2"/>
-      </w:pPr>
-      <w:bookmarkStart w:id="67" w:name="_Toc151327561"/>
-      <w:bookmarkStart w:id="68" w:name="_Toc151389550"/>
+        <w:pStyle w:val="Heading1"/>
+      </w:pPr>
+      <w:bookmarkStart w:id="68" w:name="_Toc151327561"/>
+      <w:bookmarkStart w:id="69" w:name="_Toc151536930"/>
       <w:r>
         <w:lastRenderedPageBreak/>
         <w:t>References</w:t>
       </w:r>
-      <w:bookmarkEnd w:id="66"/>
       <w:bookmarkEnd w:id="67"/>
       <w:bookmarkEnd w:id="68"/>
+      <w:bookmarkEnd w:id="69"/>
     </w:p>
     <w:bookmarkEnd w:id="2"/>
     <w:p>
@@ -10384,6 +10938,7 @@
       </w:hyperlink>
     </w:p>
     <w:sectPr>
+      <w:footerReference w:type="default" r:id="rId17"/>
       <w:pgSz w:w="12240" w:h="15840"/>
       <w:pgMar w:top="1440" w:right="1440" w:bottom="1440" w:left="1440" w:header="720" w:footer="720" w:gutter="0"/>
       <w:pgNumType w:start="0"/>
@@ -10418,6 +10973,59 @@
     </w:p>
   </w:endnote>
 </w:endnotes>
+</file>
+
+<file path=word/footer1.xml><?xml version="1.0" encoding="utf-8"?>
+<w:ftr xmlns:wpc="http://schemas.microsoft.com/office/word/2010/wordprocessingCanvas" xmlns:cx="http://schemas.microsoft.com/office/drawing/2014/chartex" xmlns:cx1="http://schemas.microsoft.com/office/drawing/2015/9/8/chartex" xmlns:cx2="http://schemas.microsoft.com/office/drawing/2015/10/21/chartex" xmlns:cx3="http://schemas.microsoft.com/office/drawing/2016/5/9/chartex" xmlns:cx4="http://schemas.microsoft.com/office/drawing/2016/5/10/chartex" xmlns:cx5="http://schemas.microsoft.com/office/drawing/2016/5/11/chartex" xmlns:cx6="http://schemas.microsoft.com/office/drawing/2016/5/12/chartex" xmlns:cx7="http://schemas.microsoft.com/office/drawing/2016/5/13/chartex" xmlns:cx8="http://schemas.microsoft.com/office/drawing/2016/5/14/chartex" xmlns:mc="http://schemas.openxmlformats.org/markup-compatibility/2006" xmlns:aink="http://schemas.microsoft.com/office/drawing/2016/ink" xmlns:am3d="http://schemas.microsoft.com/office/drawing/2017/model3d" xmlns:o="urn:schemas-microsoft-com:office:office" xmlns:oel="http://schemas.microsoft.com/office/2019/extlst" xmlns:r="http://schemas.openxmlformats.org/officeDocument/2006/relationships" xmlns:m="http://schemas.openxmlformats.org/officeDocument/2006/math" xmlns:v="urn:schemas-microsoft-com:vml" xmlns:wp14="http://schemas.microsoft.com/office/word/2010/wordprocessingDrawing" xmlns:wp="http://schemas.openxmlformats.org/drawingml/2006/wordprocessingDrawing" xmlns:w10="urn:schemas-microsoft-com:office:word" xmlns:w="http://schemas.openxmlformats.org/wordprocessingml/2006/main" xmlns:w14="http://schemas.microsoft.com/office/word/2010/wordml" xmlns:w15="http://schemas.microsoft.com/office/word/2012/wordml" xmlns:w16cex="http://schemas.microsoft.com/office/word/2018/wordml/cex" xmlns:w16cid="http://schemas.microsoft.com/office/word/2016/wordml/cid" xmlns:w16="http://schemas.microsoft.com/office/word/2018/wordml" xmlns:w16sdtdh="http://schemas.microsoft.com/office/word/2020/wordml/sdtdatahash" xmlns:w16se="http://schemas.microsoft.com/office/word/2015/wordml/symex" xmlns:wpg="http://schemas.microsoft.com/office/word/2010/wordprocessingGroup" xmlns:wpi="http://schemas.microsoft.com/office/word/2010/wordprocessingInk" xmlns:wne="http://schemas.microsoft.com/office/word/2006/wordml" xmlns:wps="http://schemas.microsoft.com/office/word/2010/wordprocessingShape" mc:Ignorable="w14 w15 w16se w16cid w16 w16cex w16sdtdh wp14">
+  <w:sdt>
+    <w:sdtPr>
+      <w:id w:val="1503854058"/>
+      <w:docPartObj>
+        <w:docPartGallery w:val="Page Numbers (Bottom of Page)"/>
+        <w:docPartUnique/>
+      </w:docPartObj>
+    </w:sdtPr>
+    <w:sdtEndPr>
+      <w:rPr>
+        <w:noProof/>
+      </w:rPr>
+    </w:sdtEndPr>
+    <w:sdtContent>
+      <w:p>
+        <w:pPr>
+          <w:pStyle w:val="Footer"/>
+          <w:jc w:val="center"/>
+        </w:pPr>
+        <w:r>
+          <w:fldChar w:fldCharType="begin"/>
+        </w:r>
+        <w:r>
+          <w:instrText xml:space="preserve"> PAGE   \* MERGEFORMAT </w:instrText>
+        </w:r>
+        <w:r>
+          <w:fldChar w:fldCharType="separate"/>
+        </w:r>
+        <w:r>
+          <w:rPr>
+            <w:noProof/>
+          </w:rPr>
+          <w:t>2</w:t>
+        </w:r>
+        <w:r>
+          <w:rPr>
+            <w:noProof/>
+          </w:rPr>
+          <w:fldChar w:fldCharType="end"/>
+        </w:r>
+      </w:p>
+    </w:sdtContent>
+  </w:sdt>
+  <w:p>
+    <w:pPr>
+      <w:pStyle w:val="Footer"/>
+    </w:pPr>
+  </w:p>
+</w:ftr>
 </file>
 
 <file path=word/footnotes.xml><?xml version="1.0" encoding="utf-8"?>
@@ -11874,6 +12482,7 @@
     <w:lsdException w:name="toc 1" w:uiPriority="39"/>
     <w:lsdException w:name="toc 2" w:uiPriority="39"/>
     <w:lsdException w:name="toc 3" w:uiPriority="39"/>
+    <w:lsdException w:name="footer" w:uiPriority="99"/>
     <w:lsdException w:name="Hyperlink" w:uiPriority="99"/>
     <w:lsdException w:name="Normal Table" w:semiHidden="1" w:unhideWhenUsed="1"/>
     <w:lsdException w:name="Table Simple 1" w:semiHidden="1" w:unhideWhenUsed="1"/>
@@ -12897,6 +13506,7 @@
     <w:name w:val="footer"/>
     <w:basedOn w:val="Normal"/>
     <w:link w:val="FooterChar"/>
+    <w:uiPriority w:val="99"/>
     <w:rsid w:val="00027DDE"/>
     <w:pPr>
       <w:tabs>
@@ -12910,6 +13520,7 @@
     <w:name w:val="Footer Char"/>
     <w:basedOn w:val="DefaultParagraphFont"/>
     <w:link w:val="Footer"/>
+    <w:uiPriority w:val="99"/>
     <w:rsid w:val="00027DDE"/>
   </w:style>
   <w:style w:type="table" w:styleId="PlainTable1">

</xml_diff>

<commit_message>
Add changes from New Req Spec Document to the Original Document
</commit_message>
<xml_diff>
--- a/documentation/Requirement-Specification.docx
+++ b/documentation/Requirement-Specification.docx
@@ -26,7 +26,7 @@
               <w:noProof/>
             </w:rPr>
             <w:pict w14:anchorId="6174AA63">
-              <v:rect id="Rectangle 33" o:spid="_x0000_s1033" style="position:absolute;margin-left:-224.05pt;margin-top:18.2pt;width:65.25pt;height:77.4pt;z-index:251659264;visibility:visible;mso-height-percent:98;mso-top-percent:23;mso-wrap-distance-left:9pt;mso-wrap-distance-top:0;mso-wrap-distance-right:9pt;mso-wrap-distance-bottom:0;mso-position-horizontal:right;mso-position-horizontal-relative:margin;mso-position-vertical-relative:page;mso-height-percent:98;mso-top-percent:23;mso-width-relative:page;mso-height-relative:page;v-text-anchor:bottom" o:gfxdata="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" fillcolor="#4f81bd [3204]" stroked="f" strokeweight="2pt">
+              <v:rect id="Rectangle 33" o:spid="_x0000_s1033" style="position:absolute;margin-left:-210pt;margin-top:18.2pt;width:65.25pt;height:77.4pt;z-index:251659264;visibility:visible;mso-height-percent:98;mso-top-percent:23;mso-wrap-distance-left:9pt;mso-wrap-distance-top:0;mso-wrap-distance-right:9pt;mso-wrap-distance-bottom:0;mso-position-horizontal:right;mso-position-horizontal-relative:margin;mso-position-vertical-relative:page;mso-height-percent:98;mso-top-percent:23;mso-width-relative:page;mso-height-relative:page;v-text-anchor:bottom" o:gfxdata="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" fillcolor="#4f81bd [3204]" stroked="f" strokeweight="2pt">
                 <o:lock v:ext="edit" aspectratio="t"/>
                 <v:textbox style="mso-next-textbox:#Rectangle 33" inset="3.6pt,,3.6pt">
                   <w:txbxContent>
@@ -2089,7 +2089,19 @@
         <w:t>their</w:t>
       </w:r>
       <w:r>
-        <w:t xml:space="preserve"> subsequent knowledge check questions, as well as reward users with in-game items (powerups and progression) if they are able to answer.</w:t>
+        <w:t xml:space="preserve"> subsequent knowledge check questions, as well as reward users with in-game items (powerups and progression) if they are able to </w:t>
+      </w:r>
+      <w:r>
+        <w:t xml:space="preserve">successfully </w:t>
+      </w:r>
+      <w:r>
+        <w:t>answer</w:t>
+      </w:r>
+      <w:r>
+        <w:t xml:space="preserve"> them</w:t>
+      </w:r>
+      <w:r>
+        <w:t>.</w:t>
       </w:r>
     </w:p>
     <w:p>
@@ -2097,13 +2109,16 @@
         <w:pStyle w:val="BodyText"/>
       </w:pPr>
       <w:r>
-        <w:t xml:space="preserve">The game should also be fun and engaging to the user; it </w:t>
-      </w:r>
-      <w:r>
-        <w:t>should</w:t>
-      </w:r>
-      <w:r>
-        <w:t xml:space="preserve"> be an amazing study tool integrated smoothly into an engaging RPG experience. However, the game does not need to teach the course </w:t>
+        <w:t>The game should provide the user with an entertaining and captivating study tool which would be integrated smoothly into an engaging RPG experience.</w:t>
+      </w:r>
+      <w:r>
+        <w:rPr>
+          <w:color w:val="FF0000"/>
+        </w:rPr>
+        <w:t xml:space="preserve"> </w:t>
+      </w:r>
+      <w:r>
+        <w:t xml:space="preserve">However, the game does not need to teach the course </w:t>
       </w:r>
       <w:r>
         <w:t>content but</w:t>
@@ -2163,7 +2178,13 @@
         <w:pStyle w:val="BodyText"/>
       </w:pPr>
       <w:r>
-        <w:t>The IBM Skills Build website is designed to be an educational website with courses on various subjects related to Computer Science. However, the current website is sometimes confusing</w:t>
+        <w:t xml:space="preserve">The IBM Skills Build website is designed to be an educational </w:t>
+      </w:r>
+      <w:r>
+        <w:t>tool</w:t>
+      </w:r>
+      <w:r>
+        <w:t xml:space="preserve"> with courses on various subjects related to Computer Science. However, the current website is sometimes confusing</w:t>
       </w:r>
       <w:r>
         <w:t xml:space="preserve">, </w:t>
@@ -2183,7 +2204,31 @@
         <w:pStyle w:val="BodyText"/>
       </w:pPr>
       <w:r>
-        <w:t xml:space="preserve">The purpose of the software is to provide a fun way to navigate the website and discover IBM Skills Build courses. This will be done by making a top down 2D RPG game where the courses are linked throughout the game, and where you need to learn about the topics covered to progress through the game. This would help solve the problem by making the courses more accessible and encourage the </w:t>
+        <w:t xml:space="preserve">The purpose of the software is to provide a fun way to navigate the website and discover IBM Skills Build courses. This will be </w:t>
+      </w:r>
+      <w:r>
+        <w:t>achieved by creating</w:t>
+      </w:r>
+      <w:r>
+        <w:t xml:space="preserve"> a top down 2D RPG game w</w:t>
+      </w:r>
+      <w:r>
+        <w:t>ith</w:t>
+      </w:r>
+      <w:r>
+        <w:t xml:space="preserve"> courses linked throughout, and where </w:t>
+      </w:r>
+      <w:r>
+        <w:t xml:space="preserve">the player </w:t>
+      </w:r>
+      <w:r>
+        <w:t>need</w:t>
+      </w:r>
+      <w:r>
+        <w:t>s</w:t>
+      </w:r>
+      <w:r>
+        <w:t xml:space="preserve"> to learn about the topics covered to progress through the game. This would help solve the problem by making the courses more accessible and encourage the </w:t>
       </w:r>
       <w:r>
         <w:t>users</w:t>
@@ -2232,7 +2277,11 @@
         <w:pStyle w:val="BodyText"/>
       </w:pPr>
       <w:r>
-        <w:t>The stakeholders for our project are our users and IBM (John McNamara). Our users will mainly consist of university students and secondary school students who are interested in Computer Science. This may include people who have never played video games before, hence our game should be as accessible as possible.</w:t>
+        <w:t xml:space="preserve">The stakeholders for our project are our users and IBM (John McNamara). Our users will mainly consist of university students and secondary school students who are interested in </w:t>
+      </w:r>
+      <w:r>
+        <w:lastRenderedPageBreak/>
+        <w:t>Computer Science. This may include people who have never played video games before, hence our game should be as accessible as possible.</w:t>
       </w:r>
     </w:p>
     <w:p>
@@ -2240,7 +2289,6 @@
         <w:pStyle w:val="BodyText"/>
       </w:pPr>
       <w:r>
-        <w:lastRenderedPageBreak/>
         <w:t>In the future, we might want to expand upon the game. These are some f</w:t>
       </w:r>
       <w:r>
@@ -2283,10 +2331,7 @@
         <w:t xml:space="preserve"> </w:t>
       </w:r>
       <w:r>
-        <w:t>m</w:t>
-      </w:r>
-      <w:r>
-        <w:t>ode</w:t>
+        <w:t>mode</w:t>
       </w:r>
     </w:p>
     <w:p>
@@ -2512,10 +2557,17 @@
         <w:rPr>
           <w:b/>
         </w:rPr>
+        <w:lastRenderedPageBreak/>
         <w:t>Use for our System:</w:t>
       </w:r>
       <w:r>
-        <w:t xml:space="preserve"> Negative reviews suggest the gameplay cycle of finding landmarks to be tedious and the questions unnecessary. Our game should contain essential questions with other gameplay elements to engage players.</w:t>
+        <w:t xml:space="preserve"> Negative reviews suggest the gameplay cycle of finding landmarks to be tedious and the questions unnecessary. Our game should co</w:t>
+      </w:r>
+      <w:r>
+        <w:t>mbine</w:t>
+      </w:r>
+      <w:r>
+        <w:t xml:space="preserve"> essential questions with other gameplay elements to engage players.</w:t>
       </w:r>
     </w:p>
     <w:p>
@@ -2561,10 +2613,10 @@
         <w:t>Description:</w:t>
       </w:r>
       <w:r>
-        <w:t xml:space="preserve"> Minecraft Education enables students to engage with lessons created by teachers in Minecraft which focuse</w:t>
-      </w:r>
-      <w:r>
-        <w:t>s</w:t>
+        <w:t xml:space="preserve"> Minecraft Education enables students to engage with lessons created by teachers in Minecraft which </w:t>
+      </w:r>
+      <w:r>
+        <w:t>focus</w:t>
       </w:r>
       <w:r>
         <w:t xml:space="preserve"> on academic subjects.</w:t>
@@ -2703,7 +2755,13 @@
         <w:t>Disadvantage:</w:t>
       </w:r>
       <w:r>
-        <w:t xml:space="preserve"> The game is not focused on these trivia notes, rather they are an additional feature, which despite it giving the player a badge, does not facilitate progression: They are a side quest.</w:t>
+        <w:t xml:space="preserve"> The game is not focused on these trivia notes, rather they are an additional feature, which </w:t>
+      </w:r>
+      <w:r>
+        <w:t>although result in the player receiving a badge, do</w:t>
+      </w:r>
+      <w:r>
+        <w:t xml:space="preserve"> not facilitate progression: They are a side quest.</w:t>
       </w:r>
     </w:p>
     <w:p>
@@ -2933,13 +2991,8 @@
               <w:pStyle w:val="Compact"/>
             </w:pPr>
             <w:r>
-              <w:t xml:space="preserve">Priority / </w:t>
-            </w:r>
-            <w:proofErr w:type="spellStart"/>
-            <w:r>
-              <w:t>MuShCo</w:t>
-            </w:r>
-            <w:proofErr w:type="spellEnd"/>
+              <w:t>Priority / MuShCo</w:t>
+            </w:r>
           </w:p>
         </w:tc>
         <w:tc>
@@ -3168,13 +3221,8 @@
               <w:pStyle w:val="Compact"/>
             </w:pPr>
             <w:r>
-              <w:t xml:space="preserve">Priority / </w:t>
-            </w:r>
-            <w:proofErr w:type="spellStart"/>
-            <w:r>
-              <w:t>MuShCo</w:t>
-            </w:r>
-            <w:proofErr w:type="spellEnd"/>
+              <w:t>Priority / MuShCo</w:t>
+            </w:r>
           </w:p>
         </w:tc>
         <w:tc>
@@ -3242,7 +3290,13 @@
               <w:pStyle w:val="Compact"/>
             </w:pPr>
             <w:r>
-              <w:t>Player character should be able to move in the four cardinal directions and diagonally with either WASD (holding a combination of two keys, say W and A, would make the player move diagonally up and left) or via controller</w:t>
+              <w:t xml:space="preserve">Player character should be able to move in the four cardinal directions and diagonally with either WASD (holding a combination of two keys, </w:t>
+            </w:r>
+            <w:r>
+              <w:t>e.g.,</w:t>
+            </w:r>
+            <w:r>
+              <w:t xml:space="preserve"> W and A, would make the player move diagonally up and left) or via controller</w:t>
             </w:r>
           </w:p>
         </w:tc>
@@ -3375,13 +3429,8 @@
               <w:pStyle w:val="Compact"/>
             </w:pPr>
             <w:r>
-              <w:t xml:space="preserve">Priority / </w:t>
-            </w:r>
-            <w:proofErr w:type="spellStart"/>
-            <w:r>
-              <w:t>MuShCo</w:t>
-            </w:r>
-            <w:proofErr w:type="spellEnd"/>
+              <w:t>Priority / MuShCo</w:t>
+            </w:r>
           </w:p>
         </w:tc>
         <w:tc>
@@ -3455,13 +3504,19 @@
               <w:t>Gameboy</w:t>
             </w:r>
             <w:r>
-              <w:t xml:space="preserve">. [A] generally for accept, and [B] generally for cancel. If a player character is between two game objects, the one they are closer </w:t>
+              <w:t>. [A] generally for accept, and [B] generally for cancel. If a player character is between two game objects, the one they are close</w:t>
+            </w:r>
+            <w:r>
+              <w:t>st</w:t>
+            </w:r>
+            <w:r>
+              <w:t xml:space="preserve"> </w:t>
             </w:r>
             <w:r>
               <w:t>too</w:t>
             </w:r>
             <w:r>
-              <w:t xml:space="preserve"> should be the one being interacted with</w:t>
+              <w:t xml:space="preserve"> should be the one interacted with</w:t>
             </w:r>
           </w:p>
         </w:tc>
@@ -3612,13 +3667,8 @@
               <w:pStyle w:val="Compact"/>
             </w:pPr>
             <w:r>
-              <w:t xml:space="preserve">Priority / </w:t>
-            </w:r>
-            <w:proofErr w:type="spellStart"/>
-            <w:r>
-              <w:t>MuShCo</w:t>
-            </w:r>
-            <w:proofErr w:type="spellEnd"/>
+              <w:t>Priority / MuShCo</w:t>
+            </w:r>
           </w:p>
         </w:tc>
         <w:tc>
@@ -3842,13 +3892,8 @@
             </w:pPr>
             <w:r>
               <w:lastRenderedPageBreak/>
-              <w:t xml:space="preserve">Priority / </w:t>
-            </w:r>
-            <w:proofErr w:type="spellStart"/>
-            <w:r>
-              <w:t>MuShCo</w:t>
-            </w:r>
-            <w:proofErr w:type="spellEnd"/>
+              <w:t>Priority / MuShCo</w:t>
+            </w:r>
           </w:p>
         </w:tc>
         <w:tc>
@@ -4055,13 +4100,8 @@
               <w:pStyle w:val="Compact"/>
             </w:pPr>
             <w:r>
-              <w:t xml:space="preserve">Priority / </w:t>
-            </w:r>
-            <w:proofErr w:type="spellStart"/>
-            <w:r>
-              <w:t>MuShCo</w:t>
-            </w:r>
-            <w:proofErr w:type="spellEnd"/>
+              <w:t>Priority / MuShCo</w:t>
+            </w:r>
           </w:p>
         </w:tc>
         <w:tc>
@@ -4129,7 +4169,13 @@
               <w:pStyle w:val="Compact"/>
             </w:pPr>
             <w:r>
-              <w:t>In the case that the user wants to take a break, or wants to go on Skills Build to learn about the topic, they should be able to save their progress, or in case the game crashes and be able to load back their save file</w:t>
+              <w:t xml:space="preserve">In the </w:t>
+            </w:r>
+            <w:r>
+              <w:t>event</w:t>
+            </w:r>
+            <w:r>
+              <w:t xml:space="preserve"> that the user wants to take a break, or wants to go on Skills Build to learn about the topic, they should be able to save their progress, or in case the game crashes and be able to load back their save file</w:t>
             </w:r>
           </w:p>
         </w:tc>
@@ -4241,7 +4287,13 @@
               <w:pStyle w:val="Compact"/>
             </w:pPr>
             <w:r>
-              <w:t>A menu where the player can see all their currently collected items</w:t>
+              <w:t xml:space="preserve">A menu where the player can </w:t>
+            </w:r>
+            <w:r>
+              <w:t>view</w:t>
+            </w:r>
+            <w:r>
+              <w:t xml:space="preserve"> all their currently collected items</w:t>
             </w:r>
           </w:p>
         </w:tc>
@@ -4256,13 +4308,8 @@
               <w:pStyle w:val="Compact"/>
             </w:pPr>
             <w:r>
-              <w:t xml:space="preserve">Priority / </w:t>
-            </w:r>
-            <w:proofErr w:type="spellStart"/>
-            <w:r>
-              <w:t>MuShCo</w:t>
-            </w:r>
-            <w:proofErr w:type="spellEnd"/>
+              <w:t>Priority / MuShCo</w:t>
+            </w:r>
           </w:p>
         </w:tc>
         <w:tc>
@@ -4345,10 +4392,19 @@
               <w:t xml:space="preserve">his menu can also display other items the user can </w:t>
             </w:r>
             <w:r>
-              <w:t>get but</w:t>
-            </w:r>
-            <w:r>
-              <w:t xml:space="preserve"> shade them out if the user has not gotten them yet. The user cannot read the descriptions of shaded items</w:t>
+              <w:t>collect</w:t>
+            </w:r>
+            <w:r>
+              <w:t xml:space="preserve"> but</w:t>
+            </w:r>
+            <w:r>
+              <w:t xml:space="preserve"> shade them out if the user has not yet</w:t>
+            </w:r>
+            <w:r>
+              <w:t xml:space="preserve"> acquired them</w:t>
+            </w:r>
+            <w:r>
+              <w:t>. The user cannot read the descriptions of shaded items</w:t>
             </w:r>
           </w:p>
         </w:tc>
@@ -4511,13 +4567,8 @@
               <w:pStyle w:val="Compact"/>
             </w:pPr>
             <w:r>
-              <w:t xml:space="preserve">Priority / </w:t>
-            </w:r>
-            <w:proofErr w:type="spellStart"/>
-            <w:r>
-              <w:t>MuShCo</w:t>
-            </w:r>
-            <w:proofErr w:type="spellEnd"/>
+              <w:t>Priority / MuShCo</w:t>
+            </w:r>
           </w:p>
         </w:tc>
         <w:tc>
@@ -4613,7 +4664,13 @@
               <w:pStyle w:val="Compact"/>
             </w:pPr>
             <w:r>
-              <w:t>In the rare case that the camera is not centered around the player character, there should be a button (in the pause menu) to center the camera. Only implement if the camera gets stuck frequently</w:t>
+              <w:t xml:space="preserve">In </w:t>
+            </w:r>
+            <w:r>
+              <w:t>the rare case that the camera fails to center on the player character, there should be a button (in the pause menu) to recenter the camera</w:t>
+            </w:r>
+            <w:r>
+              <w:t>. Only implement if the camera gets stuck frequently</w:t>
             </w:r>
           </w:p>
         </w:tc>
@@ -4739,13 +4796,8 @@
               <w:pStyle w:val="Compact"/>
             </w:pPr>
             <w:r>
-              <w:t xml:space="preserve">Priority / </w:t>
-            </w:r>
-            <w:proofErr w:type="spellStart"/>
-            <w:r>
-              <w:t>MuShCo</w:t>
-            </w:r>
-            <w:proofErr w:type="spellEnd"/>
+              <w:t>Priority / MuShCo</w:t>
+            </w:r>
           </w:p>
         </w:tc>
         <w:tc>
@@ -4859,7 +4911,13 @@
               <w:pStyle w:val="Compact"/>
             </w:pPr>
             <w:r>
-              <w:t>If the player character somehow stays alive with negative health, they should lose at the start of their next action</w:t>
+              <w:t xml:space="preserve">If the player character </w:t>
+            </w:r>
+            <w:r>
+              <w:t>manages to</w:t>
+            </w:r>
+            <w:r>
+              <w:t xml:space="preserve"> stay alive with negative health, they should lose at the start of their next action</w:t>
             </w:r>
           </w:p>
         </w:tc>
@@ -4958,13 +5016,8 @@
               <w:pStyle w:val="Compact"/>
             </w:pPr>
             <w:r>
-              <w:t xml:space="preserve">Priority / </w:t>
-            </w:r>
-            <w:proofErr w:type="spellStart"/>
-            <w:r>
-              <w:t>MuShCo</w:t>
-            </w:r>
-            <w:proofErr w:type="spellEnd"/>
+              <w:t>Priority / MuShCo</w:t>
+            </w:r>
           </w:p>
         </w:tc>
         <w:tc>
@@ -5032,7 +5085,19 @@
               <w:pStyle w:val="Compact"/>
             </w:pPr>
             <w:r>
-              <w:t>A skill tree which has nodes that provides various benefits, like giving the player character more health or attack. After finishing a world, the skill associated with that world unlocks. Nodes can be activated by spending skill points/ or acquiring unique items</w:t>
+              <w:t xml:space="preserve">A skill tree which has nodes that provide various benefits, </w:t>
+            </w:r>
+            <w:r>
+              <w:t xml:space="preserve">such as </w:t>
+            </w:r>
+            <w:r>
+              <w:t xml:space="preserve">giving the player character more health or attack. After </w:t>
+            </w:r>
+            <w:r>
+              <w:t>completing</w:t>
+            </w:r>
+            <w:r>
+              <w:t xml:space="preserve"> a world, the skill associated with that world unlocks. Nodes can be activated by spending skill points/ or acquiring unique items</w:t>
             </w:r>
           </w:p>
         </w:tc>
@@ -5060,7 +5125,13 @@
               <w:pStyle w:val="Compact"/>
             </w:pPr>
             <w:r>
-              <w:t>If the player somehow has negative skill points, they should not be able to quit the Skills Build menu</w:t>
+              <w:t xml:space="preserve">If the player </w:t>
+            </w:r>
+            <w:r>
+              <w:t>manages to acquire</w:t>
+            </w:r>
+            <w:r>
+              <w:t xml:space="preserve"> negative skill points, they should not be able to quit the Skills Build menu</w:t>
             </w:r>
           </w:p>
         </w:tc>
@@ -5187,13 +5258,8 @@
               <w:pStyle w:val="Compact"/>
             </w:pPr>
             <w:r>
-              <w:t xml:space="preserve">Priority / </w:t>
-            </w:r>
-            <w:proofErr w:type="spellStart"/>
-            <w:r>
-              <w:t>MuShCo</w:t>
-            </w:r>
-            <w:proofErr w:type="spellEnd"/>
+              <w:t>Priority / MuShCo</w:t>
+            </w:r>
           </w:p>
         </w:tc>
         <w:tc>
@@ -5264,13 +5330,19 @@
               <w:pStyle w:val="Compact"/>
             </w:pPr>
             <w:r>
-              <w:t>The user can, from the hub world, access all the main worlds in any order. This place will be more fleshed out compared to other place</w:t>
+              <w:t xml:space="preserve">The user can, from the hub world, access all the main worlds in any order. This </w:t>
+            </w:r>
+            <w:r>
+              <w:t>area</w:t>
+            </w:r>
+            <w:r>
+              <w:t xml:space="preserve"> will be more fleshed out compared to other place</w:t>
             </w:r>
             <w:r>
               <w:t>s</w:t>
             </w:r>
             <w:r>
-              <w:t xml:space="preserve"> since the user will return here a lot</w:t>
+              <w:t>, as the user will return there frequently</w:t>
             </w:r>
           </w:p>
         </w:tc>
@@ -5397,13 +5469,8 @@
               <w:pStyle w:val="Compact"/>
             </w:pPr>
             <w:r>
-              <w:t xml:space="preserve">Priority / </w:t>
-            </w:r>
-            <w:proofErr w:type="spellStart"/>
-            <w:r>
-              <w:t>MuShCo</w:t>
-            </w:r>
-            <w:proofErr w:type="spellEnd"/>
+              <w:t>Priority / MuShCo</w:t>
+            </w:r>
           </w:p>
         </w:tc>
         <w:tc>
@@ -5613,13 +5680,8 @@
               <w:pStyle w:val="Compact"/>
             </w:pPr>
             <w:r>
-              <w:t xml:space="preserve">Priority / </w:t>
-            </w:r>
-            <w:proofErr w:type="spellStart"/>
-            <w:r>
-              <w:t>MuShCo</w:t>
-            </w:r>
-            <w:proofErr w:type="spellEnd"/>
+              <w:t>Priority / MuShCo</w:t>
+            </w:r>
           </w:p>
         </w:tc>
         <w:tc>
@@ -5693,7 +5755,19 @@
               <w:t>entrance and</w:t>
             </w:r>
             <w:r>
-              <w:t xml:space="preserve"> can have none or multiple exits. The room size can be from one screen to multiple screens. After entering through a door, the player character is placed right outside the door of another room, and the door to the next room should only be opened once the p</w:t>
+              <w:t xml:space="preserve"> can have none or multiple exits. The room size can </w:t>
+            </w:r>
+            <w:r>
+              <w:t>occupy</w:t>
+            </w:r>
+            <w:r>
+              <w:t xml:space="preserve"> one to multiple screens. After entering through a door, the player character is placed </w:t>
+            </w:r>
+            <w:r>
+              <w:t>directly</w:t>
+            </w:r>
+            <w:r>
+              <w:t xml:space="preserve"> outside the door of another room, and the door to the next room should only be opened once the p</w:t>
             </w:r>
             <w:r>
               <w:t>uzzle is solved</w:t>
@@ -5832,13 +5906,8 @@
               <w:pStyle w:val="Compact"/>
             </w:pPr>
             <w:r>
-              <w:t xml:space="preserve">Priority / </w:t>
-            </w:r>
-            <w:proofErr w:type="spellStart"/>
-            <w:r>
-              <w:t>MuShCo</w:t>
-            </w:r>
-            <w:proofErr w:type="spellEnd"/>
+              <w:t>Priority / MuShCo</w:t>
+            </w:r>
           </w:p>
         </w:tc>
         <w:tc>
@@ -5909,7 +5978,13 @@
               <w:pStyle w:val="Compact"/>
             </w:pPr>
             <w:r>
-              <w:t xml:space="preserve">Puzzles have a theme in each world. Most puzzles will be a </w:t>
+              <w:t xml:space="preserve">Puzzles have a theme </w:t>
+            </w:r>
+            <w:r>
+              <w:t xml:space="preserve">to complement </w:t>
+            </w:r>
+            <w:r>
+              <w:t xml:space="preserve">each world. Most puzzles will be a </w:t>
             </w:r>
             <w:r>
               <w:t>multiple-choice</w:t>
@@ -5944,13 +6019,10 @@
               <w:pStyle w:val="Compact"/>
             </w:pPr>
             <w:r>
-              <w:t xml:space="preserve">Some puzzles will require a reset button, which restores the state of the room </w:t>
-            </w:r>
-            <w:r>
-              <w:t>it’s</w:t>
-            </w:r>
-            <w:r>
-              <w:t xml:space="preserve"> in to how it originally was</w:t>
+              <w:t xml:space="preserve">Some puzzles will require a reset button, which restores the </w:t>
+            </w:r>
+            <w:r>
+              <w:t>room to its original state</w:t>
             </w:r>
           </w:p>
         </w:tc>
@@ -6049,13 +6121,8 @@
               <w:pStyle w:val="Compact"/>
             </w:pPr>
             <w:r>
-              <w:t xml:space="preserve">Priority / </w:t>
-            </w:r>
-            <w:proofErr w:type="spellStart"/>
-            <w:r>
-              <w:t>MuShCo</w:t>
-            </w:r>
-            <w:proofErr w:type="spellEnd"/>
+              <w:t>Priority / MuShCo</w:t>
+            </w:r>
           </w:p>
         </w:tc>
         <w:tc>
@@ -6286,13 +6353,8 @@
               <w:pStyle w:val="Compact"/>
             </w:pPr>
             <w:r>
-              <w:t xml:space="preserve">Priority / </w:t>
-            </w:r>
-            <w:proofErr w:type="spellStart"/>
-            <w:r>
-              <w:t>MuShCo</w:t>
-            </w:r>
-            <w:proofErr w:type="spellEnd"/>
+              <w:t>Priority / MuShCo</w:t>
+            </w:r>
           </w:p>
         </w:tc>
         <w:tc>
@@ -6372,7 +6434,19 @@
               <w:t>have</w:t>
             </w:r>
             <w:r>
-              <w:t xml:space="preserve"> a health bar. If the user answers a question correctly, they get to attack the boss. If they don’t answer correctly, they get hit by the boss. Bosses can ask any questions from the previous puzzles in their respective world. The final boss </w:t>
+              <w:t xml:space="preserve"> a health bar. If the user answers a question correctly, they get to attack the boss. If they answer </w:t>
+            </w:r>
+            <w:r>
+              <w:t>in</w:t>
+            </w:r>
+            <w:r>
+              <w:t xml:space="preserve">correctly, they </w:t>
+            </w:r>
+            <w:r>
+              <w:t xml:space="preserve">are </w:t>
+            </w:r>
+            <w:r>
+              <w:t xml:space="preserve">hit by the boss. Bosses can ask any questions from the previous puzzles in their respective world. The final boss </w:t>
             </w:r>
             <w:r>
               <w:t>can</w:t>
@@ -6415,7 +6489,19 @@
               <w:pStyle w:val="Compact"/>
             </w:pPr>
             <w:r>
-              <w:t>If the fight lasts long enough, there will not be enough unique questions to ask the user. To prevent this happening, questions can be reused after all other questions gets exhausted</w:t>
+              <w:t xml:space="preserve">If the fight lasts long enough, there will not be enough unique questions to ask the user. To prevent this happening, questions </w:t>
+            </w:r>
+            <w:r>
+              <w:t>will</w:t>
+            </w:r>
+            <w:r>
+              <w:t xml:space="preserve"> be reused after all other questions </w:t>
+            </w:r>
+            <w:r>
+              <w:t>have been</w:t>
+            </w:r>
+            <w:r>
+              <w:t xml:space="preserve"> exhausted</w:t>
             </w:r>
           </w:p>
         </w:tc>
@@ -6560,13 +6646,8 @@
               <w:pStyle w:val="Compact"/>
             </w:pPr>
             <w:r>
-              <w:t xml:space="preserve">Priority / </w:t>
-            </w:r>
-            <w:proofErr w:type="spellStart"/>
-            <w:r>
-              <w:t>MuShCo</w:t>
-            </w:r>
-            <w:proofErr w:type="spellEnd"/>
+              <w:t>Priority / MuShCo</w:t>
+            </w:r>
           </w:p>
         </w:tc>
         <w:tc>
@@ -6634,7 +6715,25 @@
               <w:pStyle w:val="Compact"/>
             </w:pPr>
             <w:r>
-              <w:t>Sounds should be made for most of the common actions, like opening menu, attack an enemy, or walking through a room</w:t>
+              <w:t xml:space="preserve">Sounds should be made for most of the common actions, </w:t>
+            </w:r>
+            <w:r>
+              <w:t>such as</w:t>
+            </w:r>
+            <w:r>
+              <w:t xml:space="preserve"> opening </w:t>
+            </w:r>
+            <w:r>
+              <w:t xml:space="preserve">a </w:t>
+            </w:r>
+            <w:r>
+              <w:t>menu, attack</w:t>
+            </w:r>
+            <w:r>
+              <w:t>ing</w:t>
+            </w:r>
+            <w:r>
+              <w:t xml:space="preserve"> an enemy, or walking through a room</w:t>
             </w:r>
             <w:r>
               <w:t>.</w:t>
@@ -7146,15 +7245,7 @@
               <w:pStyle w:val="Compact"/>
             </w:pPr>
             <w:r>
-              <w:t xml:space="preserve">Graphics abide by the Game Accessibility Guidelines, so the game is enjoyable for users suffering from </w:t>
-            </w:r>
-            <w:proofErr w:type="spellStart"/>
-            <w:r>
-              <w:t>colour</w:t>
-            </w:r>
-            <w:proofErr w:type="spellEnd"/>
-            <w:r>
-              <w:t xml:space="preserve"> blindness</w:t>
+              <w:t>Graphics abide by the Game Accessibility Guidelines, so the game is enjoyable for users suffering from colour blindness</w:t>
             </w:r>
           </w:p>
         </w:tc>
@@ -7558,7 +7649,16 @@
               <w:pStyle w:val="Compact"/>
             </w:pPr>
             <w:r>
-              <w:t>Game and UI should be intuitive to use even for people who have not played games</w:t>
+              <w:t>G</w:t>
+            </w:r>
+            <w:r>
+              <w:t xml:space="preserve">ame and UI should be intuitive even for people who have </w:t>
+            </w:r>
+            <w:r>
+              <w:t>no experience of playing</w:t>
+            </w:r>
+            <w:r>
+              <w:t xml:space="preserve"> games</w:t>
             </w:r>
           </w:p>
         </w:tc>
@@ -7980,7 +8080,13 @@
               <w:pStyle w:val="Compact"/>
             </w:pPr>
             <w:r>
-              <w:t>Music should fit each area</w:t>
+              <w:t xml:space="preserve">Music should </w:t>
+            </w:r>
+            <w:r>
+              <w:t>suit</w:t>
+            </w:r>
+            <w:r>
+              <w:t xml:space="preserve"> each area</w:t>
             </w:r>
           </w:p>
         </w:tc>
@@ -8106,7 +8212,16 @@
               <w:pStyle w:val="Compact"/>
             </w:pPr>
             <w:r>
-              <w:t>The game must have an aspect of progression where items are gained which benefits them</w:t>
+              <w:t xml:space="preserve">The game must </w:t>
+            </w:r>
+            <w:r>
+              <w:t>include</w:t>
+            </w:r>
+            <w:r>
+              <w:t xml:space="preserve"> an aspect of progression where items are gained </w:t>
+            </w:r>
+            <w:r>
+              <w:t>to the benefit of the user</w:t>
             </w:r>
           </w:p>
         </w:tc>
@@ -8150,7 +8265,25 @@
         <w:pStyle w:val="FirstParagraph"/>
       </w:pPr>
       <w:r>
-        <w:t xml:space="preserve">This section outlines our potential risks, how they could harm out project, and how we plan to mitigate these risks. </w:t>
+        <w:t>This section outlines potential risks, how they could harm ou</w:t>
+      </w:r>
+      <w:r>
+        <w:t xml:space="preserve">r </w:t>
+      </w:r>
+      <w:r>
+        <w:t xml:space="preserve">project, and how we </w:t>
+      </w:r>
+      <w:r>
+        <w:t>intend</w:t>
+      </w:r>
+      <w:r>
+        <w:t xml:space="preserve"> to mitigate </w:t>
+      </w:r>
+      <w:r>
+        <w:t>them</w:t>
+      </w:r>
+      <w:r>
+        <w:t xml:space="preserve">. </w:t>
       </w:r>
     </w:p>
     <w:tbl>
@@ -9203,7 +9336,21 @@
                 <w:sz w:val="22"/>
                 <w:szCs w:val="22"/>
               </w:rPr>
-              <w:t>Project not completed on time due to base features not being completed</w:t>
+              <w:t xml:space="preserve">Project not </w:t>
+            </w:r>
+            <w:r>
+              <w:rPr>
+                <w:sz w:val="22"/>
+                <w:szCs w:val="22"/>
+              </w:rPr>
+              <w:t>delivered</w:t>
+            </w:r>
+            <w:r>
+              <w:rPr>
+                <w:sz w:val="22"/>
+                <w:szCs w:val="22"/>
+              </w:rPr>
+              <w:t xml:space="preserve"> on time due to base features not being completed</w:t>
             </w:r>
           </w:p>
         </w:tc>
@@ -9343,7 +9490,28 @@
                 <w:sz w:val="22"/>
                 <w:szCs w:val="22"/>
               </w:rPr>
-              <w:t>Other group members have more work, delays if key member</w:t>
+              <w:t>Other group members have more work,</w:t>
+            </w:r>
+            <w:r>
+              <w:rPr>
+                <w:sz w:val="22"/>
+                <w:szCs w:val="22"/>
+              </w:rPr>
+              <w:t xml:space="preserve"> bottlenecks if key members’ work is</w:t>
+            </w:r>
+            <w:r>
+              <w:rPr>
+                <w:sz w:val="22"/>
+                <w:szCs w:val="22"/>
+              </w:rPr>
+              <w:t xml:space="preserve"> dela</w:t>
+            </w:r>
+            <w:r>
+              <w:rPr>
+                <w:sz w:val="22"/>
+                <w:szCs w:val="22"/>
+              </w:rPr>
+              <w:t>yed</w:t>
             </w:r>
           </w:p>
         </w:tc>
@@ -9388,7 +9556,21 @@
                 <w:sz w:val="22"/>
                 <w:szCs w:val="22"/>
               </w:rPr>
-              <w:t>Cross train team members, or have backup plans</w:t>
+              <w:t xml:space="preserve">Cross train team members, or have </w:t>
+            </w:r>
+            <w:r>
+              <w:rPr>
+                <w:sz w:val="22"/>
+                <w:szCs w:val="22"/>
+              </w:rPr>
+              <w:t>contingency</w:t>
+            </w:r>
+            <w:r>
+              <w:rPr>
+                <w:sz w:val="22"/>
+                <w:szCs w:val="22"/>
+              </w:rPr>
+              <w:t xml:space="preserve"> plans</w:t>
             </w:r>
           </w:p>
         </w:tc>
@@ -9586,6 +9768,7 @@
           <w:b/>
           <w:bCs/>
         </w:rPr>
+        <w:lastRenderedPageBreak/>
         <w:br w:type="page"/>
       </w:r>
     </w:p>
@@ -9679,7 +9862,16 @@
                 <w:sz w:val="22"/>
                 <w:szCs w:val="22"/>
               </w:rPr>
-              <w:t>Will have to go back and change content, potentially from a fundamental level</w:t>
+              <w:t xml:space="preserve">Content will need modification, </w:t>
+            </w:r>
+            <w:r>
+              <w:rPr>
+                <w:b w:val="0"/>
+                <w:bCs w:val="0"/>
+                <w:sz w:val="22"/>
+                <w:szCs w:val="22"/>
+              </w:rPr>
+              <w:t>potentially from a fundamental level</w:t>
             </w:r>
           </w:p>
         </w:tc>
@@ -9991,13 +10183,13 @@
       <w:pPr>
         <w:pStyle w:val="Heading2"/>
       </w:pPr>
-      <w:bookmarkStart w:id="58" w:name="agile-versus-plan-driven"/>
-      <w:bookmarkStart w:id="59" w:name="_Toc151327558"/>
-      <w:bookmarkStart w:id="60" w:name="_Toc151536925"/>
+      <w:bookmarkStart w:id="58" w:name="_Toc151536925"/>
+      <w:bookmarkStart w:id="59" w:name="agile-versus-plan-driven"/>
+      <w:bookmarkStart w:id="60" w:name="_Toc151327558"/>
       <w:r>
         <w:t>Team Roles</w:t>
       </w:r>
-      <w:bookmarkEnd w:id="60"/>
+      <w:bookmarkEnd w:id="58"/>
     </w:p>
     <w:p>
       <w:pPr>
@@ -10025,7 +10217,13 @@
         <w:t>]</w:t>
       </w:r>
       <w:r>
-        <w:t xml:space="preserve">, and assign roles for our team based on this. </w:t>
+        <w:t xml:space="preserve">, and </w:t>
+      </w:r>
+      <w:r>
+        <w:t xml:space="preserve">to </w:t>
+      </w:r>
+      <w:r>
+        <w:t xml:space="preserve">assign roles for our team based on this. </w:t>
       </w:r>
     </w:p>
     <w:p>
@@ -10033,7 +10231,22 @@
         <w:pStyle w:val="FirstParagraph"/>
       </w:pPr>
       <w:r>
-        <w:t>We have two members whose top talent is innovation, hence we assigned them more creative roles.</w:t>
+        <w:t>T</w:t>
+      </w:r>
+      <w:r>
+        <w:t>wo members whose top talent is innovation</w:t>
+      </w:r>
+      <w:r>
+        <w:t>,</w:t>
+      </w:r>
+      <w:r>
+        <w:t xml:space="preserve"> we</w:t>
+      </w:r>
+      <w:r>
+        <w:t>re</w:t>
+      </w:r>
+      <w:r>
+        <w:t xml:space="preserve"> assigned more creative roles.</w:t>
       </w:r>
     </w:p>
     <w:p>
@@ -10156,13 +10369,25 @@
         <w:pStyle w:val="FirstParagraph"/>
       </w:pPr>
       <w:r>
-        <w:t>In the end</w:t>
-      </w:r>
-      <w:r>
-        <w:t>,</w:t>
-      </w:r>
-      <w:r>
-        <w:t xml:space="preserve"> this approach is best for our team due to our existing skill set and allows individual member’s talents to shine.</w:t>
+        <w:t>We concluded that</w:t>
+      </w:r>
+      <w:r>
+        <w:t xml:space="preserve"> this approach is best for our team due to our </w:t>
+      </w:r>
+      <w:r>
+        <w:t xml:space="preserve">collective </w:t>
+      </w:r>
+      <w:r>
+        <w:t>existing skill set and allows individual members</w:t>
+      </w:r>
+      <w:r>
+        <w:t xml:space="preserve"> to showcase their</w:t>
+      </w:r>
+      <w:r>
+        <w:t xml:space="preserve"> talents</w:t>
+      </w:r>
+      <w:r>
+        <w:t>.</w:t>
       </w:r>
     </w:p>
     <w:p>
@@ -10173,8 +10398,8 @@
       <w:r>
         <w:t>Agile Versus Plan Driven</w:t>
       </w:r>
-      <w:bookmarkEnd w:id="58"/>
       <w:bookmarkEnd w:id="59"/>
+      <w:bookmarkEnd w:id="60"/>
       <w:bookmarkEnd w:id="61"/>
     </w:p>
     <w:p>
@@ -10221,7 +10446,13 @@
         <w:t>Features and priorities will greatly change as development progresses</w:t>
       </w:r>
       <w:r>
-        <w:t xml:space="preserve">, so with </w:t>
+        <w:t>, and therefore by u</w:t>
+      </w:r>
+      <w:r>
+        <w:t>tilizing</w:t>
+      </w:r>
+      <w:r>
+        <w:t xml:space="preserve"> </w:t>
       </w:r>
       <w:r>
         <w:t>S</w:t>
@@ -10275,10 +10506,19 @@
         <w:pStyle w:val="BlockText"/>
       </w:pPr>
       <w:r>
-        <w:t>Clients</w:t>
-      </w:r>
-      <w:r>
-        <w:t xml:space="preserve"> require regular updates from us,</w:t>
+        <w:t>The c</w:t>
+      </w:r>
+      <w:r>
+        <w:t>lient</w:t>
+      </w:r>
+      <w:r>
+        <w:t xml:space="preserve"> require</w:t>
+      </w:r>
+      <w:r>
+        <w:t>s</w:t>
+      </w:r>
+      <w:r>
+        <w:t xml:space="preserve"> regular updates from us,</w:t>
       </w:r>
       <w:r>
         <w:t xml:space="preserve"> so we need a method that involves them in the development process</w:t>
@@ -10290,10 +10530,10 @@
         <w:t xml:space="preserve"> The agile methodology allows for this as the client can serve</w:t>
       </w:r>
       <w:r>
-        <w:t xml:space="preserve"> as</w:t>
-      </w:r>
-      <w:r>
-        <w:t xml:space="preserve"> the product owner role</w:t>
+        <w:t xml:space="preserve"> in the role of</w:t>
+      </w:r>
+      <w:r>
+        <w:t xml:space="preserve"> the product owner</w:t>
       </w:r>
       <w:r>
         <w:t xml:space="preserve">. </w:t>
@@ -10307,16 +10547,25 @@
         <w:t xml:space="preserve">The lean innovation model </w:t>
       </w:r>
       <w:r>
-        <w:t>is not ideal</w:t>
-      </w:r>
-      <w:r>
-        <w:t xml:space="preserve"> as</w:t>
-      </w:r>
-      <w:r>
-        <w:t xml:space="preserve"> it solely focuses on completion of the project, whereas</w:t>
-      </w:r>
-      <w:r>
-        <w:t xml:space="preserve"> we want to have a good relationship with our client and focus on their needs</w:t>
+        <w:t>would not be suitable as it</w:t>
+      </w:r>
+      <w:r>
+        <w:t xml:space="preserve"> focuses</w:t>
+      </w:r>
+      <w:r>
+        <w:t xml:space="preserve"> solely</w:t>
+      </w:r>
+      <w:r>
+        <w:t xml:space="preserve"> on completion of the project, whereas</w:t>
+      </w:r>
+      <w:r>
+        <w:t xml:space="preserve"> </w:t>
+      </w:r>
+      <w:r>
+        <w:t xml:space="preserve">our objective is to maintain </w:t>
+      </w:r>
+      <w:r>
+        <w:t>a good relationship with our client and focus on their needs</w:t>
       </w:r>
       <w:r>
         <w:t>.</w:t>
@@ -10368,19 +10617,16 @@
         <w:t xml:space="preserve"> using Scrum</w:t>
       </w:r>
       <w:r>
-        <w:t>, team members can share</w:t>
-      </w:r>
-      <w:r>
-        <w:t>, receive</w:t>
-      </w:r>
-      <w:r>
-        <w:t xml:space="preserve"> </w:t>
-      </w:r>
-      <w:r>
-        <w:t>knowledge,</w:t>
-      </w:r>
-      <w:r>
-        <w:t xml:space="preserve"> and collaborate easier</w:t>
+        <w:t xml:space="preserve">, team members can share </w:t>
+      </w:r>
+      <w:r>
+        <w:t>knowledge</w:t>
+      </w:r>
+      <w:r>
+        <w:t xml:space="preserve"> and collaborate </w:t>
+      </w:r>
+      <w:r>
+        <w:t>more effectively</w:t>
       </w:r>
       <w:r>
         <w:t xml:space="preserve"> through the Scrum master and daily meetings</w:t>
@@ -10496,7 +10742,67 @@
         <w:rPr>
           <w:lang w:val="en-GB"/>
         </w:rPr>
-        <w:t>Before starting sprint cycles, we will need to write up our product backlog, as well as assign points for each task. The way points are decided will be based around a modified version of the point-to-effort estimation, where we also take into consideration the priority of each task (tasks which take less effort but are more important will weigh more points). The tasks can then be further broken down in the sprint cycles.</w:t>
+        <w:t>Before starting sprint cycles</w:t>
+      </w:r>
+      <w:r>
+        <w:rPr>
+          <w:lang w:val="en-GB"/>
+        </w:rPr>
+        <w:t>, it</w:t>
+      </w:r>
+      <w:r>
+        <w:rPr>
+          <w:lang w:val="en-GB"/>
+        </w:rPr>
+        <w:t xml:space="preserve"> will </w:t>
+      </w:r>
+      <w:r>
+        <w:rPr>
+          <w:lang w:val="en-GB"/>
+        </w:rPr>
+        <w:t xml:space="preserve">be </w:t>
+      </w:r>
+      <w:r>
+        <w:rPr>
+          <w:lang w:val="en-GB"/>
+        </w:rPr>
+        <w:t>ne</w:t>
+      </w:r>
+      <w:r>
+        <w:rPr>
+          <w:lang w:val="en-GB"/>
+        </w:rPr>
+        <w:t>cessary</w:t>
+      </w:r>
+      <w:r>
+        <w:rPr>
+          <w:lang w:val="en-GB"/>
+        </w:rPr>
+        <w:t xml:space="preserve"> to write up our product backlog, as well as </w:t>
+      </w:r>
+      <w:r>
+        <w:rPr>
+          <w:lang w:val="en-GB"/>
+        </w:rPr>
+        <w:t xml:space="preserve">to </w:t>
+      </w:r>
+      <w:r>
+        <w:rPr>
+          <w:lang w:val="en-GB"/>
+        </w:rPr>
+        <w:t>assign points for each task. The way points are decided will be based</w:t>
+      </w:r>
+      <w:r>
+        <w:rPr>
+          <w:lang w:val="en-GB"/>
+        </w:rPr>
+        <w:t xml:space="preserve"> on</w:t>
+      </w:r>
+      <w:r>
+        <w:rPr>
+          <w:lang w:val="en-GB"/>
+        </w:rPr>
+        <w:t xml:space="preserve"> a modified version of the point-to-effort estimation, where we also take into consideration the priority of each task (tasks which take less effort but are more important will weigh more points). The tasks can then be further broken down in the sprint cycles.</w:t>
       </w:r>
     </w:p>
     <w:p>
@@ -10536,7 +10842,19 @@
         <w:rPr>
           <w:lang w:val="en-GB"/>
         </w:rPr>
-        <w:t>For each sprint cycle, we will have a new Scrum master, so that everyone can have a grasp of how the role operates. Each cycle lasts two weeks, and we aim to have daily meetings for at least weekdays to discuss progress and problems, ending in an end-of-cycle review. We start our sprints on Mondays, and end on Fridays to allow for a weekend of rest.</w:t>
+        <w:t xml:space="preserve">For each sprint cycle, we will have a new Scrum master, </w:t>
+      </w:r>
+      <w:r>
+        <w:rPr>
+          <w:lang w:val="en-GB"/>
+        </w:rPr>
+        <w:t>to allow each team member to gain an understanding of how the role operates</w:t>
+      </w:r>
+      <w:r>
+        <w:rPr>
+          <w:lang w:val="en-GB"/>
+        </w:rPr>
+        <w:t>. Each cycle lasts two weeks, and we aim to have daily meetings for at least weekdays to discuss progress and problems, ending in an end-of-cycle review. We start our sprints on Mondays, and end on Fridays to allow for a weekend of rest.</w:t>
       </w:r>
     </w:p>
     <w:p>
@@ -10582,7 +10900,7 @@
         <w:rPr>
           <w:lang w:val="en-GB"/>
         </w:rPr>
-        <w:t>The Gantt Chart shown below outlines the development time for our project and highlights the academic deadlines too.</w:t>
+        <w:t>The Gantt Chart shown below outlines the development time for our project and highlights the academic deadlines.</w:t>
       </w:r>
     </w:p>
     <w:p>
@@ -10598,7 +10916,7 @@
           <w:lang w:val="en-GB"/>
         </w:rPr>
         <w:drawing>
-          <wp:inline distT="0" distB="0" distL="0" distR="0" wp14:anchorId="36124DEB" wp14:editId="0F30AB6F">
+          <wp:inline distT="0" distB="0" distL="0" distR="0" wp14:anchorId="36124DEB" wp14:editId="3185D01D">
             <wp:extent cx="5934075" cy="2857500"/>
             <wp:effectExtent l="0" t="0" r="0" b="0"/>
             <wp:docPr id="1557294080" name="Picture 1"/>
@@ -10658,7 +10976,31 @@
         <w:rPr>
           <w:lang w:val="en-GB"/>
         </w:rPr>
-        <w:t xml:space="preserve">The chart considers the number of members and the weekly workload we have; we have 5 members, and on average work on Software Engineering for 4h per week plus any extra time voluntarily invested. Also, we have made sure to keep holidays free of any work on this project. </w:t>
+        <w:t>The chart considers the number of members and the weekly workload we have; we have 5 members, and on average work on Software Engineering for 4</w:t>
+      </w:r>
+      <w:r>
+        <w:rPr>
+          <w:lang w:val="en-GB"/>
+        </w:rPr>
+        <w:t xml:space="preserve"> </w:t>
+      </w:r>
+      <w:r>
+        <w:rPr>
+          <w:lang w:val="en-GB"/>
+        </w:rPr>
+        <w:t>h</w:t>
+      </w:r>
+      <w:r>
+        <w:rPr>
+          <w:lang w:val="en-GB"/>
+        </w:rPr>
+        <w:t>ours</w:t>
+      </w:r>
+      <w:r>
+        <w:rPr>
+          <w:lang w:val="en-GB"/>
+        </w:rPr>
+        <w:t xml:space="preserve"> per week plus any extra time voluntarily invested. Also, we have made sure to keep holidays free of any work on this project. </w:t>
       </w:r>
     </w:p>
     <w:p>
@@ -10672,19 +11014,19 @@
         <w:rPr>
           <w:lang w:val="en-GB"/>
         </w:rPr>
-        <w:t>Since our chosen software development cycle methodology is Scrum, we do not have specific plan</w:t>
+        <w:t xml:space="preserve">Since our chosen software development cycle methodology is Scrum, we do not have specific </w:t>
       </w:r>
       <w:r>
         <w:rPr>
           <w:lang w:val="en-GB"/>
         </w:rPr>
-        <w:t>s</w:t>
+        <w:t>dates for the undertaking of each part of the project</w:t>
       </w:r>
       <w:r>
         <w:rPr>
           <w:lang w:val="en-GB"/>
         </w:rPr>
-        <w:t xml:space="preserve"> for when each part of the project should be done. However, we still have outlined some self-imposed deadlines along with the academic deadlines which will guide our Scrum sprints. We have chosen to have each sprint be 2 weeks long.</w:t>
+        <w:t>. However, we still have outlined some self-imposed deadlines along with the academic deadlines which will guide our Scrum sprints. We have chosen to have each sprint be 2 weeks long.</w:t>
       </w:r>
     </w:p>
     <w:p>

</xml_diff>

<commit_message>
Add new Req Spec Document (#53)
</commit_message>
<xml_diff>
--- a/documentation/Requirement-Specification.docx
+++ b/documentation/Requirement-Specification.docx
@@ -26,7 +26,7 @@
               <w:noProof/>
             </w:rPr>
             <w:pict w14:anchorId="6174AA63">
-              <v:rect id="Rectangle 33" o:spid="_x0000_s1033" style="position:absolute;margin-left:-224.05pt;margin-top:18.2pt;width:65.25pt;height:77.4pt;z-index:251659264;visibility:visible;mso-height-percent:98;mso-top-percent:23;mso-wrap-distance-left:9pt;mso-wrap-distance-top:0;mso-wrap-distance-right:9pt;mso-wrap-distance-bottom:0;mso-position-horizontal:right;mso-position-horizontal-relative:margin;mso-position-vertical-relative:page;mso-height-percent:98;mso-top-percent:23;mso-width-relative:page;mso-height-relative:page;v-text-anchor:bottom" o:gfxdata="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" fillcolor="#4f81bd [3204]" stroked="f" strokeweight="2pt">
+              <v:rect id="Rectangle 33" o:spid="_x0000_s1033" style="position:absolute;margin-left:-195.95pt;margin-top:18.2pt;width:65.25pt;height:77.4pt;z-index:251659264;visibility:visible;mso-height-percent:98;mso-top-percent:23;mso-wrap-distance-left:9pt;mso-wrap-distance-top:0;mso-wrap-distance-right:9pt;mso-wrap-distance-bottom:0;mso-position-horizontal:right;mso-position-horizontal-relative:margin;mso-position-vertical-relative:page;mso-height-percent:98;mso-top-percent:23;mso-width-relative:page;mso-height-relative:page;v-text-anchor:bottom" o:gfxdata="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" fillcolor="#4f81bd [3204]" stroked="f" strokeweight="2pt">
                 <o:lock v:ext="edit" aspectratio="t"/>
                 <v:textbox style="mso-next-textbox:#Rectangle 33" inset="3.6pt,,3.6pt">
                   <w:txbxContent>
@@ -2089,7 +2089,19 @@
         <w:t>their</w:t>
       </w:r>
       <w:r>
-        <w:t xml:space="preserve"> subsequent knowledge check questions, as well as reward users with in-game items (powerups and progression) if they are able to answer.</w:t>
+        <w:t xml:space="preserve"> subsequent knowledge check questions, as well as reward users with in-game items (powerups and progression) if they are able to </w:t>
+      </w:r>
+      <w:r>
+        <w:t xml:space="preserve">successfully </w:t>
+      </w:r>
+      <w:r>
+        <w:t>answer</w:t>
+      </w:r>
+      <w:r>
+        <w:t xml:space="preserve"> them</w:t>
+      </w:r>
+      <w:r>
+        <w:t>.</w:t>
       </w:r>
     </w:p>
     <w:p>
@@ -2097,13 +2109,16 @@
         <w:pStyle w:val="BodyText"/>
       </w:pPr>
       <w:r>
-        <w:t xml:space="preserve">The game should also be fun and engaging to the user; it </w:t>
-      </w:r>
-      <w:r>
-        <w:t>should</w:t>
-      </w:r>
-      <w:r>
-        <w:t xml:space="preserve"> be an amazing study tool integrated smoothly into an engaging RPG experience. However, the game does not need to teach the course </w:t>
+        <w:t>The game should provide the user with an entertaining and captivating study tool which would be integrated smoothly into an engaging RPG experience.</w:t>
+      </w:r>
+      <w:r>
+        <w:rPr>
+          <w:color w:val="FF0000"/>
+        </w:rPr>
+        <w:t xml:space="preserve"> </w:t>
+      </w:r>
+      <w:r>
+        <w:t xml:space="preserve">However, the game does not need to teach the course </w:t>
       </w:r>
       <w:r>
         <w:t>content but</w:t>
@@ -2163,7 +2178,13 @@
         <w:pStyle w:val="BodyText"/>
       </w:pPr>
       <w:r>
-        <w:t>The IBM Skills Build website is designed to be an educational website with courses on various subjects related to Computer Science. However, the current website is sometimes confusing</w:t>
+        <w:t xml:space="preserve">The IBM Skills Build website is designed to be an educational </w:t>
+      </w:r>
+      <w:r>
+        <w:t>tool</w:t>
+      </w:r>
+      <w:r>
+        <w:t xml:space="preserve"> with courses on various subjects related to Computer Science. However, the current website is sometimes confusing</w:t>
       </w:r>
       <w:r>
         <w:t xml:space="preserve">, </w:t>
@@ -2183,7 +2204,31 @@
         <w:pStyle w:val="BodyText"/>
       </w:pPr>
       <w:r>
-        <w:t xml:space="preserve">The purpose of the software is to provide a fun way to navigate the website and discover IBM Skills Build courses. This will be done by making a top down 2D RPG game where the courses are linked throughout the game, and where you need to learn about the topics covered to progress through the game. This would help solve the problem by making the courses more accessible and encourage the </w:t>
+        <w:t xml:space="preserve">The purpose of the software is to provide a fun way to navigate the website and discover IBM Skills Build courses. This will be </w:t>
+      </w:r>
+      <w:r>
+        <w:t>achieved by creating</w:t>
+      </w:r>
+      <w:r>
+        <w:t xml:space="preserve"> a top down 2D RPG game w</w:t>
+      </w:r>
+      <w:r>
+        <w:t>ith</w:t>
+      </w:r>
+      <w:r>
+        <w:t xml:space="preserve"> courses linked throughout, and where </w:t>
+      </w:r>
+      <w:r>
+        <w:t xml:space="preserve">the player </w:t>
+      </w:r>
+      <w:r>
+        <w:t>need</w:t>
+      </w:r>
+      <w:r>
+        <w:t>s</w:t>
+      </w:r>
+      <w:r>
+        <w:t xml:space="preserve"> to learn about the topics covered to progress through the game. This would help solve the problem by making the courses more accessible and encourage the </w:t>
       </w:r>
       <w:r>
         <w:t>users</w:t>
@@ -2232,7 +2277,11 @@
         <w:pStyle w:val="BodyText"/>
       </w:pPr>
       <w:r>
-        <w:t>The stakeholders for our project are our users and IBM (John McNamara). Our users will mainly consist of university students and secondary school students who are interested in Computer Science. This may include people who have never played video games before, hence our game should be as accessible as possible.</w:t>
+        <w:t xml:space="preserve">The stakeholders for our project are our users and IBM (John McNamara). Our users will mainly consist of university students and secondary school students who are interested in </w:t>
+      </w:r>
+      <w:r>
+        <w:lastRenderedPageBreak/>
+        <w:t>Computer Science. This may include people who have never played video games before, hence our game should be as accessible as possible.</w:t>
       </w:r>
     </w:p>
     <w:p>
@@ -2240,7 +2289,6 @@
         <w:pStyle w:val="BodyText"/>
       </w:pPr>
       <w:r>
-        <w:lastRenderedPageBreak/>
         <w:t>In the future, we might want to expand upon the game. These are some f</w:t>
       </w:r>
       <w:r>
@@ -2283,10 +2331,7 @@
         <w:t xml:space="preserve"> </w:t>
       </w:r>
       <w:r>
-        <w:t>m</w:t>
-      </w:r>
-      <w:r>
-        <w:t>ode</w:t>
+        <w:t>mode</w:t>
       </w:r>
     </w:p>
     <w:p>
@@ -2512,10 +2557,17 @@
         <w:rPr>
           <w:b/>
         </w:rPr>
+        <w:lastRenderedPageBreak/>
         <w:t>Use for our System:</w:t>
       </w:r>
       <w:r>
-        <w:t xml:space="preserve"> Negative reviews suggest the gameplay cycle of finding landmarks to be tedious and the questions unnecessary. Our game should contain essential questions with other gameplay elements to engage players.</w:t>
+        <w:t xml:space="preserve"> Negative reviews suggest the gameplay cycle of finding landmarks to be tedious and the questions unnecessary. Our game should co</w:t>
+      </w:r>
+      <w:r>
+        <w:t>mbine</w:t>
+      </w:r>
+      <w:r>
+        <w:t xml:space="preserve"> essential questions with other gameplay elements to engage players.</w:t>
       </w:r>
     </w:p>
     <w:p>
@@ -2561,10 +2613,10 @@
         <w:t>Description:</w:t>
       </w:r>
       <w:r>
-        <w:t xml:space="preserve"> Minecraft Education enables students to engage with lessons created by teachers in Minecraft which focuse</w:t>
-      </w:r>
-      <w:r>
-        <w:t>s</w:t>
+        <w:t xml:space="preserve"> Minecraft Education enables students to engage with lessons created by teachers in Minecraft which </w:t>
+      </w:r>
+      <w:r>
+        <w:t>focus</w:t>
       </w:r>
       <w:r>
         <w:t xml:space="preserve"> on academic subjects.</w:t>
@@ -2703,7 +2755,13 @@
         <w:t>Disadvantage:</w:t>
       </w:r>
       <w:r>
-        <w:t xml:space="preserve"> The game is not focused on these trivia notes, rather they are an additional feature, which despite it giving the player a badge, does not facilitate progression: They are a side quest.</w:t>
+        <w:t xml:space="preserve"> The game is not focused on these trivia notes, rather they are an additional feature, which </w:t>
+      </w:r>
+      <w:r>
+        <w:t>although result in the player receiving a badge, do</w:t>
+      </w:r>
+      <w:r>
+        <w:t xml:space="preserve"> not facilitate progression: They are a side quest.</w:t>
       </w:r>
     </w:p>
     <w:p>
@@ -3242,7 +3300,13 @@
               <w:pStyle w:val="Compact"/>
             </w:pPr>
             <w:r>
-              <w:t>Player character should be able to move in the four cardinal directions and diagonally with either WASD (holding a combination of two keys, say W and A, would make the player move diagonally up and left) or via controller</w:t>
+              <w:t xml:space="preserve">Player character should be able to move in the four cardinal directions and diagonally with either WASD (holding a combination of two keys, </w:t>
+            </w:r>
+            <w:r>
+              <w:t>e.g.,</w:t>
+            </w:r>
+            <w:r>
+              <w:t xml:space="preserve"> W and A, would make the player move diagonally up and left) or via controller</w:t>
             </w:r>
           </w:p>
         </w:tc>
@@ -3455,13 +3519,19 @@
               <w:t>Gameboy</w:t>
             </w:r>
             <w:r>
-              <w:t xml:space="preserve">. [A] generally for accept, and [B] generally for cancel. If a player character is between two game objects, the one they are closer </w:t>
+              <w:t>. [A] generally for accept, and [B] generally for cancel. If a player character is between two game objects, the one they are close</w:t>
+            </w:r>
+            <w:r>
+              <w:t>st</w:t>
+            </w:r>
+            <w:r>
+              <w:t xml:space="preserve"> </w:t>
             </w:r>
             <w:r>
               <w:t>too</w:t>
             </w:r>
             <w:r>
-              <w:t xml:space="preserve"> should be the one being interacted with</w:t>
+              <w:t xml:space="preserve"> should be the one interacted with</w:t>
             </w:r>
           </w:p>
         </w:tc>
@@ -4129,7 +4199,10 @@
               <w:pStyle w:val="Compact"/>
             </w:pPr>
             <w:r>
-              <w:t>In the case that the user wants to take a break, or wants to go on Skills Build to learn about the topic, they should be able to save their progress, or in case the game crashes and be able to load back their save file</w:t>
+              <w:t>If</w:t>
+            </w:r>
+            <w:r>
+              <w:t xml:space="preserve"> the user wants to take a break, or wants to go on Skills Build to learn about the topic, they should be able to save their progress, or in case the game crashes and be able to load back their save file</w:t>
             </w:r>
           </w:p>
         </w:tc>
@@ -4241,7 +4314,13 @@
               <w:pStyle w:val="Compact"/>
             </w:pPr>
             <w:r>
-              <w:t>A menu where the player can see all their currently collected items</w:t>
+              <w:t xml:space="preserve">A menu where the player can </w:t>
+            </w:r>
+            <w:r>
+              <w:t>view</w:t>
+            </w:r>
+            <w:r>
+              <w:t xml:space="preserve"> all their currently collected items</w:t>
             </w:r>
           </w:p>
         </w:tc>
@@ -4345,10 +4424,19 @@
               <w:t xml:space="preserve">his menu can also display other items the user can </w:t>
             </w:r>
             <w:r>
-              <w:t>get but</w:t>
-            </w:r>
-            <w:r>
-              <w:t xml:space="preserve"> shade them out if the user has not gotten them yet. The user cannot read the descriptions of shaded items</w:t>
+              <w:t>collect</w:t>
+            </w:r>
+            <w:r>
+              <w:t xml:space="preserve"> but</w:t>
+            </w:r>
+            <w:r>
+              <w:t xml:space="preserve"> shade them out if the user has not yet</w:t>
+            </w:r>
+            <w:r>
+              <w:t xml:space="preserve"> acquired them</w:t>
+            </w:r>
+            <w:r>
+              <w:t>. The user cannot read the descriptions of shaded items</w:t>
             </w:r>
           </w:p>
         </w:tc>
@@ -4613,7 +4701,10 @@
               <w:pStyle w:val="Compact"/>
             </w:pPr>
             <w:r>
-              <w:t>In the rare case that the camera is not centered around the player character, there should be a button (in the pause menu) to center the camera. Only implement if the camera gets stuck frequently</w:t>
+              <w:t>In the rare case that the camera fails to center on the player character, there should be a button (in the pause menu) to recenter the camera</w:t>
+            </w:r>
+            <w:r>
+              <w:t>. Only implement if the camera gets stuck frequently</w:t>
             </w:r>
           </w:p>
         </w:tc>
@@ -4859,7 +4950,13 @@
               <w:pStyle w:val="Compact"/>
             </w:pPr>
             <w:r>
-              <w:t>If the player character somehow stays alive with negative health, they should lose at the start of their next action</w:t>
+              <w:t xml:space="preserve">If the player character </w:t>
+            </w:r>
+            <w:r>
+              <w:t>manages to</w:t>
+            </w:r>
+            <w:r>
+              <w:t xml:space="preserve"> stay alive with negative health, they should lose at the start of their next action</w:t>
             </w:r>
           </w:p>
         </w:tc>
@@ -5032,7 +5129,19 @@
               <w:pStyle w:val="Compact"/>
             </w:pPr>
             <w:r>
-              <w:t>A skill tree which has nodes that provides various benefits, like giving the player character more health or attack. After finishing a world, the skill associated with that world unlocks. Nodes can be activated by spending skill points/ or acquiring unique items</w:t>
+              <w:t xml:space="preserve">A skill tree which has nodes that provide various benefits, </w:t>
+            </w:r>
+            <w:r>
+              <w:t xml:space="preserve">such as </w:t>
+            </w:r>
+            <w:r>
+              <w:t xml:space="preserve">giving the player character more health or attack. After </w:t>
+            </w:r>
+            <w:r>
+              <w:t>completing</w:t>
+            </w:r>
+            <w:r>
+              <w:t xml:space="preserve"> a world, the skill associated with that world unlocks. Nodes can be activated by spending skill points/ or acquiring unique items</w:t>
             </w:r>
           </w:p>
         </w:tc>
@@ -5060,7 +5169,13 @@
               <w:pStyle w:val="Compact"/>
             </w:pPr>
             <w:r>
-              <w:t>If the player somehow has negative skill points, they should not be able to quit the Skills Build menu</w:t>
+              <w:t xml:space="preserve">If the player </w:t>
+            </w:r>
+            <w:r>
+              <w:t>manages to acquire</w:t>
+            </w:r>
+            <w:r>
+              <w:t xml:space="preserve"> negative skill points, they should not be able to quit the Skills Build menu</w:t>
             </w:r>
           </w:p>
         </w:tc>
@@ -5264,13 +5379,19 @@
               <w:pStyle w:val="Compact"/>
             </w:pPr>
             <w:r>
-              <w:t>The user can, from the hub world, access all the main worlds in any order. This place will be more fleshed out compared to other place</w:t>
+              <w:t xml:space="preserve">The user can, from the hub world, access all the main worlds in any order. This </w:t>
+            </w:r>
+            <w:r>
+              <w:t>area</w:t>
+            </w:r>
+            <w:r>
+              <w:t xml:space="preserve"> will be more fleshed out compared to other place</w:t>
             </w:r>
             <w:r>
               <w:t>s</w:t>
             </w:r>
             <w:r>
-              <w:t xml:space="preserve"> since the user will return here a lot</w:t>
+              <w:t>, as the user will return there frequently</w:t>
             </w:r>
           </w:p>
         </w:tc>
@@ -5693,7 +5814,19 @@
               <w:t>entrance and</w:t>
             </w:r>
             <w:r>
-              <w:t xml:space="preserve"> can have none or multiple exits. The room size can be from one screen to multiple screens. After entering through a door, the player character is placed right outside the door of another room, and the door to the next room should only be opened once the p</w:t>
+              <w:t xml:space="preserve"> can have none or multiple exits. The room size can </w:t>
+            </w:r>
+            <w:r>
+              <w:t>occupy</w:t>
+            </w:r>
+            <w:r>
+              <w:t xml:space="preserve"> one to multiple screens. After entering through a door, the player character is placed </w:t>
+            </w:r>
+            <w:r>
+              <w:t>directly</w:t>
+            </w:r>
+            <w:r>
+              <w:t xml:space="preserve"> outside the door of another room, and the door to the next room should only be opened once the p</w:t>
             </w:r>
             <w:r>
               <w:t>uzzle is solved</w:t>
@@ -5909,7 +6042,13 @@
               <w:pStyle w:val="Compact"/>
             </w:pPr>
             <w:r>
-              <w:t xml:space="preserve">Puzzles have a theme in each world. Most puzzles will be a </w:t>
+              <w:t xml:space="preserve">Puzzles have a theme </w:t>
+            </w:r>
+            <w:r>
+              <w:t xml:space="preserve">to complement </w:t>
+            </w:r>
+            <w:r>
+              <w:t xml:space="preserve">each world. Most puzzles will be a </w:t>
             </w:r>
             <w:r>
               <w:t>multiple-choice</w:t>
@@ -5944,13 +6083,10 @@
               <w:pStyle w:val="Compact"/>
             </w:pPr>
             <w:r>
-              <w:t xml:space="preserve">Some puzzles will require a reset button, which restores the state of the room </w:t>
-            </w:r>
-            <w:r>
-              <w:t>it’s</w:t>
-            </w:r>
-            <w:r>
-              <w:t xml:space="preserve"> in to how it originally was</w:t>
+              <w:t xml:space="preserve">Some puzzles will require a reset button, which restores the </w:t>
+            </w:r>
+            <w:r>
+              <w:t>room to its original state</w:t>
             </w:r>
           </w:p>
         </w:tc>
@@ -6372,7 +6508,19 @@
               <w:t>have</w:t>
             </w:r>
             <w:r>
-              <w:t xml:space="preserve"> a health bar. If the user answers a question correctly, they get to attack the boss. If they don’t answer correctly, they get hit by the boss. Bosses can ask any questions from the previous puzzles in their respective world. The final boss </w:t>
+              <w:t xml:space="preserve"> a health bar. If the user answers a question correctly, they get to attack the boss. If they answer </w:t>
+            </w:r>
+            <w:r>
+              <w:t>in</w:t>
+            </w:r>
+            <w:r>
+              <w:t xml:space="preserve">correctly, they </w:t>
+            </w:r>
+            <w:r>
+              <w:t xml:space="preserve">are </w:t>
+            </w:r>
+            <w:r>
+              <w:t xml:space="preserve">hit by the boss. Bosses can ask any questions from the previous puzzles in their respective world. The final boss </w:t>
             </w:r>
             <w:r>
               <w:t>can</w:t>
@@ -6415,7 +6563,19 @@
               <w:pStyle w:val="Compact"/>
             </w:pPr>
             <w:r>
-              <w:t>If the fight lasts long enough, there will not be enough unique questions to ask the user. To prevent this happening, questions can be reused after all other questions gets exhausted</w:t>
+              <w:t xml:space="preserve">If the fight lasts long enough, there will not be enough unique questions to ask the user. To prevent this happening, questions </w:t>
+            </w:r>
+            <w:r>
+              <w:t>will</w:t>
+            </w:r>
+            <w:r>
+              <w:t xml:space="preserve"> be reused after all other questions </w:t>
+            </w:r>
+            <w:r>
+              <w:t>have been</w:t>
+            </w:r>
+            <w:r>
+              <w:t xml:space="preserve"> exhausted</w:t>
             </w:r>
           </w:p>
         </w:tc>
@@ -6634,7 +6794,25 @@
               <w:pStyle w:val="Compact"/>
             </w:pPr>
             <w:r>
-              <w:t>Sounds should be made for most of the common actions, like opening menu, attack an enemy, or walking through a room</w:t>
+              <w:t xml:space="preserve">Sounds should be made for most of the common actions, </w:t>
+            </w:r>
+            <w:r>
+              <w:t>such as</w:t>
+            </w:r>
+            <w:r>
+              <w:t xml:space="preserve"> opening </w:t>
+            </w:r>
+            <w:r>
+              <w:t xml:space="preserve">a </w:t>
+            </w:r>
+            <w:r>
+              <w:t>menu, attack</w:t>
+            </w:r>
+            <w:r>
+              <w:t>ing</w:t>
+            </w:r>
+            <w:r>
+              <w:t xml:space="preserve"> an enemy, or walking through a room</w:t>
             </w:r>
             <w:r>
               <w:t>.</w:t>
@@ -7558,7 +7736,16 @@
               <w:pStyle w:val="Compact"/>
             </w:pPr>
             <w:r>
-              <w:t>Game and UI should be intuitive to use even for people who have not played games</w:t>
+              <w:t>G</w:t>
+            </w:r>
+            <w:r>
+              <w:t xml:space="preserve">ame and UI should be intuitive even for people who have </w:t>
+            </w:r>
+            <w:r>
+              <w:t>no experience of playing</w:t>
+            </w:r>
+            <w:r>
+              <w:t xml:space="preserve"> games</w:t>
             </w:r>
           </w:p>
         </w:tc>
@@ -7980,7 +8167,13 @@
               <w:pStyle w:val="Compact"/>
             </w:pPr>
             <w:r>
-              <w:t>Music should fit each area</w:t>
+              <w:t xml:space="preserve">Music should </w:t>
+            </w:r>
+            <w:r>
+              <w:t>suit</w:t>
+            </w:r>
+            <w:r>
+              <w:t xml:space="preserve"> each area</w:t>
             </w:r>
           </w:p>
         </w:tc>
@@ -8106,7 +8299,16 @@
               <w:pStyle w:val="Compact"/>
             </w:pPr>
             <w:r>
-              <w:t>The game must have an aspect of progression where items are gained which benefits them</w:t>
+              <w:t xml:space="preserve">The game must </w:t>
+            </w:r>
+            <w:r>
+              <w:t>include</w:t>
+            </w:r>
+            <w:r>
+              <w:t xml:space="preserve"> an aspect of progression where items are gained </w:t>
+            </w:r>
+            <w:r>
+              <w:t>to the benefit of the user</w:t>
             </w:r>
           </w:p>
         </w:tc>
@@ -8150,7 +8352,25 @@
         <w:pStyle w:val="FirstParagraph"/>
       </w:pPr>
       <w:r>
-        <w:t xml:space="preserve">This section outlines our potential risks, how they could harm out project, and how we plan to mitigate these risks. </w:t>
+        <w:t>This section outlines potential risks, how they could harm ou</w:t>
+      </w:r>
+      <w:r>
+        <w:t xml:space="preserve">r </w:t>
+      </w:r>
+      <w:r>
+        <w:t xml:space="preserve">project, and how we </w:t>
+      </w:r>
+      <w:r>
+        <w:t>intend</w:t>
+      </w:r>
+      <w:r>
+        <w:t xml:space="preserve"> to mitigate </w:t>
+      </w:r>
+      <w:r>
+        <w:t>them</w:t>
+      </w:r>
+      <w:r>
+        <w:t xml:space="preserve">. </w:t>
       </w:r>
     </w:p>
     <w:tbl>
@@ -9203,7 +9423,21 @@
                 <w:sz w:val="22"/>
                 <w:szCs w:val="22"/>
               </w:rPr>
-              <w:t>Project not completed on time due to base features not being completed</w:t>
+              <w:t xml:space="preserve">Project not </w:t>
+            </w:r>
+            <w:r>
+              <w:rPr>
+                <w:sz w:val="22"/>
+                <w:szCs w:val="22"/>
+              </w:rPr>
+              <w:t>delivered</w:t>
+            </w:r>
+            <w:r>
+              <w:rPr>
+                <w:sz w:val="22"/>
+                <w:szCs w:val="22"/>
+              </w:rPr>
+              <w:t xml:space="preserve"> on time due to base features not being completed</w:t>
             </w:r>
           </w:p>
         </w:tc>
@@ -9343,7 +9577,28 @@
                 <w:sz w:val="22"/>
                 <w:szCs w:val="22"/>
               </w:rPr>
-              <w:t>Other group members have more work, delays if key member</w:t>
+              <w:t>Other group members have more work,</w:t>
+            </w:r>
+            <w:r>
+              <w:rPr>
+                <w:sz w:val="22"/>
+                <w:szCs w:val="22"/>
+              </w:rPr>
+              <w:t xml:space="preserve"> bottlenecks if key members’ work is</w:t>
+            </w:r>
+            <w:r>
+              <w:rPr>
+                <w:sz w:val="22"/>
+                <w:szCs w:val="22"/>
+              </w:rPr>
+              <w:t xml:space="preserve"> dela</w:t>
+            </w:r>
+            <w:r>
+              <w:rPr>
+                <w:sz w:val="22"/>
+                <w:szCs w:val="22"/>
+              </w:rPr>
+              <w:t>yed</w:t>
             </w:r>
           </w:p>
         </w:tc>
@@ -9388,7 +9643,21 @@
                 <w:sz w:val="22"/>
                 <w:szCs w:val="22"/>
               </w:rPr>
-              <w:t>Cross train team members, or have backup plans</w:t>
+              <w:t xml:space="preserve">Cross train team members, or have </w:t>
+            </w:r>
+            <w:r>
+              <w:rPr>
+                <w:sz w:val="22"/>
+                <w:szCs w:val="22"/>
+              </w:rPr>
+              <w:t>contingency</w:t>
+            </w:r>
+            <w:r>
+              <w:rPr>
+                <w:sz w:val="22"/>
+                <w:szCs w:val="22"/>
+              </w:rPr>
+              <w:t xml:space="preserve"> plans</w:t>
             </w:r>
           </w:p>
         </w:tc>
@@ -9580,15 +9849,7 @@
         </w:tc>
       </w:tr>
     </w:tbl>
-    <w:p>
-      <w:r>
-        <w:rPr>
-          <w:b/>
-          <w:bCs/>
-        </w:rPr>
-        <w:br w:type="page"/>
-      </w:r>
-    </w:p>
+    <w:p/>
     <w:tbl>
       <w:tblPr>
         <w:tblStyle w:val="ListTable2"/>
@@ -9626,7 +9887,6 @@
                 <w:sz w:val="22"/>
                 <w:szCs w:val="22"/>
               </w:rPr>
-              <w:lastRenderedPageBreak/>
               <w:t>R7 - Requirements Change</w:t>
             </w:r>
           </w:p>
@@ -9679,7 +9939,16 @@
                 <w:sz w:val="22"/>
                 <w:szCs w:val="22"/>
               </w:rPr>
-              <w:t>Will have to go back and change content, potentially from a fundamental level</w:t>
+              <w:t xml:space="preserve">Content will need modification, </w:t>
+            </w:r>
+            <w:r>
+              <w:rPr>
+                <w:b w:val="0"/>
+                <w:bCs w:val="0"/>
+                <w:sz w:val="22"/>
+                <w:szCs w:val="22"/>
+              </w:rPr>
+              <w:t>potentially from a fundamental level</w:t>
             </w:r>
           </w:p>
         </w:tc>
@@ -9991,13 +10260,13 @@
       <w:pPr>
         <w:pStyle w:val="Heading2"/>
       </w:pPr>
-      <w:bookmarkStart w:id="58" w:name="agile-versus-plan-driven"/>
-      <w:bookmarkStart w:id="59" w:name="_Toc151327558"/>
-      <w:bookmarkStart w:id="60" w:name="_Toc151536925"/>
+      <w:bookmarkStart w:id="58" w:name="_Toc151536925"/>
+      <w:bookmarkStart w:id="59" w:name="agile-versus-plan-driven"/>
+      <w:bookmarkStart w:id="60" w:name="_Toc151327558"/>
       <w:r>
         <w:t>Team Roles</w:t>
       </w:r>
-      <w:bookmarkEnd w:id="60"/>
+      <w:bookmarkEnd w:id="58"/>
     </w:p>
     <w:p>
       <w:pPr>
@@ -10025,7 +10294,13 @@
         <w:t>]</w:t>
       </w:r>
       <w:r>
-        <w:t xml:space="preserve">, and assign roles for our team based on this. </w:t>
+        <w:t xml:space="preserve">, and </w:t>
+      </w:r>
+      <w:r>
+        <w:t xml:space="preserve">to </w:t>
+      </w:r>
+      <w:r>
+        <w:t xml:space="preserve">assign roles for our team based on this. </w:t>
       </w:r>
     </w:p>
     <w:p>
@@ -10033,7 +10308,22 @@
         <w:pStyle w:val="FirstParagraph"/>
       </w:pPr>
       <w:r>
-        <w:t>We have two members whose top talent is innovation, hence we assigned them more creative roles.</w:t>
+        <w:t>T</w:t>
+      </w:r>
+      <w:r>
+        <w:t>wo members whose top talent is innovation</w:t>
+      </w:r>
+      <w:r>
+        <w:t>,</w:t>
+      </w:r>
+      <w:r>
+        <w:t xml:space="preserve"> we</w:t>
+      </w:r>
+      <w:r>
+        <w:t>re</w:t>
+      </w:r>
+      <w:r>
+        <w:t xml:space="preserve"> assigned more creative roles.</w:t>
       </w:r>
     </w:p>
     <w:p>
@@ -10156,13 +10446,25 @@
         <w:pStyle w:val="FirstParagraph"/>
       </w:pPr>
       <w:r>
-        <w:t>In the end</w:t>
-      </w:r>
-      <w:r>
-        <w:t>,</w:t>
-      </w:r>
-      <w:r>
-        <w:t xml:space="preserve"> this approach is best for our team due to our existing skill set and allows individual member’s talents to shine.</w:t>
+        <w:t>We concluded that</w:t>
+      </w:r>
+      <w:r>
+        <w:t xml:space="preserve"> this approach is best for our team due to our </w:t>
+      </w:r>
+      <w:r>
+        <w:t xml:space="preserve">collective </w:t>
+      </w:r>
+      <w:r>
+        <w:t>existing skill set and allows individual members</w:t>
+      </w:r>
+      <w:r>
+        <w:t xml:space="preserve"> to showcase their</w:t>
+      </w:r>
+      <w:r>
+        <w:t xml:space="preserve"> talents</w:t>
+      </w:r>
+      <w:r>
+        <w:t>.</w:t>
       </w:r>
     </w:p>
     <w:p>
@@ -10173,8 +10475,8 @@
       <w:r>
         <w:t>Agile Versus Plan Driven</w:t>
       </w:r>
-      <w:bookmarkEnd w:id="58"/>
       <w:bookmarkEnd w:id="59"/>
+      <w:bookmarkEnd w:id="60"/>
       <w:bookmarkEnd w:id="61"/>
     </w:p>
     <w:p>
@@ -10221,7 +10523,13 @@
         <w:t>Features and priorities will greatly change as development progresses</w:t>
       </w:r>
       <w:r>
-        <w:t xml:space="preserve">, so with </w:t>
+        <w:t>, and therefore by u</w:t>
+      </w:r>
+      <w:r>
+        <w:t>tilizing</w:t>
+      </w:r>
+      <w:r>
+        <w:t xml:space="preserve"> </w:t>
       </w:r>
       <w:r>
         <w:t>S</w:t>
@@ -10275,10 +10583,19 @@
         <w:pStyle w:val="BlockText"/>
       </w:pPr>
       <w:r>
-        <w:t>Clients</w:t>
-      </w:r>
-      <w:r>
-        <w:t xml:space="preserve"> require regular updates from us,</w:t>
+        <w:t>The c</w:t>
+      </w:r>
+      <w:r>
+        <w:t>lient</w:t>
+      </w:r>
+      <w:r>
+        <w:t xml:space="preserve"> require</w:t>
+      </w:r>
+      <w:r>
+        <w:t>s</w:t>
+      </w:r>
+      <w:r>
+        <w:t xml:space="preserve"> regular updates from us,</w:t>
       </w:r>
       <w:r>
         <w:t xml:space="preserve"> so we need a method that involves them in the development process</w:t>
@@ -10290,10 +10607,10 @@
         <w:t xml:space="preserve"> The agile methodology allows for this as the client can serve</w:t>
       </w:r>
       <w:r>
-        <w:t xml:space="preserve"> as</w:t>
-      </w:r>
-      <w:r>
-        <w:t xml:space="preserve"> the product owner role</w:t>
+        <w:t xml:space="preserve"> in the role of</w:t>
+      </w:r>
+      <w:r>
+        <w:t xml:space="preserve"> the product owner</w:t>
       </w:r>
       <w:r>
         <w:t xml:space="preserve">. </w:t>
@@ -10307,16 +10624,25 @@
         <w:t xml:space="preserve">The lean innovation model </w:t>
       </w:r>
       <w:r>
-        <w:t>is not ideal</w:t>
-      </w:r>
-      <w:r>
-        <w:t xml:space="preserve"> as</w:t>
-      </w:r>
-      <w:r>
-        <w:t xml:space="preserve"> it solely focuses on completion of the project, whereas</w:t>
-      </w:r>
-      <w:r>
-        <w:t xml:space="preserve"> we want to have a good relationship with our client and focus on their needs</w:t>
+        <w:t>would not be suitable as it</w:t>
+      </w:r>
+      <w:r>
+        <w:t xml:space="preserve"> focuses</w:t>
+      </w:r>
+      <w:r>
+        <w:t xml:space="preserve"> solely</w:t>
+      </w:r>
+      <w:r>
+        <w:t xml:space="preserve"> on completion of the project, whereas</w:t>
+      </w:r>
+      <w:r>
+        <w:t xml:space="preserve"> </w:t>
+      </w:r>
+      <w:r>
+        <w:t xml:space="preserve">our objective is to maintain </w:t>
+      </w:r>
+      <w:r>
+        <w:t>a good relationship with our client and focus on their needs</w:t>
       </w:r>
       <w:r>
         <w:t>.</w:t>
@@ -10368,19 +10694,16 @@
         <w:t xml:space="preserve"> using Scrum</w:t>
       </w:r>
       <w:r>
-        <w:t>, team members can share</w:t>
-      </w:r>
-      <w:r>
-        <w:t>, receive</w:t>
-      </w:r>
-      <w:r>
-        <w:t xml:space="preserve"> </w:t>
-      </w:r>
-      <w:r>
-        <w:t>knowledge,</w:t>
-      </w:r>
-      <w:r>
-        <w:t xml:space="preserve"> and collaborate easier</w:t>
+        <w:t xml:space="preserve">, team members can share </w:t>
+      </w:r>
+      <w:r>
+        <w:t>knowledge</w:t>
+      </w:r>
+      <w:r>
+        <w:t xml:space="preserve"> and collaborate </w:t>
+      </w:r>
+      <w:r>
+        <w:t>more effectively</w:t>
       </w:r>
       <w:r>
         <w:t xml:space="preserve"> through the Scrum master and daily meetings</w:t>
@@ -10496,7 +10819,67 @@
         <w:rPr>
           <w:lang w:val="en-GB"/>
         </w:rPr>
-        <w:t>Before starting sprint cycles, we will need to write up our product backlog, as well as assign points for each task. The way points are decided will be based around a modified version of the point-to-effort estimation, where we also take into consideration the priority of each task (tasks which take less effort but are more important will weigh more points). The tasks can then be further broken down in the sprint cycles.</w:t>
+        <w:t>Before starting sprint cycles</w:t>
+      </w:r>
+      <w:r>
+        <w:rPr>
+          <w:lang w:val="en-GB"/>
+        </w:rPr>
+        <w:t>, it</w:t>
+      </w:r>
+      <w:r>
+        <w:rPr>
+          <w:lang w:val="en-GB"/>
+        </w:rPr>
+        <w:t xml:space="preserve"> will </w:t>
+      </w:r>
+      <w:r>
+        <w:rPr>
+          <w:lang w:val="en-GB"/>
+        </w:rPr>
+        <w:t xml:space="preserve">be </w:t>
+      </w:r>
+      <w:r>
+        <w:rPr>
+          <w:lang w:val="en-GB"/>
+        </w:rPr>
+        <w:t>ne</w:t>
+      </w:r>
+      <w:r>
+        <w:rPr>
+          <w:lang w:val="en-GB"/>
+        </w:rPr>
+        <w:t>cessary</w:t>
+      </w:r>
+      <w:r>
+        <w:rPr>
+          <w:lang w:val="en-GB"/>
+        </w:rPr>
+        <w:t xml:space="preserve"> to write up our product backlog, as well as </w:t>
+      </w:r>
+      <w:r>
+        <w:rPr>
+          <w:lang w:val="en-GB"/>
+        </w:rPr>
+        <w:t xml:space="preserve">to </w:t>
+      </w:r>
+      <w:r>
+        <w:rPr>
+          <w:lang w:val="en-GB"/>
+        </w:rPr>
+        <w:t>assign points for each task. The way points are decided will be based</w:t>
+      </w:r>
+      <w:r>
+        <w:rPr>
+          <w:lang w:val="en-GB"/>
+        </w:rPr>
+        <w:t xml:space="preserve"> on</w:t>
+      </w:r>
+      <w:r>
+        <w:rPr>
+          <w:lang w:val="en-GB"/>
+        </w:rPr>
+        <w:t xml:space="preserve"> a modified version of the point-to-effort estimation, where we also take into consideration the priority of each task (tasks which take less effort but are more important will weigh more points). The tasks can then be further broken down in the sprint cycles.</w:t>
       </w:r>
     </w:p>
     <w:p>
@@ -10536,7 +10919,19 @@
         <w:rPr>
           <w:lang w:val="en-GB"/>
         </w:rPr>
-        <w:t>For each sprint cycle, we will have a new Scrum master, so that everyone can have a grasp of how the role operates. Each cycle lasts two weeks, and we aim to have daily meetings for at least weekdays to discuss progress and problems, ending in an end-of-cycle review. We start our sprints on Mondays, and end on Fridays to allow for a weekend of rest.</w:t>
+        <w:t xml:space="preserve">For each sprint cycle, we will have a new Scrum master, </w:t>
+      </w:r>
+      <w:r>
+        <w:rPr>
+          <w:lang w:val="en-GB"/>
+        </w:rPr>
+        <w:t>to allow each team member to gain an understanding of how the role operates</w:t>
+      </w:r>
+      <w:r>
+        <w:rPr>
+          <w:lang w:val="en-GB"/>
+        </w:rPr>
+        <w:t>. Each cycle lasts two weeks, and we aim to have daily meetings for at least weekdays to discuss progress and problems, ending in an end-of-cycle review. We start our sprints on Mondays, and end on Fridays to allow for a weekend of rest.</w:t>
       </w:r>
     </w:p>
     <w:p>
@@ -10582,7 +10977,7 @@
         <w:rPr>
           <w:lang w:val="en-GB"/>
         </w:rPr>
-        <w:t>The Gantt Chart shown below outlines the development time for our project and highlights the academic deadlines too.</w:t>
+        <w:t>The Gantt Chart shown below outlines the development time for our project and highlights the academic deadlines.</w:t>
       </w:r>
     </w:p>
     <w:p>
@@ -10598,7 +10993,7 @@
           <w:lang w:val="en-GB"/>
         </w:rPr>
         <w:drawing>
-          <wp:inline distT="0" distB="0" distL="0" distR="0" wp14:anchorId="36124DEB" wp14:editId="0F30AB6F">
+          <wp:inline distT="0" distB="0" distL="0" distR="0" wp14:anchorId="36124DEB" wp14:editId="48CF95D2">
             <wp:extent cx="5934075" cy="2857500"/>
             <wp:effectExtent l="0" t="0" r="0" b="0"/>
             <wp:docPr id="1557294080" name="Picture 1"/>
@@ -10658,7 +11053,31 @@
         <w:rPr>
           <w:lang w:val="en-GB"/>
         </w:rPr>
-        <w:t xml:space="preserve">The chart considers the number of members and the weekly workload we have; we have 5 members, and on average work on Software Engineering for 4h per week plus any extra time voluntarily invested. Also, we have made sure to keep holidays free of any work on this project. </w:t>
+        <w:t>The chart considers the number of members and the weekly workload we have; we have 5 members, and on average work on Software Engineering for 4</w:t>
+      </w:r>
+      <w:r>
+        <w:rPr>
+          <w:lang w:val="en-GB"/>
+        </w:rPr>
+        <w:t xml:space="preserve"> </w:t>
+      </w:r>
+      <w:r>
+        <w:rPr>
+          <w:lang w:val="en-GB"/>
+        </w:rPr>
+        <w:t>h</w:t>
+      </w:r>
+      <w:r>
+        <w:rPr>
+          <w:lang w:val="en-GB"/>
+        </w:rPr>
+        <w:t>ours</w:t>
+      </w:r>
+      <w:r>
+        <w:rPr>
+          <w:lang w:val="en-GB"/>
+        </w:rPr>
+        <w:t xml:space="preserve"> per week plus any extra time voluntarily invested. Also, we have made sure to keep holidays free of any work on this project. </w:t>
       </w:r>
     </w:p>
     <w:p>
@@ -10672,19 +11091,19 @@
         <w:rPr>
           <w:lang w:val="en-GB"/>
         </w:rPr>
-        <w:t>Since our chosen software development cycle methodology is Scrum, we do not have specific plan</w:t>
+        <w:t xml:space="preserve">Since our chosen software development cycle methodology is Scrum, we do not have specific </w:t>
       </w:r>
       <w:r>
         <w:rPr>
           <w:lang w:val="en-GB"/>
         </w:rPr>
-        <w:t>s</w:t>
+        <w:t>dates for the undertaking of each part of the project</w:t>
       </w:r>
       <w:r>
         <w:rPr>
           <w:lang w:val="en-GB"/>
         </w:rPr>
-        <w:t xml:space="preserve"> for when each part of the project should be done. However, we still have outlined some self-imposed deadlines along with the academic deadlines which will guide our Scrum sprints. We have chosen to have each sprint be 2 weeks long.</w:t>
+        <w:t>. However, we still have outlined some self-imposed deadlines along with the academic deadlines which will guide our Scrum sprints. We have chosen to have each sprint be 2 weeks long.</w:t>
       </w:r>
     </w:p>
     <w:p>
@@ -10853,7 +11272,15 @@
         <w:t>1</w:t>
       </w:r>
       <w:r>
-        <w:t xml:space="preserve">] DeadPark. (2016, April 3). Mario is Missing! (SNES). </w:t>
+        <w:t xml:space="preserve">] </w:t>
+      </w:r>
+      <w:proofErr w:type="spellStart"/>
+      <w:r>
+        <w:t>DeadPark</w:t>
+      </w:r>
+      <w:proofErr w:type="spellEnd"/>
+      <w:r>
+        <w:t xml:space="preserve">. (2016, April 3). Mario is Missing! (SNES). </w:t>
       </w:r>
       <w:hyperlink r:id="rId12" w:history="1">
         <w:r>

</xml_diff>